<commit_message>
further reading, update interim report and start data management plan
</commit_message>
<xml_diff>
--- a/docs/210431461_Data-Management-Plan-DMP.docx
+++ b/docs/210431461_Data-Management-Plan-DMP.docx
@@ -87,7 +87,7 @@
         </w:rPr>
         <w:t xml:space="preserve">) provide further context and guidance for its completion. Where substantial data is generated from the research, the DMP will be more in depth and therefore likely to be 2 or 3 pages long </w:t>
       </w:r>
-      <w:hyperlink r:id="rId7" w:history="1">
+      <w:hyperlink r:id="rId7" w:anchor="Data_Management_Plan__exactly_1__Mandatory_requirement___Maximum_of_1_DMP" w:history="1">
         <w:r>
           <w:rPr>
             <w:rFonts w:ascii="Arial" w:eastAsia="Arial" w:hAnsi="Arial" w:cs="Arial"/>
@@ -106,27 +106,7 @@
           <w:sz w:val="22"/>
           <w:szCs w:val="22"/>
         </w:rPr>
-        <w:t xml:space="preserve"> for low impact studies generating small amounts of data, DMPs will be short </w:t>
-      </w:r>
-      <w:proofErr w:type="spellStart"/>
-      <w:r>
-        <w:rPr>
-          <w:rFonts w:ascii="Arial" w:eastAsia="Arial" w:hAnsi="Arial" w:cs="Arial"/>
-          <w:color w:val="000000"/>
-          <w:sz w:val="22"/>
-          <w:szCs w:val="22"/>
-        </w:rPr>
-        <w:t>ie</w:t>
-      </w:r>
-      <w:proofErr w:type="spellEnd"/>
-      <w:r>
-        <w:rPr>
-          <w:rFonts w:ascii="Arial" w:eastAsia="Arial" w:hAnsi="Arial" w:cs="Arial"/>
-          <w:color w:val="000000"/>
-          <w:sz w:val="22"/>
-          <w:szCs w:val="22"/>
-        </w:rPr>
-        <w:t xml:space="preserve"> less than half a page.</w:t>
+        <w:t xml:space="preserve"> for low impact studies generating small amounts of data, DMPs will be short ie less than half a page.</w:t>
       </w:r>
     </w:p>
     <w:p>
@@ -209,12 +189,6 @@
         <w:gridCol w:w="6805"/>
       </w:tblGrid>
       <w:tr>
-        <w:tblPrEx>
-          <w:tblCellMar>
-            <w:top w:w="0" w:type="dxa"/>
-            <w:bottom w:w="0" w:type="dxa"/>
-          </w:tblCellMar>
-        </w:tblPrEx>
         <w:trPr>
           <w:trHeight w:val="216"/>
         </w:trPr>
@@ -254,12 +228,6 @@
         </w:tc>
       </w:tr>
       <w:tr>
-        <w:tblPrEx>
-          <w:tblCellMar>
-            <w:top w:w="0" w:type="dxa"/>
-            <w:bottom w:w="0" w:type="dxa"/>
-          </w:tblCellMar>
-        </w:tblPrEx>
         <w:trPr>
           <w:trHeight w:val="216"/>
         </w:trPr>
@@ -292,18 +260,12 @@
                 <w:sz w:val="22"/>
                 <w:szCs w:val="22"/>
               </w:rPr>
-              <w:t>Exactly as in the proposal that the DMP accompanies</w:t>
+              <w:t>Explaining Time Series Downsampling</w:t>
             </w:r>
           </w:p>
         </w:tc>
       </w:tr>
       <w:tr>
-        <w:tblPrEx>
-          <w:tblCellMar>
-            <w:top w:w="0" w:type="dxa"/>
-            <w:bottom w:w="0" w:type="dxa"/>
-          </w:tblCellMar>
-        </w:tblPrEx>
         <w:trPr>
           <w:trHeight w:val="216"/>
         </w:trPr>
@@ -343,12 +305,6 @@
         </w:tc>
       </w:tr>
       <w:tr>
-        <w:tblPrEx>
-          <w:tblCellMar>
-            <w:top w:w="0" w:type="dxa"/>
-            <w:bottom w:w="0" w:type="dxa"/>
-          </w:tblCellMar>
-        </w:tblPrEx>
         <w:trPr>
           <w:trHeight w:val="3448"/>
         </w:trPr>
@@ -412,42 +368,70 @@
           <w:p>
             <w:pPr>
               <w:pStyle w:val="Standard"/>
-              <w:spacing w:before="120" w:line="240" w:lineRule="auto"/>
-            </w:pPr>
-            <w:r>
-              <w:rPr>
-                <w:rFonts w:ascii="Arial" w:eastAsia="Arial" w:hAnsi="Arial" w:cs="Arial"/>
-                <w:i/>
-                <w:sz w:val="22"/>
-                <w:szCs w:val="22"/>
-              </w:rPr>
-              <w:t xml:space="preserve">Up to three lines of text that </w:t>
-            </w:r>
-            <w:proofErr w:type="spellStart"/>
-            <w:r>
-              <w:rPr>
-                <w:rFonts w:ascii="Arial" w:eastAsia="Arial" w:hAnsi="Arial" w:cs="Arial"/>
-                <w:i/>
-                <w:sz w:val="22"/>
-                <w:szCs w:val="22"/>
-              </w:rPr>
-              <w:t>summarise</w:t>
-            </w:r>
-            <w:proofErr w:type="spellEnd"/>
-            <w:r>
-              <w:rPr>
-                <w:rFonts w:ascii="Arial" w:eastAsia="Arial" w:hAnsi="Arial" w:cs="Arial"/>
-                <w:i/>
-                <w:sz w:val="22"/>
-                <w:szCs w:val="22"/>
-              </w:rPr>
-              <w:t xml:space="preserve"> the type of study (or studies) for which the data are being collected.</w:t>
-            </w:r>
-          </w:p>
-          <w:p>
-            <w:pPr>
-              <w:pStyle w:val="Standard"/>
-              <w:spacing w:before="120" w:line="240" w:lineRule="auto"/>
+              <w:spacing w:before="120"/>
+              <w:rPr>
+                <w:rFonts w:ascii="Arial" w:eastAsia="Arial" w:hAnsi="Arial" w:cs="Arial"/>
+                <w:i/>
+                <w:sz w:val="22"/>
+                <w:szCs w:val="22"/>
+              </w:rPr>
+            </w:pPr>
+            <w:r>
+              <w:rPr>
+                <w:rFonts w:ascii="Arial" w:eastAsia="Arial" w:hAnsi="Arial" w:cs="Arial"/>
+                <w:i/>
+                <w:sz w:val="22"/>
+                <w:szCs w:val="22"/>
+              </w:rPr>
+              <w:t>To</w:t>
+            </w:r>
+            <w:r>
+              <w:rPr>
+                <w:rFonts w:ascii="Arial" w:eastAsia="Arial" w:hAnsi="Arial" w:cs="Arial"/>
+                <w:i/>
+                <w:sz w:val="22"/>
+                <w:szCs w:val="22"/>
+              </w:rPr>
+              <w:t xml:space="preserve"> improve how data practitioners better understand</w:t>
+            </w:r>
+            <w:r>
+              <w:rPr>
+                <w:rFonts w:ascii="Arial" w:eastAsia="Arial" w:hAnsi="Arial" w:cs="Arial"/>
+                <w:i/>
+                <w:sz w:val="22"/>
+                <w:szCs w:val="22"/>
+              </w:rPr>
+              <w:t xml:space="preserve"> </w:t>
+            </w:r>
+            <w:r>
+              <w:rPr>
+                <w:rFonts w:ascii="Arial" w:eastAsia="Arial" w:hAnsi="Arial" w:cs="Arial"/>
+                <w:i/>
+                <w:sz w:val="22"/>
+                <w:szCs w:val="22"/>
+              </w:rPr>
+              <w:t>and explain the impact of downsampling time series data</w:t>
+            </w:r>
+            <w:r>
+              <w:rPr>
+                <w:rFonts w:ascii="Arial" w:eastAsia="Arial" w:hAnsi="Arial" w:cs="Arial"/>
+                <w:i/>
+                <w:sz w:val="22"/>
+                <w:szCs w:val="22"/>
+              </w:rPr>
+              <w:t>, this research will conduct comparative surveys, exploratory analysis,, visualization and user research.</w:t>
+            </w:r>
+          </w:p>
+          <w:p>
+            <w:pPr>
+              <w:pStyle w:val="Standard"/>
+              <w:spacing w:before="120"/>
+              <w:rPr>
+                <w:rFonts w:ascii="Arial" w:eastAsia="Arial" w:hAnsi="Arial" w:cs="Arial"/>
+                <w:i/>
+                <w:sz w:val="22"/>
+                <w:szCs w:val="22"/>
+              </w:rPr>
             </w:pPr>
             <w:r>
               <w:rPr>
@@ -481,19 +465,8 @@
                 <w:sz w:val="22"/>
                 <w:szCs w:val="22"/>
               </w:rPr>
-              <w:t xml:space="preserve">Types of research data to be managed in the following terms: quantitative, qualitative; generated from surveys, clinical measurements, interviews, medical records, electronic health records, administrative records, genotypic data, images, tissue </w:t>
-            </w:r>
-            <w:proofErr w:type="gramStart"/>
-            <w:r>
-              <w:rPr>
-                <w:rFonts w:ascii="Arial" w:eastAsia="Arial" w:hAnsi="Arial" w:cs="Arial"/>
-                <w:i/>
-                <w:sz w:val="22"/>
-                <w:szCs w:val="22"/>
-              </w:rPr>
-              <w:t>samples,...</w:t>
-            </w:r>
-            <w:proofErr w:type="gramEnd"/>
+              <w:t>Both quantitative data from open-source data sets and qualitative data generated from user research will be used for this research.</w:t>
+            </w:r>
           </w:p>
           <w:p>
             <w:pPr>
@@ -533,48 +506,30 @@
                 <w:sz w:val="22"/>
                 <w:szCs w:val="22"/>
               </w:rPr>
-              <w:t xml:space="preserve">File formats, software used, number of records, databases, sweeps, </w:t>
-            </w:r>
-            <w:proofErr w:type="gramStart"/>
-            <w:r>
-              <w:rPr>
-                <w:rFonts w:ascii="Arial" w:eastAsia="Arial" w:hAnsi="Arial" w:cs="Arial"/>
-                <w:i/>
-                <w:sz w:val="22"/>
-                <w:szCs w:val="22"/>
-              </w:rPr>
-              <w:t>repetitions,…</w:t>
-            </w:r>
-            <w:proofErr w:type="gramEnd"/>
-            <w:r>
-              <w:rPr>
-                <w:rFonts w:ascii="Arial" w:eastAsia="Arial" w:hAnsi="Arial" w:cs="Arial"/>
-                <w:i/>
-                <w:sz w:val="22"/>
-                <w:szCs w:val="22"/>
-              </w:rPr>
-              <w:t xml:space="preserve"> (in terms that are meaningful in your field of research).</w:t>
-            </w:r>
-            <w:r>
-              <w:rPr>
-                <w:rFonts w:ascii="Arial" w:eastAsia="Arial" w:hAnsi="Arial" w:cs="Arial"/>
-                <w:i/>
-                <w:color w:val="141413"/>
-                <w:sz w:val="22"/>
-                <w:szCs w:val="22"/>
-              </w:rPr>
-              <w:t xml:space="preserve"> Do formats and software enable sharing and long-term validity of data?</w:t>
+              <w:t>This research will choose from a subset of 37 datasets recommended by the Alan Turing Institute for the evaluation of change point detection (</w:t>
+            </w:r>
+            <w:r>
+              <w:rPr>
+                <w:rFonts w:ascii="Arial" w:eastAsia="Arial" w:hAnsi="Arial" w:cs="Arial"/>
+                <w:i/>
+                <w:sz w:val="22"/>
+                <w:szCs w:val="22"/>
+              </w:rPr>
+              <w:t>https://github.com/alan-turing-institute/TCPD/tree/mast</w:t>
+            </w:r>
+            <w:r>
+              <w:rPr>
+                <w:rFonts w:ascii="Arial" w:eastAsia="Arial" w:hAnsi="Arial" w:cs="Arial"/>
+                <w:i/>
+                <w:sz w:val="22"/>
+                <w:szCs w:val="22"/>
+              </w:rPr>
+              <w:t>er). The project will utilise R, RStudio and a variety of R packages, like Rmarkdown to ensure reproducibility.</w:t>
             </w:r>
           </w:p>
         </w:tc>
       </w:tr>
       <w:tr>
-        <w:tblPrEx>
-          <w:tblCellMar>
-            <w:top w:w="0" w:type="dxa"/>
-            <w:bottom w:w="0" w:type="dxa"/>
-          </w:tblCellMar>
-        </w:tblPrEx>
         <w:trPr>
           <w:trHeight w:val="216"/>
         </w:trPr>
@@ -614,12 +569,6 @@
         </w:tc>
       </w:tr>
       <w:tr>
-        <w:tblPrEx>
-          <w:tblCellMar>
-            <w:top w:w="0" w:type="dxa"/>
-            <w:bottom w:w="0" w:type="dxa"/>
-          </w:tblCellMar>
-        </w:tblPrEx>
         <w:trPr>
           <w:trHeight w:val="3151"/>
         </w:trPr>
@@ -671,27 +620,7 @@
                 <w:sz w:val="22"/>
                 <w:szCs w:val="22"/>
               </w:rPr>
-              <w:t xml:space="preserve"> data collection or </w:t>
-            </w:r>
-            <w:proofErr w:type="gramStart"/>
-            <w:r>
-              <w:rPr>
-                <w:rFonts w:ascii="Arial" w:eastAsia="Arial" w:hAnsi="Arial" w:cs="Arial"/>
-                <w:i/>
-                <w:sz w:val="22"/>
-                <w:szCs w:val="22"/>
-              </w:rPr>
-              <w:t>long term</w:t>
-            </w:r>
-            <w:proofErr w:type="gramEnd"/>
-            <w:r>
-              <w:rPr>
-                <w:rFonts w:ascii="Arial" w:eastAsia="Arial" w:hAnsi="Arial" w:cs="Arial"/>
-                <w:i/>
-                <w:sz w:val="22"/>
-                <w:szCs w:val="22"/>
-              </w:rPr>
-              <w:t xml:space="preserve"> management is needed in your Case for Support. Focus in this template on the good practice and standards for ensuring new data are of high quality and processing is well documented.</w:t>
+              <w:t xml:space="preserve"> data collection or long term management is needed in your Case for Support. Focus in this template on the good practice and standards for ensuring new data are of high quality and processing is well documented.</w:t>
             </w:r>
           </w:p>
           <w:p>
@@ -732,15 +661,34 @@
                 <w:sz w:val="22"/>
                 <w:szCs w:val="22"/>
               </w:rPr>
-              <w:t>How the data will be collected/generated and which community data standards (if any) will be used at this stage</w:t>
-            </w:r>
-            <w:r>
-              <w:rPr>
-                <w:rFonts w:ascii="Arial" w:eastAsia="Arial" w:hAnsi="Arial" w:cs="Arial"/>
-                <w:sz w:val="22"/>
-                <w:szCs w:val="22"/>
-              </w:rPr>
-              <w:t>.</w:t>
+              <w:t xml:space="preserve">New data will be collected from interviews with data practitioners and decision-makers considering time series data. There </w:t>
+            </w:r>
+            <w:r>
+              <w:rPr>
+                <w:rFonts w:ascii="Arial" w:eastAsia="Arial" w:hAnsi="Arial" w:cs="Arial"/>
+                <w:i/>
+                <w:sz w:val="22"/>
+                <w:szCs w:val="22"/>
+              </w:rPr>
+              <w:t>i</w:t>
+            </w:r>
+            <w:r>
+              <w:rPr>
+                <w:rFonts w:ascii="Arial" w:eastAsia="Arial" w:hAnsi="Arial" w:cs="Arial"/>
+                <w:i/>
+                <w:sz w:val="22"/>
+                <w:szCs w:val="22"/>
+              </w:rPr>
+              <w:t>s no data source that currently sets out how the</w:t>
+            </w:r>
+            <w:r>
+              <w:rPr>
+                <w:rFonts w:ascii="Arial" w:eastAsia="Arial" w:hAnsi="Arial" w:cs="Arial"/>
+                <w:i/>
+                <w:sz w:val="22"/>
+                <w:szCs w:val="22"/>
+              </w:rPr>
+              <w:t xml:space="preserve"> perspectives of these users.</w:t>
             </w:r>
           </w:p>
           <w:p>
@@ -779,38 +727,12 @@
                 <w:sz w:val="22"/>
                 <w:szCs w:val="22"/>
               </w:rPr>
-              <w:t xml:space="preserve">How consistency and quality of data collection / generation will be controlled and documented, through processes of calibration, repeat samples or measurements, </w:t>
-            </w:r>
-            <w:proofErr w:type="spellStart"/>
-            <w:r>
-              <w:rPr>
-                <w:rFonts w:ascii="Arial" w:eastAsia="Arial" w:hAnsi="Arial" w:cs="Arial"/>
-                <w:i/>
-                <w:sz w:val="22"/>
-                <w:szCs w:val="22"/>
-              </w:rPr>
-              <w:t>standardised</w:t>
-            </w:r>
-            <w:proofErr w:type="spellEnd"/>
-            <w:r>
-              <w:rPr>
-                <w:rFonts w:ascii="Arial" w:eastAsia="Arial" w:hAnsi="Arial" w:cs="Arial"/>
-                <w:i/>
-                <w:sz w:val="22"/>
-                <w:szCs w:val="22"/>
-              </w:rPr>
-              <w:t xml:space="preserve"> data capture or recording, data entry validation, peer review of data or representation with controlled vocabularies.</w:t>
+              <w:t>Interviews with user researchers will be conducted with a standardised list of questions and over virtual video software to enable recording.</w:t>
             </w:r>
           </w:p>
         </w:tc>
       </w:tr>
       <w:tr>
-        <w:tblPrEx>
-          <w:tblCellMar>
-            <w:top w:w="0" w:type="dxa"/>
-            <w:bottom w:w="0" w:type="dxa"/>
-          </w:tblCellMar>
-        </w:tblPrEx>
         <w:trPr>
           <w:trHeight w:val="216"/>
         </w:trPr>
@@ -844,38 +766,12 @@
                 <w:sz w:val="22"/>
                 <w:szCs w:val="22"/>
               </w:rPr>
-              <w:t xml:space="preserve">3. Data management, </w:t>
-            </w:r>
-            <w:proofErr w:type="gramStart"/>
-            <w:r>
-              <w:rPr>
-                <w:rFonts w:ascii="Arial" w:eastAsia="Arial" w:hAnsi="Arial" w:cs="Arial"/>
-                <w:b/>
-                <w:sz w:val="22"/>
-                <w:szCs w:val="22"/>
-              </w:rPr>
-              <w:t>documentation</w:t>
-            </w:r>
-            <w:proofErr w:type="gramEnd"/>
-            <w:r>
-              <w:rPr>
-                <w:rFonts w:ascii="Arial" w:eastAsia="Arial" w:hAnsi="Arial" w:cs="Arial"/>
-                <w:b/>
-                <w:sz w:val="22"/>
-                <w:szCs w:val="22"/>
-              </w:rPr>
-              <w:t xml:space="preserve"> and curation</w:t>
+              <w:t>3. Data management, documentation and curation</w:t>
             </w:r>
           </w:p>
         </w:tc>
       </w:tr>
       <w:tr>
-        <w:tblPrEx>
-          <w:tblCellMar>
-            <w:top w:w="0" w:type="dxa"/>
-            <w:bottom w:w="0" w:type="dxa"/>
-          </w:tblCellMar>
-        </w:tblPrEx>
         <w:tc>
           <w:tcPr>
             <w:tcW w:w="9496" w:type="dxa"/>
@@ -905,27 +801,7 @@
                 <w:sz w:val="22"/>
                 <w:szCs w:val="22"/>
               </w:rPr>
-              <w:t xml:space="preserve">Keep this section concise and accessible to readers who are not data-management experts. Focus on principles, </w:t>
-            </w:r>
-            <w:proofErr w:type="gramStart"/>
-            <w:r>
-              <w:rPr>
-                <w:rFonts w:ascii="Arial" w:eastAsia="Arial" w:hAnsi="Arial" w:cs="Arial"/>
-                <w:i/>
-                <w:sz w:val="22"/>
-                <w:szCs w:val="22"/>
-              </w:rPr>
-              <w:t>systems</w:t>
-            </w:r>
-            <w:proofErr w:type="gramEnd"/>
-            <w:r>
-              <w:rPr>
-                <w:rFonts w:ascii="Arial" w:eastAsia="Arial" w:hAnsi="Arial" w:cs="Arial"/>
-                <w:i/>
-                <w:sz w:val="22"/>
-                <w:szCs w:val="22"/>
-              </w:rPr>
-              <w:t xml:space="preserve"> and major standards. Focus on the main kind(s) of study data. Give brief examples and avoid long lists.</w:t>
+              <w:t>Keep this section concise and accessible to readers who are not data-management experts. Focus on principles, systems and major standards. Focus on the main kind(s) of study data. Give brief examples and avoid long lists.</w:t>
             </w:r>
           </w:p>
           <w:p>
@@ -1023,27 +899,7 @@
                 <w:szCs w:val="22"/>
               </w:rPr>
               <w:lastRenderedPageBreak/>
-              <w:t xml:space="preserve">What metadata is produced about the data generated from the research? For </w:t>
-            </w:r>
-            <w:proofErr w:type="gramStart"/>
-            <w:r>
-              <w:rPr>
-                <w:rFonts w:ascii="Arial" w:eastAsia="Arial" w:hAnsi="Arial" w:cs="Arial"/>
-                <w:i/>
-                <w:sz w:val="22"/>
-                <w:szCs w:val="22"/>
-              </w:rPr>
-              <w:t>example</w:t>
-            </w:r>
-            <w:proofErr w:type="gramEnd"/>
-            <w:r>
-              <w:rPr>
-                <w:rFonts w:ascii="Arial" w:eastAsia="Arial" w:hAnsi="Arial" w:cs="Arial"/>
-                <w:i/>
-                <w:sz w:val="22"/>
-                <w:szCs w:val="22"/>
-              </w:rPr>
-              <w:t xml:space="preserve"> descriptions of data that enable research data to be used by others outside of your own team. This may include </w:t>
+              <w:t xml:space="preserve">What metadata is produced about the data generated from the research? For example descriptions of data that enable research data to be used by others outside of your own team. This may include </w:t>
             </w:r>
             <w:r>
               <w:rPr>
@@ -1093,38 +949,12 @@
                 <w:sz w:val="22"/>
                 <w:szCs w:val="22"/>
               </w:rPr>
-              <w:t xml:space="preserve">Plans and place for long-term storage, </w:t>
-            </w:r>
-            <w:proofErr w:type="gramStart"/>
-            <w:r>
-              <w:rPr>
-                <w:rFonts w:ascii="Arial" w:eastAsia="Arial" w:hAnsi="Arial" w:cs="Arial"/>
-                <w:i/>
-                <w:sz w:val="22"/>
-                <w:szCs w:val="22"/>
-              </w:rPr>
-              <w:t>preservation</w:t>
-            </w:r>
-            <w:proofErr w:type="gramEnd"/>
-            <w:r>
-              <w:rPr>
-                <w:rFonts w:ascii="Arial" w:eastAsia="Arial" w:hAnsi="Arial" w:cs="Arial"/>
-                <w:i/>
-                <w:sz w:val="22"/>
-                <w:szCs w:val="22"/>
-              </w:rPr>
-              <w:t xml:space="preserve"> and planned retention period for the research data. Formal preservation standards, if any. Indicate which data may not be retained (if any).</w:t>
+              <w:t>Plans and place for long-term storage, preservation and planned retention period for the research data. Formal preservation standards, if any. Indicate which data may not be retained (if any).</w:t>
             </w:r>
           </w:p>
         </w:tc>
       </w:tr>
       <w:tr>
-        <w:tblPrEx>
-          <w:tblCellMar>
-            <w:top w:w="0" w:type="dxa"/>
-            <w:bottom w:w="0" w:type="dxa"/>
-          </w:tblCellMar>
-        </w:tblPrEx>
         <w:trPr>
           <w:trHeight w:val="216"/>
         </w:trPr>
@@ -1165,12 +995,6 @@
         </w:tc>
       </w:tr>
       <w:tr>
-        <w:tblPrEx>
-          <w:tblCellMar>
-            <w:top w:w="0" w:type="dxa"/>
-            <w:bottom w:w="0" w:type="dxa"/>
-          </w:tblCellMar>
-        </w:tblPrEx>
         <w:tc>
           <w:tcPr>
             <w:tcW w:w="9496" w:type="dxa"/>
@@ -1219,47 +1043,7 @@
                 <w:sz w:val="22"/>
                 <w:szCs w:val="22"/>
               </w:rPr>
-              <w:t xml:space="preserve">. For other research, the safeguarding and security of data should also be considered. </w:t>
-            </w:r>
-            <w:proofErr w:type="gramStart"/>
-            <w:r>
-              <w:rPr>
-                <w:rFonts w:ascii="Arial" w:eastAsia="Arial" w:hAnsi="Arial" w:cs="Arial"/>
-                <w:i/>
-                <w:sz w:val="22"/>
-                <w:szCs w:val="22"/>
-              </w:rPr>
-              <w:t>Information</w:t>
-            </w:r>
-            <w:proofErr w:type="gramEnd"/>
-            <w:r>
-              <w:rPr>
-                <w:rFonts w:ascii="Arial" w:eastAsia="Arial" w:hAnsi="Arial" w:cs="Arial"/>
-                <w:i/>
-                <w:sz w:val="22"/>
-                <w:szCs w:val="22"/>
-              </w:rPr>
-              <w:t xml:space="preserve"> provided will be in line with </w:t>
-            </w:r>
-            <w:proofErr w:type="gramStart"/>
-            <w:r>
-              <w:rPr>
-                <w:rFonts w:ascii="Arial" w:eastAsia="Arial" w:hAnsi="Arial" w:cs="Arial"/>
-                <w:i/>
-                <w:sz w:val="22"/>
-                <w:szCs w:val="22"/>
-              </w:rPr>
-              <w:t>you</w:t>
-            </w:r>
-            <w:proofErr w:type="gramEnd"/>
-            <w:r>
-              <w:rPr>
-                <w:rFonts w:ascii="Arial" w:eastAsia="Arial" w:hAnsi="Arial" w:cs="Arial"/>
-                <w:i/>
-                <w:sz w:val="22"/>
-                <w:szCs w:val="22"/>
-              </w:rPr>
-              <w:t xml:space="preserve"> ethical review. Please note this section concerns protecting the data, not the patients.</w:t>
+              <w:t>. For other research, the safeguarding and security of data should also be considered. Information provided will be in line with you ethical review. Please note this section concerns protecting the data, not the patients.</w:t>
             </w:r>
           </w:p>
           <w:p>
@@ -1299,27 +1083,7 @@
                 <w:sz w:val="22"/>
                 <w:szCs w:val="22"/>
               </w:rPr>
-              <w:t xml:space="preserve">Identify formal information standards with which your study is or will be compliant. An example is ISO 27001.If your </w:t>
-            </w:r>
-            <w:proofErr w:type="spellStart"/>
-            <w:r>
-              <w:rPr>
-                <w:rFonts w:ascii="Arial" w:eastAsia="Arial" w:hAnsi="Arial" w:cs="Arial"/>
-                <w:i/>
-                <w:sz w:val="22"/>
-                <w:szCs w:val="22"/>
-              </w:rPr>
-              <w:t>organisation</w:t>
-            </w:r>
-            <w:proofErr w:type="spellEnd"/>
-            <w:r>
-              <w:rPr>
-                <w:rFonts w:ascii="Arial" w:eastAsia="Arial" w:hAnsi="Arial" w:cs="Arial"/>
-                <w:i/>
-                <w:sz w:val="22"/>
-                <w:szCs w:val="22"/>
-              </w:rPr>
-              <w:t xml:space="preserve"> is ISO compliant, please state the registration number.</w:t>
+              <w:t>Identify formal information standards with which your study is or will be compliant. An example is ISO 27001.If your organisation is ISO compliant, please state the registration number.</w:t>
             </w:r>
           </w:p>
           <w:p>
@@ -1359,47 +1123,7 @@
                 <w:sz w:val="22"/>
                 <w:szCs w:val="22"/>
               </w:rPr>
-              <w:t xml:space="preserve">All personal data has an element of </w:t>
-            </w:r>
-            <w:proofErr w:type="gramStart"/>
-            <w:r>
-              <w:rPr>
-                <w:rFonts w:ascii="Arial" w:eastAsia="Arial" w:hAnsi="Arial" w:cs="Arial"/>
-                <w:i/>
-                <w:sz w:val="22"/>
-                <w:szCs w:val="22"/>
-              </w:rPr>
-              <w:t>risk.  ,</w:t>
-            </w:r>
-            <w:proofErr w:type="gramEnd"/>
-            <w:r>
-              <w:rPr>
-                <w:rFonts w:ascii="Arial" w:eastAsia="Arial" w:hAnsi="Arial" w:cs="Arial"/>
-                <w:i/>
-                <w:sz w:val="22"/>
-                <w:szCs w:val="22"/>
-              </w:rPr>
-              <w:t xml:space="preserve"> </w:t>
-            </w:r>
-            <w:proofErr w:type="spellStart"/>
-            <w:r>
-              <w:rPr>
-                <w:rFonts w:ascii="Arial" w:eastAsia="Arial" w:hAnsi="Arial" w:cs="Arial"/>
-                <w:i/>
-                <w:sz w:val="22"/>
-                <w:szCs w:val="22"/>
-              </w:rPr>
-              <w:t>Summarise</w:t>
-            </w:r>
-            <w:proofErr w:type="spellEnd"/>
-            <w:r>
-              <w:rPr>
-                <w:rFonts w:ascii="Arial" w:eastAsia="Arial" w:hAnsi="Arial" w:cs="Arial"/>
-                <w:i/>
-                <w:sz w:val="22"/>
-                <w:szCs w:val="22"/>
-              </w:rPr>
-              <w:t xml:space="preserve"> the main risks to the confidentiality and security of information related to </w:t>
+              <w:t xml:space="preserve">All personal data has an element of risk.  , Summarise the main risks to the confidentiality and security of information related to </w:t>
             </w:r>
             <w:r>
               <w:rPr>
@@ -1492,12 +1216,6 @@
         </w:tc>
       </w:tr>
       <w:tr>
-        <w:tblPrEx>
-          <w:tblCellMar>
-            <w:top w:w="0" w:type="dxa"/>
-            <w:bottom w:w="0" w:type="dxa"/>
-          </w:tblCellMar>
-        </w:tblPrEx>
         <w:trPr>
           <w:trHeight w:val="216"/>
         </w:trPr>
@@ -1538,12 +1256,6 @@
         </w:tc>
       </w:tr>
       <w:tr>
-        <w:tblPrEx>
-          <w:tblCellMar>
-            <w:top w:w="0" w:type="dxa"/>
-            <w:bottom w:w="0" w:type="dxa"/>
-          </w:tblCellMar>
-        </w:tblPrEx>
         <w:trPr>
           <w:trHeight w:val="3269"/>
         </w:trPr>
@@ -1575,25 +1287,7 @@
                 <w:sz w:val="22"/>
                 <w:szCs w:val="22"/>
               </w:rPr>
-              <w:t>Identify any data repository (-</w:t>
-            </w:r>
-            <w:proofErr w:type="spellStart"/>
-            <w:r>
-              <w:rPr>
-                <w:rFonts w:ascii="Arial" w:eastAsia="Arial" w:hAnsi="Arial" w:cs="Arial"/>
-                <w:sz w:val="22"/>
-                <w:szCs w:val="22"/>
-              </w:rPr>
-              <w:t>ies</w:t>
-            </w:r>
-            <w:proofErr w:type="spellEnd"/>
-            <w:r>
-              <w:rPr>
-                <w:rFonts w:ascii="Arial" w:eastAsia="Arial" w:hAnsi="Arial" w:cs="Arial"/>
-                <w:sz w:val="22"/>
-                <w:szCs w:val="22"/>
-              </w:rPr>
-              <w:t xml:space="preserve">) that are, or will be, entrusted with storing, curating and/or sharing data from your study, </w:t>
+              <w:t xml:space="preserve">Identify any data repository (-ies) that are, or will be, entrusted with storing, curating and/or sharing data from your study, </w:t>
             </w:r>
             <w:r>
               <w:rPr>
@@ -1602,27 +1296,7 @@
                 <w:sz w:val="22"/>
                 <w:szCs w:val="22"/>
               </w:rPr>
-              <w:t xml:space="preserve">where they exist for </w:t>
-            </w:r>
-            <w:proofErr w:type="gramStart"/>
-            <w:r>
-              <w:rPr>
-                <w:rFonts w:ascii="Arial" w:eastAsia="Arial" w:hAnsi="Arial" w:cs="Arial"/>
-                <w:color w:val="262626"/>
-                <w:sz w:val="22"/>
-                <w:szCs w:val="22"/>
-              </w:rPr>
-              <w:t>particular disciplinary</w:t>
-            </w:r>
-            <w:proofErr w:type="gramEnd"/>
-            <w:r>
-              <w:rPr>
-                <w:rFonts w:ascii="Arial" w:eastAsia="Arial" w:hAnsi="Arial" w:cs="Arial"/>
-                <w:color w:val="262626"/>
-                <w:sz w:val="22"/>
-                <w:szCs w:val="22"/>
-              </w:rPr>
-              <w:t xml:space="preserve"> domains or data types. </w:t>
+              <w:t xml:space="preserve">where they exist for particular disciplinary domains or data types. </w:t>
             </w:r>
             <w:hyperlink r:id="rId10" w:history="1">
               <w:r>
@@ -1760,47 +1434,7 @@
                 <w:sz w:val="22"/>
                 <w:szCs w:val="22"/>
               </w:rPr>
-              <w:t xml:space="preserve">Indicate how potential new users (outside of your </w:t>
-            </w:r>
-            <w:proofErr w:type="spellStart"/>
-            <w:r>
-              <w:rPr>
-                <w:rFonts w:ascii="Arial" w:eastAsia="Arial" w:hAnsi="Arial" w:cs="Arial"/>
-                <w:i/>
-                <w:sz w:val="22"/>
-                <w:szCs w:val="22"/>
-              </w:rPr>
-              <w:t>organisation</w:t>
-            </w:r>
-            <w:proofErr w:type="spellEnd"/>
-            <w:r>
-              <w:rPr>
-                <w:rFonts w:ascii="Arial" w:eastAsia="Arial" w:hAnsi="Arial" w:cs="Arial"/>
-                <w:i/>
-                <w:sz w:val="22"/>
-                <w:szCs w:val="22"/>
-              </w:rPr>
-              <w:t xml:space="preserve">) can find out about your data and identify whether it could be suitable for their research purposes, </w:t>
-            </w:r>
-            <w:proofErr w:type="gramStart"/>
-            <w:r>
-              <w:rPr>
-                <w:rFonts w:ascii="Arial" w:eastAsia="Arial" w:hAnsi="Arial" w:cs="Arial"/>
-                <w:i/>
-                <w:sz w:val="22"/>
-                <w:szCs w:val="22"/>
-              </w:rPr>
-              <w:t>e.g.</w:t>
-            </w:r>
-            <w:proofErr w:type="gramEnd"/>
-            <w:r>
-              <w:rPr>
-                <w:rFonts w:ascii="Arial" w:eastAsia="Arial" w:hAnsi="Arial" w:cs="Arial"/>
-                <w:i/>
-                <w:sz w:val="22"/>
-                <w:szCs w:val="22"/>
-              </w:rPr>
-              <w:t xml:space="preserve"> through summary information (metadata) being readily available on the study website, in the MRC gateway for population and patient research data, or in other databases or catalogues. How widely accessible is this depository?</w:t>
+              <w:t>Indicate how potential new users (outside of your organisation) can find out about your data and identify whether it could be suitable for their research purposes, e.g. through summary information (metadata) being readily available on the study website, in the MRC gateway for population and patient research data, or in other databases or catalogues. How widely accessible is this depository?</w:t>
             </w:r>
           </w:p>
           <w:p>
@@ -1964,27 +1598,7 @@
                 <w:szCs w:val="22"/>
               </w:rPr>
               <w:lastRenderedPageBreak/>
-              <w:t xml:space="preserve">Indicate whether the research data will be deposited in and available from an identified community database, repository, </w:t>
-            </w:r>
-            <w:proofErr w:type="gramStart"/>
-            <w:r>
-              <w:rPr>
-                <w:rFonts w:ascii="Arial" w:eastAsia="Arial" w:hAnsi="Arial" w:cs="Arial"/>
-                <w:i/>
-                <w:sz w:val="22"/>
-                <w:szCs w:val="22"/>
-              </w:rPr>
-              <w:t>archive</w:t>
-            </w:r>
-            <w:proofErr w:type="gramEnd"/>
-            <w:r>
-              <w:rPr>
-                <w:rFonts w:ascii="Arial" w:eastAsia="Arial" w:hAnsi="Arial" w:cs="Arial"/>
-                <w:i/>
-                <w:sz w:val="22"/>
-                <w:szCs w:val="22"/>
-              </w:rPr>
-              <w:t xml:space="preserve"> or other infrastructure established to curate and share data.</w:t>
+              <w:t>Indicate whether the research data will be deposited in and available from an identified community database, repository, archive or other infrastructure established to curate and share data.</w:t>
             </w:r>
           </w:p>
           <w:p>
@@ -2042,27 +1656,7 @@
                 <w:sz w:val="22"/>
                 <w:szCs w:val="22"/>
               </w:rPr>
-              <w:t xml:space="preserve">What </w:t>
-            </w:r>
-            <w:proofErr w:type="gramStart"/>
-            <w:r>
-              <w:rPr>
-                <w:rFonts w:ascii="Arial" w:eastAsia="Arial" w:hAnsi="Arial" w:cs="Arial"/>
-                <w:i/>
-                <w:sz w:val="22"/>
-                <w:szCs w:val="22"/>
-              </w:rPr>
-              <w:t>are</w:t>
-            </w:r>
-            <w:proofErr w:type="gramEnd"/>
-            <w:r>
-              <w:rPr>
-                <w:rFonts w:ascii="Arial" w:eastAsia="Arial" w:hAnsi="Arial" w:cs="Arial"/>
-                <w:i/>
-                <w:sz w:val="22"/>
-                <w:szCs w:val="22"/>
-              </w:rPr>
-              <w:t xml:space="preserve"> the timescale/dependencies for when data will be accessible to others outside of your team? Summarize the principles of your current/intended policy.</w:t>
+              <w:t>What are the timescale/dependencies for when data will be accessible to others outside of your team? Summarize the principles of your current/intended policy.</w:t>
             </w:r>
           </w:p>
           <w:p>
@@ -2088,19 +1682,8 @@
                 <w:szCs w:val="22"/>
               </w:rPr>
               <w:tab/>
-              <w:t xml:space="preserve">Restrictions or delays to sharing, with planned actions to limit such </w:t>
-            </w:r>
-            <w:proofErr w:type="gramStart"/>
-            <w:r>
-              <w:rPr>
-                <w:rFonts w:ascii="Arial" w:eastAsia="Arial" w:hAnsi="Arial" w:cs="Arial"/>
-                <w:b/>
-                <w:sz w:val="22"/>
-                <w:szCs w:val="22"/>
-              </w:rPr>
-              <w:t>restrictions</w:t>
-            </w:r>
-            <w:proofErr w:type="gramEnd"/>
+              <w:t>Restrictions or delays to sharing, with planned actions to limit such restrictions</w:t>
+            </w:r>
           </w:p>
           <w:p>
             <w:pPr>
@@ -2124,29 +1707,7 @@
                 <w:sz w:val="22"/>
                 <w:szCs w:val="22"/>
               </w:rPr>
-              <w:t xml:space="preserve"> </w:t>
-            </w:r>
-            <w:proofErr w:type="spellStart"/>
-            <w:r>
-              <w:rPr>
-                <w:rFonts w:ascii="Arial" w:eastAsia="Arial" w:hAnsi="Arial" w:cs="Arial"/>
-                <w:i/>
-                <w:color w:val="000000"/>
-                <w:sz w:val="22"/>
-                <w:szCs w:val="22"/>
-              </w:rPr>
-              <w:t>anonymised</w:t>
-            </w:r>
-            <w:proofErr w:type="spellEnd"/>
-            <w:r>
-              <w:rPr>
-                <w:rFonts w:ascii="Arial" w:eastAsia="Arial" w:hAnsi="Arial" w:cs="Arial"/>
-                <w:i/>
-                <w:color w:val="000000"/>
-                <w:sz w:val="22"/>
-                <w:szCs w:val="22"/>
-              </w:rPr>
-              <w:t xml:space="preserve"> or aggregated; gaining participant consent for data sharing; gaining copyright permissions. </w:t>
+              <w:t xml:space="preserve"> anonymised or aggregated; gaining participant consent for data sharing; gaining copyright permissions. </w:t>
             </w:r>
             <w:r>
               <w:rPr>
@@ -2156,29 +1717,7 @@
                 <w:sz w:val="22"/>
                 <w:szCs w:val="22"/>
               </w:rPr>
-              <w:t xml:space="preserve">For prospective studies, consent procedures should include provision for data sharing to </w:t>
-            </w:r>
-            <w:proofErr w:type="spellStart"/>
-            <w:r>
-              <w:rPr>
-                <w:rFonts w:ascii="Arial" w:eastAsia="Arial" w:hAnsi="Arial" w:cs="Arial"/>
-                <w:i/>
-                <w:color w:val="262626"/>
-                <w:sz w:val="22"/>
-                <w:szCs w:val="22"/>
-              </w:rPr>
-              <w:t>maximise</w:t>
-            </w:r>
-            <w:proofErr w:type="spellEnd"/>
-            <w:r>
-              <w:rPr>
-                <w:rFonts w:ascii="Arial" w:eastAsia="Arial" w:hAnsi="Arial" w:cs="Arial"/>
-                <w:i/>
-                <w:color w:val="262626"/>
-                <w:sz w:val="22"/>
-                <w:szCs w:val="22"/>
-              </w:rPr>
-              <w:t xml:space="preserve"> the value of the data for wider research use, while providing adequate safeguards for participants. As part of the consent process, proposed procedures for data sharing should be set out clearly and current and potential future risks associated with this explained to research participants.</w:t>
+              <w:t>For prospective studies, consent procedures should include provision for data sharing to maximise the value of the data for wider research use, while providing adequate safeguards for participants. As part of the consent process, proposed procedures for data sharing should be set out clearly and current and potential future risks associated with this explained to research participants.</w:t>
             </w:r>
           </w:p>
           <w:p>
@@ -2271,12 +1810,6 @@
         </w:tc>
       </w:tr>
       <w:tr>
-        <w:tblPrEx>
-          <w:tblCellMar>
-            <w:top w:w="0" w:type="dxa"/>
-            <w:bottom w:w="0" w:type="dxa"/>
-          </w:tblCellMar>
-        </w:tblPrEx>
         <w:trPr>
           <w:trHeight w:val="216"/>
         </w:trPr>
@@ -2328,12 +1861,6 @@
         </w:tc>
       </w:tr>
       <w:tr>
-        <w:tblPrEx>
-          <w:tblCellMar>
-            <w:top w:w="0" w:type="dxa"/>
-            <w:bottom w:w="0" w:type="dxa"/>
-          </w:tblCellMar>
-        </w:tblPrEx>
         <w:trPr>
           <w:trHeight w:val="216"/>
         </w:trPr>
@@ -2370,27 +1897,7 @@
                 <w:sz w:val="22"/>
                 <w:szCs w:val="22"/>
               </w:rPr>
-              <w:t xml:space="preserve">Apart from the PI, who is responsible at your </w:t>
-            </w:r>
-            <w:proofErr w:type="spellStart"/>
-            <w:r>
-              <w:rPr>
-                <w:rFonts w:ascii="Arial" w:eastAsia="Arial" w:hAnsi="Arial" w:cs="Arial"/>
-                <w:i/>
-                <w:sz w:val="22"/>
-                <w:szCs w:val="22"/>
-              </w:rPr>
-              <w:t>organisation</w:t>
-            </w:r>
-            <w:proofErr w:type="spellEnd"/>
-            <w:r>
-              <w:rPr>
-                <w:rFonts w:ascii="Arial" w:eastAsia="Arial" w:hAnsi="Arial" w:cs="Arial"/>
-                <w:i/>
-                <w:sz w:val="22"/>
-                <w:szCs w:val="22"/>
-              </w:rPr>
-              <w:t>/within your consortia for:</w:t>
+              <w:t>Apart from the PI, who is responsible at your organisation/within your consortia for:</w:t>
             </w:r>
           </w:p>
           <w:p>
@@ -2488,12 +1995,6 @@
         </w:tc>
       </w:tr>
       <w:tr>
-        <w:tblPrEx>
-          <w:tblCellMar>
-            <w:top w:w="0" w:type="dxa"/>
-            <w:bottom w:w="0" w:type="dxa"/>
-          </w:tblCellMar>
-        </w:tblPrEx>
         <w:trPr>
           <w:trHeight w:val="216"/>
         </w:trPr>
@@ -2537,12 +2038,6 @@
         </w:tc>
       </w:tr>
       <w:tr>
-        <w:tblPrEx>
-          <w:tblCellMar>
-            <w:top w:w="0" w:type="dxa"/>
-            <w:bottom w:w="0" w:type="dxa"/>
-          </w:tblCellMar>
-        </w:tblPrEx>
         <w:trPr>
           <w:trHeight w:val="216"/>
         </w:trPr>
@@ -2575,47 +2070,7 @@
                 <w:sz w:val="22"/>
                 <w:szCs w:val="22"/>
               </w:rPr>
-              <w:t>Please complete, where such policies are (</w:t>
-            </w:r>
-            <w:proofErr w:type="spellStart"/>
-            <w:r>
-              <w:rPr>
-                <w:rFonts w:ascii="Arial" w:eastAsia="Arial" w:hAnsi="Arial" w:cs="Arial"/>
-                <w:i/>
-                <w:sz w:val="22"/>
-                <w:szCs w:val="22"/>
-              </w:rPr>
-              <w:t>i</w:t>
-            </w:r>
-            <w:proofErr w:type="spellEnd"/>
-            <w:r>
-              <w:rPr>
-                <w:rFonts w:ascii="Arial" w:eastAsia="Arial" w:hAnsi="Arial" w:cs="Arial"/>
-                <w:i/>
-                <w:sz w:val="22"/>
-                <w:szCs w:val="22"/>
-              </w:rPr>
-              <w:t xml:space="preserve">) relevant to your study, and (ii) are in the public domain, </w:t>
-            </w:r>
-            <w:proofErr w:type="gramStart"/>
-            <w:r>
-              <w:rPr>
-                <w:rFonts w:ascii="Arial" w:eastAsia="Arial" w:hAnsi="Arial" w:cs="Arial"/>
-                <w:i/>
-                <w:sz w:val="22"/>
-                <w:szCs w:val="22"/>
-              </w:rPr>
-              <w:t>e.g.</w:t>
-            </w:r>
-            <w:proofErr w:type="gramEnd"/>
-            <w:r>
-              <w:rPr>
-                <w:rFonts w:ascii="Arial" w:eastAsia="Arial" w:hAnsi="Arial" w:cs="Arial"/>
-                <w:i/>
-                <w:sz w:val="22"/>
-                <w:szCs w:val="22"/>
-              </w:rPr>
-              <w:t xml:space="preserve"> accessible through the internet.</w:t>
+              <w:t>Please complete, where such policies are (i) relevant to your study, and (ii) are in the public domain, e.g. accessible through the internet.</w:t>
             </w:r>
           </w:p>
           <w:p>
@@ -2636,12 +2091,6 @@
         </w:tc>
       </w:tr>
       <w:tr>
-        <w:tblPrEx>
-          <w:tblCellMar>
-            <w:top w:w="0" w:type="dxa"/>
-            <w:bottom w:w="0" w:type="dxa"/>
-          </w:tblCellMar>
-        </w:tblPrEx>
         <w:trPr>
           <w:trHeight w:val="168"/>
         </w:trPr>
@@ -2711,12 +2160,6 @@
         </w:tc>
       </w:tr>
       <w:tr>
-        <w:tblPrEx>
-          <w:tblCellMar>
-            <w:top w:w="0" w:type="dxa"/>
-            <w:bottom w:w="0" w:type="dxa"/>
-          </w:tblCellMar>
-        </w:tblPrEx>
         <w:trPr>
           <w:trHeight w:val="168"/>
         </w:trPr>
@@ -2781,12 +2224,6 @@
         </w:tc>
       </w:tr>
       <w:tr>
-        <w:tblPrEx>
-          <w:tblCellMar>
-            <w:top w:w="0" w:type="dxa"/>
-            <w:bottom w:w="0" w:type="dxa"/>
-          </w:tblCellMar>
-        </w:tblPrEx>
         <w:trPr>
           <w:trHeight w:val="168"/>
         </w:trPr>
@@ -2851,12 +2288,6 @@
         </w:tc>
       </w:tr>
       <w:tr>
-        <w:tblPrEx>
-          <w:tblCellMar>
-            <w:top w:w="0" w:type="dxa"/>
-            <w:bottom w:w="0" w:type="dxa"/>
-          </w:tblCellMar>
-        </w:tblPrEx>
         <w:trPr>
           <w:trHeight w:val="168"/>
         </w:trPr>
@@ -2940,12 +2371,6 @@
         </w:tc>
       </w:tr>
       <w:tr>
-        <w:tblPrEx>
-          <w:tblCellMar>
-            <w:top w:w="0" w:type="dxa"/>
-            <w:bottom w:w="0" w:type="dxa"/>
-          </w:tblCellMar>
-        </w:tblPrEx>
         <w:trPr>
           <w:trHeight w:val="168"/>
         </w:trPr>
@@ -3010,12 +2435,6 @@
         </w:tc>
       </w:tr>
       <w:tr>
-        <w:tblPrEx>
-          <w:tblCellMar>
-            <w:top w:w="0" w:type="dxa"/>
-            <w:bottom w:w="0" w:type="dxa"/>
-          </w:tblCellMar>
-        </w:tblPrEx>
         <w:trPr>
           <w:trHeight w:val="168"/>
         </w:trPr>
@@ -3080,12 +2499,6 @@
         </w:tc>
       </w:tr>
       <w:tr>
-        <w:tblPrEx>
-          <w:tblCellMar>
-            <w:top w:w="0" w:type="dxa"/>
-            <w:bottom w:w="0" w:type="dxa"/>
-          </w:tblCellMar>
-        </w:tblPrEx>
         <w:trPr>
           <w:trHeight w:val="168"/>
         </w:trPr>
@@ -3150,12 +2563,6 @@
         </w:tc>
       </w:tr>
       <w:tr>
-        <w:tblPrEx>
-          <w:tblCellMar>
-            <w:top w:w="0" w:type="dxa"/>
-            <w:bottom w:w="0" w:type="dxa"/>
-          </w:tblCellMar>
-        </w:tblPrEx>
         <w:tc>
           <w:tcPr>
             <w:tcW w:w="9496" w:type="dxa"/>
@@ -3209,12 +2616,6 @@
         </w:tc>
       </w:tr>
       <w:tr>
-        <w:tblPrEx>
-          <w:tblCellMar>
-            <w:top w:w="0" w:type="dxa"/>
-            <w:bottom w:w="0" w:type="dxa"/>
-          </w:tblCellMar>
-        </w:tblPrEx>
         <w:tc>
           <w:tcPr>
             <w:tcW w:w="9496" w:type="dxa"/>
@@ -3604,7 +3005,6 @@
   </w:num>
   <w:num w:numId="3" w16cid:durableId="528300892">
     <w:abstractNumId w:val="1"/>
-    <w:lvlOverride w:ilvl="0"/>
   </w:num>
 </w:numbering>
 </file>

</xml_diff>

<commit_message>
user research documents added and report updated
</commit_message>
<xml_diff>
--- a/docs/210431461_Data-Management-Plan-DMP.docx
+++ b/docs/210431461_Data-Management-Plan-DMP.docx
@@ -1,177 +1,10 @@
 
 <file path=word/document.xml><?xml version="1.0" encoding="utf-8"?>
-<w:document xmlns:wpc="http://schemas.microsoft.com/office/word/2010/wordprocessingCanvas" xmlns:cx="http://schemas.microsoft.com/office/drawing/2014/chartex" xmlns:cx1="http://schemas.microsoft.com/office/drawing/2015/9/8/chartex" xmlns:cx2="http://schemas.microsoft.com/office/drawing/2015/10/21/chartex" xmlns:cx3="http://schemas.microsoft.com/office/drawing/2016/5/9/chartex" xmlns:cx4="http://schemas.microsoft.com/office/drawing/2016/5/10/chartex" xmlns:cx5="http://schemas.microsoft.com/office/drawing/2016/5/11/chartex" xmlns:cx6="http://schemas.microsoft.com/office/drawing/2016/5/12/chartex" xmlns:cx7="http://schemas.microsoft.com/office/drawing/2016/5/13/chartex" xmlns:cx8="http://schemas.microsoft.com/office/drawing/2016/5/14/chartex" xmlns:mc="http://schemas.openxmlformats.org/markup-compatibility/2006" xmlns:aink="http://schemas.microsoft.com/office/drawing/2016/ink" xmlns:am3d="http://schemas.microsoft.com/office/drawing/2017/model3d" xmlns:o="urn:schemas-microsoft-com:office:office" xmlns:oel="http://schemas.microsoft.com/office/2019/extlst" xmlns:r="http://schemas.openxmlformats.org/officeDocument/2006/relationships" xmlns:m="http://schemas.openxmlformats.org/officeDocument/2006/math" xmlns:v="urn:schemas-microsoft-com:vml" xmlns:wp14="http://schemas.microsoft.com/office/word/2010/wordprocessingDrawing" xmlns:wp="http://schemas.openxmlformats.org/drawingml/2006/wordprocessingDrawing" xmlns:w10="urn:schemas-microsoft-com:office:word" xmlns:w="http://schemas.openxmlformats.org/wordprocessingml/2006/main" xmlns:w14="http://schemas.microsoft.com/office/word/2010/wordml" xmlns:w15="http://schemas.microsoft.com/office/word/2012/wordml" xmlns:w16cex="http://schemas.microsoft.com/office/word/2018/wordml/cex" xmlns:w16cid="http://schemas.microsoft.com/office/word/2016/wordml/cid" xmlns:w16="http://schemas.microsoft.com/office/word/2018/wordml" xmlns:w16du="http://schemas.microsoft.com/office/word/2023/wordml/word16du" xmlns:w16sdtdh="http://schemas.microsoft.com/office/word/2020/wordml/sdtdatahash" xmlns:w16se="http://schemas.microsoft.com/office/word/2015/wordml/symex" xmlns:wpg="http://schemas.microsoft.com/office/word/2010/wordprocessingGroup" xmlns:wpi="http://schemas.microsoft.com/office/word/2010/wordprocessingInk" xmlns:wne="http://schemas.microsoft.com/office/word/2006/wordml" xmlns:wps="http://schemas.microsoft.com/office/word/2010/wordprocessingShape" mc:Ignorable="w14 w15 w16se w16cid w16 w16cex w16sdtdh wp14">
+<w:document xmlns:wpc="http://schemas.microsoft.com/office/word/2010/wordprocessingCanvas" xmlns:cx="http://schemas.microsoft.com/office/drawing/2014/chartex" xmlns:cx1="http://schemas.microsoft.com/office/drawing/2015/9/8/chartex" xmlns:cx2="http://schemas.microsoft.com/office/drawing/2015/10/21/chartex" xmlns:cx3="http://schemas.microsoft.com/office/drawing/2016/5/9/chartex" xmlns:cx4="http://schemas.microsoft.com/office/drawing/2016/5/10/chartex" xmlns:cx5="http://schemas.microsoft.com/office/drawing/2016/5/11/chartex" xmlns:cx6="http://schemas.microsoft.com/office/drawing/2016/5/12/chartex" xmlns:cx7="http://schemas.microsoft.com/office/drawing/2016/5/13/chartex" xmlns:cx8="http://schemas.microsoft.com/office/drawing/2016/5/14/chartex" xmlns:mc="http://schemas.openxmlformats.org/markup-compatibility/2006" xmlns:aink="http://schemas.microsoft.com/office/drawing/2016/ink" xmlns:am3d="http://schemas.microsoft.com/office/drawing/2017/model3d" xmlns:o="urn:schemas-microsoft-com:office:office" xmlns:oel="http://schemas.microsoft.com/office/2019/extlst" xmlns:r="http://schemas.openxmlformats.org/officeDocument/2006/relationships" xmlns:m="http://schemas.openxmlformats.org/officeDocument/2006/math" xmlns:v="urn:schemas-microsoft-com:vml" xmlns:wp14="http://schemas.microsoft.com/office/word/2010/wordprocessingDrawing" xmlns:wp="http://schemas.openxmlformats.org/drawingml/2006/wordprocessingDrawing" xmlns:w10="urn:schemas-microsoft-com:office:word" xmlns:w="http://schemas.openxmlformats.org/wordprocessingml/2006/main" xmlns:w14="http://schemas.microsoft.com/office/word/2010/wordml" xmlns:w15="http://schemas.microsoft.com/office/word/2012/wordml" xmlns:w16cex="http://schemas.microsoft.com/office/word/2018/wordml/cex" xmlns:w16cid="http://schemas.microsoft.com/office/word/2016/wordml/cid" xmlns:w16="http://schemas.microsoft.com/office/word/2018/wordml" xmlns:w16sdtdh="http://schemas.microsoft.com/office/word/2020/wordml/sdtdatahash" xmlns:w16se="http://schemas.microsoft.com/office/word/2015/wordml/symex" xmlns:wpg="http://schemas.microsoft.com/office/word/2010/wordprocessingGroup" xmlns:wpi="http://schemas.microsoft.com/office/word/2010/wordprocessingInk" xmlns:wne="http://schemas.microsoft.com/office/word/2006/wordml" xmlns:wps="http://schemas.microsoft.com/office/word/2010/wordprocessingShape" mc:Ignorable="w14 w15 w16se w16cid w16 w16cex w16sdtdh wp14">
   <w:body>
     <w:p>
       <w:pPr>
-        <w:pStyle w:val="Heading1"/>
-      </w:pPr>
-      <w:r>
-        <w:rPr>
-          <w:rFonts w:ascii="Arial" w:eastAsia="Arial" w:hAnsi="Arial" w:cs="Arial"/>
-          <w:position w:val="-1"/>
-          <w:sz w:val="22"/>
-          <w:szCs w:val="22"/>
-        </w:rPr>
-        <w:t>TEMPLATE FOR A DATA MANAGEMENT PLAN</w:t>
-      </w:r>
-    </w:p>
-    <w:p>
-      <w:pPr>
         <w:pStyle w:val="Standard"/>
-        <w:widowControl w:val="0"/>
-        <w:tabs>
-          <w:tab w:val="left" w:pos="560"/>
-          <w:tab w:val="left" w:pos="1120"/>
-          <w:tab w:val="left" w:pos="1680"/>
-          <w:tab w:val="left" w:pos="2240"/>
-          <w:tab w:val="left" w:pos="2800"/>
-          <w:tab w:val="left" w:pos="3360"/>
-          <w:tab w:val="left" w:pos="3920"/>
-          <w:tab w:val="left" w:pos="4480"/>
-          <w:tab w:val="left" w:pos="5040"/>
-          <w:tab w:val="left" w:pos="5600"/>
-          <w:tab w:val="left" w:pos="6160"/>
-          <w:tab w:val="left" w:pos="6720"/>
-          <w:tab w:val="left" w:pos="9214"/>
-          <w:tab w:val="left" w:pos="9356"/>
-        </w:tabs>
-        <w:spacing w:before="120" w:line="240" w:lineRule="auto"/>
-      </w:pPr>
-      <w:bookmarkStart w:id="0" w:name="_heading=h.gjdgxs"/>
-      <w:bookmarkEnd w:id="0"/>
-      <w:r>
-        <w:rPr>
-          <w:rFonts w:ascii="Arial" w:eastAsia="Arial" w:hAnsi="Arial" w:cs="Arial"/>
-          <w:color w:val="000000"/>
-          <w:sz w:val="22"/>
-          <w:szCs w:val="22"/>
-        </w:rPr>
-        <w:t xml:space="preserve">The following </w:t>
-      </w:r>
-      <w:r>
-        <w:rPr>
-          <w:rFonts w:ascii="Arial" w:eastAsia="Arial" w:hAnsi="Arial" w:cs="Arial"/>
-          <w:b/>
-          <w:color w:val="000000"/>
-          <w:sz w:val="22"/>
-          <w:szCs w:val="22"/>
-        </w:rPr>
-        <w:t>template</w:t>
-      </w:r>
-      <w:r>
-        <w:rPr>
-          <w:rFonts w:ascii="Arial" w:eastAsia="Arial" w:hAnsi="Arial" w:cs="Arial"/>
-          <w:color w:val="000000"/>
-          <w:sz w:val="22"/>
-          <w:szCs w:val="22"/>
-        </w:rPr>
-        <w:t xml:space="preserve"> should be used to develop a Data Management Plan (DMP) to accompany a research proposal. The notes (</w:t>
-      </w:r>
-      <w:r>
-        <w:rPr>
-          <w:rFonts w:ascii="Arial" w:eastAsia="Arial" w:hAnsi="Arial" w:cs="Arial"/>
-          <w:i/>
-          <w:color w:val="000000"/>
-          <w:sz w:val="22"/>
-          <w:szCs w:val="22"/>
-        </w:rPr>
-        <w:t>in italics</w:t>
-      </w:r>
-      <w:r>
-        <w:rPr>
-          <w:rFonts w:ascii="Arial" w:eastAsia="Arial" w:hAnsi="Arial" w:cs="Arial"/>
-          <w:color w:val="000000"/>
-          <w:sz w:val="22"/>
-          <w:szCs w:val="22"/>
-        </w:rPr>
-        <w:t xml:space="preserve">) provide further context and guidance for its completion. Where substantial data is generated from the research, the DMP will be more in depth and therefore likely to be 2 or 3 pages long </w:t>
-      </w:r>
-      <w:hyperlink r:id="rId7" w:anchor="Data_Management_Plan__exactly_1__Mandatory_requirement___Maximum_of_1_DMP" w:history="1">
-        <w:r>
-          <w:rPr>
-            <w:rFonts w:ascii="Arial" w:eastAsia="Arial" w:hAnsi="Arial" w:cs="Arial"/>
-            <w:color w:val="0000FF"/>
-            <w:sz w:val="22"/>
-            <w:szCs w:val="22"/>
-            <w:u w:val="single"/>
-          </w:rPr>
-          <w:t>(3 pages maximum length - See MRC Je-S Help and Guidance for DMP)</w:t>
-        </w:r>
-      </w:hyperlink>
-      <w:r>
-        <w:rPr>
-          <w:rFonts w:ascii="Arial" w:eastAsia="Arial" w:hAnsi="Arial" w:cs="Arial"/>
-          <w:color w:val="000000"/>
-          <w:sz w:val="22"/>
-          <w:szCs w:val="22"/>
-        </w:rPr>
-        <w:t xml:space="preserve"> for low impact studies generating small amounts of data, DMPs will be short ie less than half a page.</w:t>
-      </w:r>
-    </w:p>
-    <w:p>
-      <w:pPr>
-        <w:pStyle w:val="Standard"/>
-        <w:widowControl w:val="0"/>
-        <w:tabs>
-          <w:tab w:val="left" w:pos="560"/>
-          <w:tab w:val="left" w:pos="1120"/>
-          <w:tab w:val="left" w:pos="1680"/>
-          <w:tab w:val="left" w:pos="2240"/>
-          <w:tab w:val="left" w:pos="2800"/>
-          <w:tab w:val="left" w:pos="3360"/>
-          <w:tab w:val="left" w:pos="3920"/>
-          <w:tab w:val="left" w:pos="4480"/>
-          <w:tab w:val="left" w:pos="5040"/>
-          <w:tab w:val="left" w:pos="5600"/>
-          <w:tab w:val="left" w:pos="6160"/>
-          <w:tab w:val="left" w:pos="6720"/>
-        </w:tabs>
-        <w:spacing w:before="120" w:line="240" w:lineRule="auto"/>
-      </w:pPr>
-      <w:r>
-        <w:rPr>
-          <w:rFonts w:ascii="Arial" w:eastAsia="Arial" w:hAnsi="Arial" w:cs="Arial"/>
-          <w:color w:val="000000"/>
-          <w:sz w:val="22"/>
-          <w:szCs w:val="22"/>
-        </w:rPr>
-        <w:t>If you op</w:t>
-      </w:r>
-      <w:r>
-        <w:rPr>
-          <w:rFonts w:ascii="Arial" w:eastAsia="Arial" w:hAnsi="Arial" w:cs="Arial"/>
-          <w:sz w:val="22"/>
-          <w:szCs w:val="22"/>
-        </w:rPr>
-        <w:t>t NOT to use the template the topics listed in the template MUST be addressed.</w:t>
-      </w:r>
-    </w:p>
-    <w:p>
-      <w:pPr>
-        <w:pStyle w:val="Standard"/>
-        <w:widowControl w:val="0"/>
-        <w:tabs>
-          <w:tab w:val="left" w:pos="560"/>
-          <w:tab w:val="left" w:pos="1120"/>
-          <w:tab w:val="left" w:pos="1680"/>
-          <w:tab w:val="left" w:pos="2240"/>
-          <w:tab w:val="left" w:pos="2800"/>
-          <w:tab w:val="left" w:pos="3360"/>
-          <w:tab w:val="left" w:pos="3920"/>
-          <w:tab w:val="left" w:pos="4480"/>
-          <w:tab w:val="left" w:pos="5040"/>
-          <w:tab w:val="left" w:pos="5600"/>
-          <w:tab w:val="left" w:pos="6160"/>
-          <w:tab w:val="left" w:pos="6720"/>
-        </w:tabs>
-        <w:spacing w:before="120" w:line="240" w:lineRule="auto"/>
-        <w:rPr>
-          <w:rFonts w:ascii="Arial" w:eastAsia="Arial" w:hAnsi="Arial" w:cs="Arial"/>
-          <w:color w:val="000000"/>
-          <w:sz w:val="22"/>
-          <w:szCs w:val="22"/>
-        </w:rPr>
       </w:pPr>
     </w:p>
     <w:tbl>
@@ -194,7 +27,7 @@
         </w:trPr>
         <w:tc>
           <w:tcPr>
-            <w:tcW w:w="9496" w:type="dxa"/>
+            <w:tcW w:w="9497" w:type="dxa"/>
             <w:gridSpan w:val="2"/>
             <w:tcBorders>
               <w:top w:val="single" w:sz="4" w:space="0" w:color="000000"/>
@@ -233,7 +66,7 @@
         </w:trPr>
         <w:tc>
           <w:tcPr>
-            <w:tcW w:w="9496" w:type="dxa"/>
+            <w:tcW w:w="9497" w:type="dxa"/>
             <w:gridSpan w:val="2"/>
             <w:tcBorders>
               <w:top w:val="single" w:sz="4" w:space="0" w:color="000000"/>
@@ -271,7 +104,7 @@
         </w:trPr>
         <w:tc>
           <w:tcPr>
-            <w:tcW w:w="9496" w:type="dxa"/>
+            <w:tcW w:w="9497" w:type="dxa"/>
             <w:gridSpan w:val="2"/>
             <w:tcBorders>
               <w:top w:val="single" w:sz="4" w:space="0" w:color="000000"/>
@@ -310,7 +143,7 @@
         </w:trPr>
         <w:tc>
           <w:tcPr>
-            <w:tcW w:w="9496" w:type="dxa"/>
+            <w:tcW w:w="9497" w:type="dxa"/>
             <w:gridSpan w:val="2"/>
             <w:tcBorders>
               <w:top w:val="single" w:sz="4" w:space="0" w:color="000000"/>
@@ -383,16 +216,16 @@
                 <w:sz w:val="22"/>
                 <w:szCs w:val="22"/>
               </w:rPr>
-              <w:t>To</w:t>
-            </w:r>
-            <w:r>
-              <w:rPr>
-                <w:rFonts w:ascii="Arial" w:eastAsia="Arial" w:hAnsi="Arial" w:cs="Arial"/>
-                <w:i/>
-                <w:sz w:val="22"/>
-                <w:szCs w:val="22"/>
-              </w:rPr>
-              <w:t xml:space="preserve"> improve how data practitioners better understand</w:t>
+              <w:t>Improving</w:t>
+            </w:r>
+            <w:r>
+              <w:rPr>
+                <w:rFonts w:ascii="Arial" w:eastAsia="Arial" w:hAnsi="Arial" w:cs="Arial"/>
+                <w:i/>
+                <w:sz w:val="22"/>
+                <w:szCs w:val="22"/>
+              </w:rPr>
+              <w:t xml:space="preserve"> how data practitioners better understand</w:t>
             </w:r>
             <w:r>
               <w:rPr>
@@ -419,7 +252,79 @@
                 <w:sz w:val="22"/>
                 <w:szCs w:val="22"/>
               </w:rPr>
-              <w:t>, this research will conduct comparative surveys, exploratory analysis,, visualization and user research.</w:t>
+              <w:t xml:space="preserve">, this </w:t>
+            </w:r>
+            <w:r>
+              <w:rPr>
+                <w:rFonts w:ascii="Arial" w:eastAsia="Arial" w:hAnsi="Arial" w:cs="Arial"/>
+                <w:i/>
+                <w:sz w:val="22"/>
+                <w:szCs w:val="22"/>
+              </w:rPr>
+              <w:t xml:space="preserve">study includes time series data sets, </w:t>
+            </w:r>
+            <w:r>
+              <w:rPr>
+                <w:rFonts w:ascii="Arial" w:eastAsia="Arial" w:hAnsi="Arial" w:cs="Arial"/>
+                <w:i/>
+                <w:sz w:val="22"/>
+                <w:szCs w:val="22"/>
+              </w:rPr>
+              <w:t>exploratory analysis,</w:t>
+            </w:r>
+            <w:r>
+              <w:rPr>
+                <w:rFonts w:ascii="Arial" w:eastAsia="Arial" w:hAnsi="Arial" w:cs="Arial"/>
+                <w:i/>
+                <w:sz w:val="22"/>
+                <w:szCs w:val="22"/>
+              </w:rPr>
+              <w:t xml:space="preserve"> of these datasets in R, user research and comparative surveys of compression algorithms, common evaluation metrics, and time series </w:t>
+            </w:r>
+            <w:r>
+              <w:rPr>
+                <w:rFonts w:ascii="Arial" w:eastAsia="Arial" w:hAnsi="Arial" w:cs="Arial"/>
+                <w:i/>
+                <w:sz w:val="22"/>
+                <w:szCs w:val="22"/>
+              </w:rPr>
+              <w:t>visuali</w:t>
+            </w:r>
+            <w:r>
+              <w:rPr>
+                <w:rFonts w:ascii="Arial" w:eastAsia="Arial" w:hAnsi="Arial" w:cs="Arial"/>
+                <w:i/>
+                <w:sz w:val="22"/>
+                <w:szCs w:val="22"/>
+              </w:rPr>
+              <w:t>s</w:t>
+            </w:r>
+            <w:r>
+              <w:rPr>
+                <w:rFonts w:ascii="Arial" w:eastAsia="Arial" w:hAnsi="Arial" w:cs="Arial"/>
+                <w:i/>
+                <w:sz w:val="22"/>
+                <w:szCs w:val="22"/>
+              </w:rPr>
+              <w:t>ation</w:t>
+            </w:r>
+            <w:r>
+              <w:rPr>
+                <w:rFonts w:ascii="Arial" w:eastAsia="Arial" w:hAnsi="Arial" w:cs="Arial"/>
+                <w:i/>
+                <w:sz w:val="22"/>
+                <w:szCs w:val="22"/>
+              </w:rPr>
+              <w:t>s</w:t>
+            </w:r>
+            <w:r>
+              <w:rPr>
+                <w:rFonts w:ascii="Arial" w:eastAsia="Arial" w:hAnsi="Arial" w:cs="Arial"/>
+                <w:i/>
+                <w:sz w:val="22"/>
+                <w:szCs w:val="22"/>
+              </w:rPr>
+              <w:t>.</w:t>
             </w:r>
           </w:p>
           <w:p>
@@ -457,15 +362,222 @@
             <w:pPr>
               <w:pStyle w:val="Standard"/>
               <w:spacing w:before="120" w:line="240" w:lineRule="auto"/>
-            </w:pPr>
-            <w:r>
-              <w:rPr>
-                <w:rFonts w:ascii="Arial" w:eastAsia="Arial" w:hAnsi="Arial" w:cs="Arial"/>
-                <w:i/>
-                <w:sz w:val="22"/>
-                <w:szCs w:val="22"/>
-              </w:rPr>
-              <w:t>Both quantitative data from open-source data sets and qualitative data generated from user research will be used for this research.</w:t>
+              <w:rPr>
+                <w:rFonts w:ascii="Arial" w:eastAsia="Arial" w:hAnsi="Arial" w:cs="Arial"/>
+                <w:i/>
+                <w:sz w:val="22"/>
+                <w:szCs w:val="22"/>
+              </w:rPr>
+            </w:pPr>
+            <w:r>
+              <w:rPr>
+                <w:rFonts w:ascii="Arial" w:eastAsia="Arial" w:hAnsi="Arial" w:cs="Arial"/>
+                <w:i/>
+                <w:sz w:val="22"/>
+                <w:szCs w:val="22"/>
+              </w:rPr>
+              <w:t xml:space="preserve">Both quantitative data from open-source data sets and qualitative data from user research will be used </w:t>
+            </w:r>
+            <w:r>
+              <w:rPr>
+                <w:rFonts w:ascii="Arial" w:eastAsia="Arial" w:hAnsi="Arial" w:cs="Arial"/>
+                <w:i/>
+                <w:sz w:val="22"/>
+                <w:szCs w:val="22"/>
+              </w:rPr>
+              <w:t>in this study.</w:t>
+            </w:r>
+            <w:r>
+              <w:rPr>
+                <w:rFonts w:ascii="Arial" w:eastAsia="Arial" w:hAnsi="Arial" w:cs="Arial"/>
+                <w:i/>
+                <w:sz w:val="22"/>
+                <w:szCs w:val="22"/>
+              </w:rPr>
+              <w:t xml:space="preserve"> </w:t>
+            </w:r>
+          </w:p>
+          <w:p>
+            <w:pPr>
+              <w:pStyle w:val="Standard"/>
+              <w:spacing w:before="120" w:line="240" w:lineRule="auto"/>
+              <w:rPr>
+                <w:rFonts w:ascii="Arial" w:eastAsia="Arial" w:hAnsi="Arial" w:cs="Arial"/>
+                <w:i/>
+                <w:sz w:val="22"/>
+                <w:szCs w:val="22"/>
+              </w:rPr>
+            </w:pPr>
+            <w:r>
+              <w:rPr>
+                <w:rFonts w:ascii="Arial" w:eastAsia="Arial" w:hAnsi="Arial" w:cs="Arial"/>
+                <w:i/>
+                <w:sz w:val="22"/>
+                <w:szCs w:val="22"/>
+              </w:rPr>
+              <w:t xml:space="preserve">The </w:t>
+            </w:r>
+            <w:r>
+              <w:rPr>
+                <w:rFonts w:ascii="Arial" w:eastAsia="Arial" w:hAnsi="Arial" w:cs="Arial"/>
+                <w:i/>
+                <w:sz w:val="22"/>
+                <w:szCs w:val="22"/>
+              </w:rPr>
+              <w:t xml:space="preserve"> quantitative </w:t>
+            </w:r>
+            <w:r>
+              <w:rPr>
+                <w:rFonts w:ascii="Arial" w:eastAsia="Arial" w:hAnsi="Arial" w:cs="Arial"/>
+                <w:i/>
+                <w:sz w:val="22"/>
+                <w:szCs w:val="22"/>
+              </w:rPr>
+              <w:t xml:space="preserve">data sets are being sourced from the Alan Turing Institute </w:t>
+            </w:r>
+            <w:r>
+              <w:rPr>
+                <w:rFonts w:ascii="Arial" w:eastAsia="Arial" w:hAnsi="Arial" w:cs="Arial"/>
+                <w:i/>
+                <w:sz w:val="22"/>
+                <w:szCs w:val="22"/>
+              </w:rPr>
+              <w:t>‘</w:t>
+            </w:r>
+            <w:proofErr w:type="spellStart"/>
+            <w:r>
+              <w:rPr>
+                <w:rFonts w:ascii="Arial" w:eastAsia="Arial" w:hAnsi="Arial" w:cs="Arial"/>
+                <w:i/>
+                <w:sz w:val="22"/>
+                <w:szCs w:val="22"/>
+              </w:rPr>
+              <w:t>AnnotateChange</w:t>
+            </w:r>
+            <w:proofErr w:type="spellEnd"/>
+            <w:r>
+              <w:rPr>
+                <w:rFonts w:ascii="Arial" w:eastAsia="Arial" w:hAnsi="Arial" w:cs="Arial"/>
+                <w:i/>
+                <w:sz w:val="22"/>
+                <w:szCs w:val="22"/>
+              </w:rPr>
+              <w:t>’ (</w:t>
+            </w:r>
+            <w:hyperlink r:id="rId7" w:history="1">
+              <w:r>
+                <w:rPr>
+                  <w:rStyle w:val="Hyperlink"/>
+                  <w:rFonts w:ascii="Arial" w:eastAsia="Arial" w:hAnsi="Arial" w:cs="Arial"/>
+                  <w:i/>
+                  <w:sz w:val="22"/>
+                  <w:szCs w:val="22"/>
+                </w:rPr>
+                <w:t>https://github.com/alan-turing-institute/AnnotateChange</w:t>
+              </w:r>
+            </w:hyperlink>
+            <w:r>
+              <w:rPr>
+                <w:rFonts w:ascii="Arial" w:eastAsia="Arial" w:hAnsi="Arial" w:cs="Arial"/>
+                <w:i/>
+                <w:sz w:val="22"/>
+                <w:szCs w:val="22"/>
+              </w:rPr>
+              <w:t>) and ‘Turing Change Point  Dataset’ (</w:t>
+            </w:r>
+            <w:hyperlink r:id="rId8" w:history="1">
+              <w:r>
+                <w:rPr>
+                  <w:rStyle w:val="Hyperlink"/>
+                  <w:rFonts w:ascii="Arial" w:eastAsia="Arial" w:hAnsi="Arial" w:cs="Arial"/>
+                  <w:i/>
+                  <w:sz w:val="22"/>
+                  <w:szCs w:val="22"/>
+                </w:rPr>
+                <w:t>https://github.com/alan-turing-institute/TCPD/tree/master</w:t>
+              </w:r>
+            </w:hyperlink>
+            <w:r>
+              <w:rPr>
+                <w:rFonts w:ascii="Arial" w:eastAsia="Arial" w:hAnsi="Arial" w:cs="Arial"/>
+                <w:i/>
+                <w:sz w:val="22"/>
+                <w:szCs w:val="22"/>
+              </w:rPr>
+              <w:t xml:space="preserve">). </w:t>
+            </w:r>
+            <w:r>
+              <w:rPr>
+                <w:rFonts w:ascii="Arial" w:eastAsia="Arial" w:hAnsi="Arial" w:cs="Arial"/>
+                <w:i/>
+                <w:sz w:val="22"/>
+                <w:szCs w:val="22"/>
+              </w:rPr>
+              <w:t xml:space="preserve">  </w:t>
+            </w:r>
+            <w:r>
+              <w:rPr>
+                <w:rFonts w:ascii="Arial" w:eastAsia="Arial" w:hAnsi="Arial" w:cs="Arial"/>
+                <w:i/>
+                <w:sz w:val="22"/>
+                <w:szCs w:val="22"/>
+              </w:rPr>
+              <w:t>The ‘</w:t>
+            </w:r>
+            <w:proofErr w:type="spellStart"/>
+            <w:r>
+              <w:rPr>
+                <w:rFonts w:ascii="Arial" w:eastAsia="Arial" w:hAnsi="Arial" w:cs="Arial"/>
+                <w:i/>
+                <w:sz w:val="22"/>
+                <w:szCs w:val="22"/>
+              </w:rPr>
+              <w:t>AnnotateChange</w:t>
+            </w:r>
+            <w:proofErr w:type="spellEnd"/>
+            <w:r>
+              <w:rPr>
+                <w:rFonts w:ascii="Arial" w:eastAsia="Arial" w:hAnsi="Arial" w:cs="Arial"/>
+                <w:i/>
+                <w:sz w:val="22"/>
+                <w:szCs w:val="22"/>
+              </w:rPr>
+              <w:t>’ repository was created to collect annotations of time series data to construct the ‘Turing Change Point Dataset’ repository by Van den Burgh and Williams (2020). The publicly available data in these datasets will be used within the stipulated licensing agreement(s) stipulated by the data owner(s).</w:t>
+            </w:r>
+          </w:p>
+          <w:p>
+            <w:pPr>
+              <w:pStyle w:val="Standard"/>
+              <w:spacing w:before="120" w:line="240" w:lineRule="auto"/>
+            </w:pPr>
+            <w:r>
+              <w:rPr>
+                <w:rFonts w:ascii="Arial" w:eastAsia="Arial" w:hAnsi="Arial" w:cs="Arial"/>
+                <w:i/>
+                <w:sz w:val="22"/>
+                <w:szCs w:val="22"/>
+              </w:rPr>
+              <w:t xml:space="preserve">The qualitative data will be collected from interviews with decision-makers and </w:t>
+            </w:r>
+            <w:proofErr w:type="gramStart"/>
+            <w:r>
+              <w:rPr>
+                <w:rFonts w:ascii="Arial" w:eastAsia="Arial" w:hAnsi="Arial" w:cs="Arial"/>
+                <w:i/>
+                <w:sz w:val="22"/>
+                <w:szCs w:val="22"/>
+              </w:rPr>
+              <w:t>practitioners..</w:t>
+            </w:r>
+            <w:proofErr w:type="gramEnd"/>
+            <w:r>
+              <w:rPr>
+                <w:rFonts w:ascii="Arial" w:eastAsia="Arial" w:hAnsi="Arial" w:cs="Arial"/>
+                <w:i/>
+                <w:sz w:val="22"/>
+                <w:szCs w:val="22"/>
+              </w:rPr>
+              <w:t xml:space="preserve"> </w:t>
             </w:r>
           </w:p>
           <w:p>
@@ -497,34 +609,320 @@
             <w:pPr>
               <w:pStyle w:val="Standard"/>
               <w:widowControl w:val="0"/>
-              <w:spacing w:before="120" w:line="240" w:lineRule="auto"/>
-            </w:pPr>
-            <w:r>
-              <w:rPr>
-                <w:rFonts w:ascii="Arial" w:eastAsia="Arial" w:hAnsi="Arial" w:cs="Arial"/>
-                <w:i/>
-                <w:sz w:val="22"/>
-                <w:szCs w:val="22"/>
-              </w:rPr>
-              <w:t>This research will choose from a subset of 37 datasets recommended by the Alan Turing Institute for the evaluation of change point detection (</w:t>
-            </w:r>
-            <w:r>
-              <w:rPr>
-                <w:rFonts w:ascii="Arial" w:eastAsia="Arial" w:hAnsi="Arial" w:cs="Arial"/>
-                <w:i/>
-                <w:sz w:val="22"/>
-                <w:szCs w:val="22"/>
-              </w:rPr>
-              <w:t>https://github.com/alan-turing-institute/TCPD/tree/mast</w:t>
-            </w:r>
-            <w:r>
-              <w:rPr>
-                <w:rFonts w:ascii="Arial" w:eastAsia="Arial" w:hAnsi="Arial" w:cs="Arial"/>
-                <w:i/>
-                <w:sz w:val="22"/>
-                <w:szCs w:val="22"/>
-              </w:rPr>
-              <w:t>er). The project will utilise R, RStudio and a variety of R packages, like Rmarkdown to ensure reproducibility.</w:t>
+              <w:spacing w:before="120"/>
+              <w:rPr>
+                <w:rFonts w:ascii="Arial" w:eastAsia="Arial" w:hAnsi="Arial" w:cs="Arial"/>
+                <w:i/>
+                <w:sz w:val="22"/>
+                <w:szCs w:val="22"/>
+              </w:rPr>
+            </w:pPr>
+            <w:r>
+              <w:rPr>
+                <w:rFonts w:ascii="Arial" w:eastAsia="Arial" w:hAnsi="Arial" w:cs="Arial"/>
+                <w:i/>
+                <w:sz w:val="22"/>
+                <w:szCs w:val="22"/>
+              </w:rPr>
+              <w:t xml:space="preserve">The qualitative data will be collected via </w:t>
+            </w:r>
+            <w:r>
+              <w:rPr>
+                <w:rFonts w:ascii="Arial" w:eastAsia="Arial" w:hAnsi="Arial" w:cs="Arial"/>
+                <w:i/>
+                <w:sz w:val="22"/>
+                <w:szCs w:val="22"/>
+              </w:rPr>
+              <w:t xml:space="preserve">recorded </w:t>
+            </w:r>
+            <w:r>
+              <w:rPr>
+                <w:rFonts w:ascii="Arial" w:eastAsia="Arial" w:hAnsi="Arial" w:cs="Arial"/>
+                <w:i/>
+                <w:sz w:val="22"/>
+                <w:szCs w:val="22"/>
+              </w:rPr>
+              <w:t xml:space="preserve">video calls with participants and </w:t>
+            </w:r>
+            <w:r>
+              <w:rPr>
+                <w:rFonts w:ascii="Arial" w:eastAsia="Arial" w:hAnsi="Arial" w:cs="Arial"/>
+                <w:i/>
+                <w:sz w:val="22"/>
+                <w:szCs w:val="22"/>
+              </w:rPr>
+              <w:t xml:space="preserve">notes taken in csv files. </w:t>
+            </w:r>
+          </w:p>
+          <w:p>
+            <w:pPr>
+              <w:pStyle w:val="Standard"/>
+              <w:widowControl w:val="0"/>
+              <w:spacing w:before="120"/>
+              <w:rPr>
+                <w:rFonts w:ascii="Arial" w:eastAsia="Arial" w:hAnsi="Arial" w:cs="Arial"/>
+                <w:i/>
+                <w:sz w:val="22"/>
+                <w:szCs w:val="22"/>
+              </w:rPr>
+            </w:pPr>
+            <w:r>
+              <w:rPr>
+                <w:rFonts w:ascii="Arial" w:eastAsia="Arial" w:hAnsi="Arial" w:cs="Arial"/>
+                <w:i/>
+                <w:sz w:val="22"/>
+                <w:szCs w:val="22"/>
+              </w:rPr>
+              <w:t>T</w:t>
+            </w:r>
+            <w:r>
+              <w:rPr>
+                <w:rFonts w:ascii="Arial" w:eastAsia="Arial" w:hAnsi="Arial" w:cs="Arial"/>
+                <w:i/>
+                <w:sz w:val="22"/>
+                <w:szCs w:val="22"/>
+              </w:rPr>
+              <w:t>he</w:t>
+            </w:r>
+            <w:r>
+              <w:rPr>
+                <w:rFonts w:ascii="Arial" w:eastAsia="Arial" w:hAnsi="Arial" w:cs="Arial"/>
+                <w:i/>
+                <w:sz w:val="22"/>
+                <w:szCs w:val="22"/>
+              </w:rPr>
+              <w:t xml:space="preserve"> quantitative</w:t>
+            </w:r>
+            <w:r>
+              <w:rPr>
+                <w:rFonts w:ascii="Arial" w:eastAsia="Arial" w:hAnsi="Arial" w:cs="Arial"/>
+                <w:i/>
+                <w:sz w:val="22"/>
+                <w:szCs w:val="22"/>
+              </w:rPr>
+              <w:t xml:space="preserve"> demo data from ‘</w:t>
+            </w:r>
+            <w:proofErr w:type="spellStart"/>
+            <w:r>
+              <w:rPr>
+                <w:rFonts w:ascii="Arial" w:eastAsia="Arial" w:hAnsi="Arial" w:cs="Arial"/>
+                <w:i/>
+                <w:sz w:val="22"/>
+                <w:szCs w:val="22"/>
+              </w:rPr>
+              <w:t>AnnotateChange</w:t>
+            </w:r>
+            <w:proofErr w:type="spellEnd"/>
+            <w:r>
+              <w:rPr>
+                <w:rFonts w:ascii="Arial" w:eastAsia="Arial" w:hAnsi="Arial" w:cs="Arial"/>
+                <w:i/>
+                <w:sz w:val="22"/>
+                <w:szCs w:val="22"/>
+              </w:rPr>
+              <w:t xml:space="preserve">’ will be </w:t>
+            </w:r>
+            <w:r>
+              <w:rPr>
+                <w:rFonts w:ascii="Arial" w:eastAsia="Arial" w:hAnsi="Arial" w:cs="Arial"/>
+                <w:i/>
+                <w:sz w:val="22"/>
+                <w:szCs w:val="22"/>
+              </w:rPr>
+              <w:t>used initially</w:t>
+            </w:r>
+            <w:r>
+              <w:rPr>
+                <w:rFonts w:ascii="Arial" w:eastAsia="Arial" w:hAnsi="Arial" w:cs="Arial"/>
+                <w:i/>
+                <w:sz w:val="22"/>
+                <w:szCs w:val="22"/>
+              </w:rPr>
+              <w:t xml:space="preserve"> as JSON scripts are provided. A subset of </w:t>
+            </w:r>
+            <w:proofErr w:type="gramStart"/>
+            <w:r>
+              <w:rPr>
+                <w:rFonts w:ascii="Arial" w:eastAsia="Arial" w:hAnsi="Arial" w:cs="Arial"/>
+                <w:i/>
+                <w:sz w:val="22"/>
+                <w:szCs w:val="22"/>
+              </w:rPr>
+              <w:t>data  is</w:t>
+            </w:r>
+            <w:proofErr w:type="gramEnd"/>
+            <w:r>
+              <w:rPr>
+                <w:rFonts w:ascii="Arial" w:eastAsia="Arial" w:hAnsi="Arial" w:cs="Arial"/>
+                <w:i/>
+                <w:sz w:val="22"/>
+                <w:szCs w:val="22"/>
+              </w:rPr>
+              <w:t xml:space="preserve"> likely to be selected from the ’</w:t>
+            </w:r>
+            <w:r>
+              <w:rPr>
+                <w:rFonts w:ascii="Arial" w:eastAsia="Arial" w:hAnsi="Arial" w:cs="Arial"/>
+                <w:i/>
+                <w:sz w:val="22"/>
+                <w:szCs w:val="22"/>
+              </w:rPr>
+              <w:t>Turing Change Point Dataset’</w:t>
+            </w:r>
+            <w:r>
+              <w:rPr>
+                <w:rFonts w:ascii="Arial" w:eastAsia="Arial" w:hAnsi="Arial" w:cs="Arial"/>
+                <w:i/>
+                <w:sz w:val="22"/>
+                <w:szCs w:val="22"/>
+              </w:rPr>
+              <w:t>, which</w:t>
+            </w:r>
+            <w:r>
+              <w:rPr>
+                <w:rFonts w:ascii="Arial" w:eastAsia="Arial" w:hAnsi="Arial" w:cs="Arial"/>
+                <w:i/>
+                <w:sz w:val="22"/>
+                <w:szCs w:val="22"/>
+              </w:rPr>
+              <w:t xml:space="preserve"> includes</w:t>
+            </w:r>
+            <w:r>
+              <w:rPr>
+                <w:rFonts w:ascii="Arial" w:eastAsia="Arial" w:hAnsi="Arial" w:cs="Arial"/>
+                <w:i/>
+                <w:sz w:val="22"/>
+                <w:szCs w:val="22"/>
+              </w:rPr>
+              <w:t xml:space="preserve"> 37 datasets </w:t>
+            </w:r>
+            <w:r>
+              <w:rPr>
+                <w:rFonts w:ascii="Arial" w:eastAsia="Arial" w:hAnsi="Arial" w:cs="Arial"/>
+                <w:i/>
+                <w:sz w:val="22"/>
+                <w:szCs w:val="22"/>
+              </w:rPr>
+              <w:t xml:space="preserve">of time series data from a variety of contexts as well as 5 quality control datasets. </w:t>
+            </w:r>
+            <w:r>
+              <w:rPr>
+                <w:rFonts w:ascii="Arial" w:eastAsia="Arial" w:hAnsi="Arial" w:cs="Arial"/>
+                <w:i/>
+                <w:sz w:val="22"/>
+                <w:szCs w:val="22"/>
+              </w:rPr>
+              <w:t xml:space="preserve">The data across these repositories are provided in different formats pending where the original data is hosted.  The </w:t>
+            </w:r>
+            <w:r>
+              <w:rPr>
+                <w:rFonts w:ascii="Arial" w:eastAsia="Arial" w:hAnsi="Arial" w:cs="Arial"/>
+                <w:i/>
+                <w:sz w:val="22"/>
+                <w:szCs w:val="22"/>
+              </w:rPr>
+              <w:t>FAIR principles (Findability</w:t>
+            </w:r>
+            <w:r>
+              <w:rPr>
+                <w:rFonts w:ascii="Arial" w:eastAsia="Arial" w:hAnsi="Arial" w:cs="Arial"/>
+                <w:i/>
+                <w:sz w:val="22"/>
+                <w:szCs w:val="22"/>
+              </w:rPr>
+              <w:t xml:space="preserve">, </w:t>
+            </w:r>
+            <w:r>
+              <w:rPr>
+                <w:rFonts w:ascii="Arial" w:eastAsia="Arial" w:hAnsi="Arial" w:cs="Arial"/>
+                <w:i/>
+                <w:sz w:val="22"/>
+                <w:szCs w:val="22"/>
+              </w:rPr>
+              <w:t>Accessibility, Interoperability and Reusability) are satisfied</w:t>
+            </w:r>
+            <w:r>
+              <w:rPr>
+                <w:rFonts w:ascii="Arial" w:eastAsia="Arial" w:hAnsi="Arial" w:cs="Arial"/>
+                <w:i/>
+                <w:sz w:val="22"/>
+                <w:szCs w:val="22"/>
+              </w:rPr>
+              <w:t xml:space="preserve"> by the Alan Turin Institute’s use of these datasets as benchmark suites.</w:t>
+            </w:r>
+            <w:r>
+              <w:rPr>
+                <w:rFonts w:ascii="Arial" w:eastAsia="Arial" w:hAnsi="Arial" w:cs="Arial"/>
+                <w:i/>
+                <w:sz w:val="22"/>
+                <w:szCs w:val="22"/>
+              </w:rPr>
+              <w:t xml:space="preserve"> </w:t>
+            </w:r>
+            <w:r>
+              <w:rPr>
+                <w:rFonts w:ascii="Arial" w:eastAsia="Arial" w:hAnsi="Arial" w:cs="Arial"/>
+                <w:i/>
+                <w:sz w:val="22"/>
+                <w:szCs w:val="22"/>
+              </w:rPr>
+              <w:t>T</w:t>
+            </w:r>
+            <w:r>
+              <w:rPr>
+                <w:rFonts w:ascii="Arial" w:eastAsia="Arial" w:hAnsi="Arial" w:cs="Arial"/>
+                <w:i/>
+                <w:sz w:val="22"/>
+                <w:szCs w:val="22"/>
+              </w:rPr>
+              <w:t xml:space="preserve">he project will </w:t>
+            </w:r>
+            <w:r>
+              <w:rPr>
+                <w:rFonts w:ascii="Arial" w:eastAsia="Arial" w:hAnsi="Arial" w:cs="Arial"/>
+                <w:i/>
+                <w:sz w:val="22"/>
+                <w:szCs w:val="22"/>
+              </w:rPr>
+              <w:t xml:space="preserve">also </w:t>
+            </w:r>
+            <w:r>
+              <w:rPr>
+                <w:rFonts w:ascii="Arial" w:eastAsia="Arial" w:hAnsi="Arial" w:cs="Arial"/>
+                <w:i/>
+                <w:sz w:val="22"/>
+                <w:szCs w:val="22"/>
+              </w:rPr>
+              <w:t xml:space="preserve">utilise R, RStudio and a variety of R packages, like </w:t>
+            </w:r>
+            <w:proofErr w:type="spellStart"/>
+            <w:r>
+              <w:rPr>
+                <w:rFonts w:ascii="Arial" w:eastAsia="Arial" w:hAnsi="Arial" w:cs="Arial"/>
+                <w:i/>
+                <w:sz w:val="22"/>
+                <w:szCs w:val="22"/>
+              </w:rPr>
+              <w:t>RMarkdown</w:t>
+            </w:r>
+            <w:proofErr w:type="spellEnd"/>
+            <w:r>
+              <w:rPr>
+                <w:rFonts w:ascii="Arial" w:eastAsia="Arial" w:hAnsi="Arial" w:cs="Arial"/>
+                <w:i/>
+                <w:sz w:val="22"/>
+                <w:szCs w:val="22"/>
+              </w:rPr>
+              <w:t xml:space="preserve"> to ensure reproducibility.</w:t>
+            </w:r>
+            <w:r>
+              <w:rPr>
+                <w:rFonts w:ascii="Arial" w:eastAsia="Arial" w:hAnsi="Arial" w:cs="Arial"/>
+                <w:i/>
+                <w:sz w:val="22"/>
+                <w:szCs w:val="22"/>
+              </w:rPr>
+              <w:t xml:space="preserve"> </w:t>
             </w:r>
           </w:p>
         </w:tc>
@@ -535,7 +933,7 @@
         </w:trPr>
         <w:tc>
           <w:tcPr>
-            <w:tcW w:w="9496" w:type="dxa"/>
+            <w:tcW w:w="9497" w:type="dxa"/>
             <w:gridSpan w:val="2"/>
             <w:tcBorders>
               <w:top w:val="single" w:sz="4" w:space="0" w:color="000000"/>
@@ -574,7 +972,7 @@
         </w:trPr>
         <w:tc>
           <w:tcPr>
-            <w:tcW w:w="9496" w:type="dxa"/>
+            <w:tcW w:w="9497" w:type="dxa"/>
             <w:gridSpan w:val="2"/>
             <w:tcBorders>
               <w:top w:val="single" w:sz="4" w:space="0" w:color="000000"/>
@@ -597,40 +995,6 @@
             <w:r>
               <w:rPr>
                 <w:rFonts w:ascii="Arial" w:eastAsia="Arial" w:hAnsi="Arial" w:cs="Arial"/>
-                <w:i/>
-                <w:sz w:val="22"/>
-                <w:szCs w:val="22"/>
-              </w:rPr>
-              <w:t xml:space="preserve">Make sure you justify why </w:t>
-            </w:r>
-            <w:r>
-              <w:rPr>
-                <w:rFonts w:ascii="Arial" w:eastAsia="Arial" w:hAnsi="Arial" w:cs="Arial"/>
-                <w:i/>
-                <w:sz w:val="22"/>
-                <w:szCs w:val="22"/>
-                <w:u w:val="single"/>
-              </w:rPr>
-              <w:t>new</w:t>
-            </w:r>
-            <w:r>
-              <w:rPr>
-                <w:rFonts w:ascii="Arial" w:eastAsia="Arial" w:hAnsi="Arial" w:cs="Arial"/>
-                <w:i/>
-                <w:sz w:val="22"/>
-                <w:szCs w:val="22"/>
-              </w:rPr>
-              <w:t xml:space="preserve"> data collection or long term management is needed in your Case for Support. Focus in this template on the good practice and standards for ensuring new data are of high quality and processing is well documented.</w:t>
-            </w:r>
-          </w:p>
-          <w:p>
-            <w:pPr>
-              <w:pStyle w:val="Standard"/>
-              <w:spacing w:before="120" w:line="240" w:lineRule="auto"/>
-            </w:pPr>
-            <w:r>
-              <w:rPr>
-                <w:rFonts w:ascii="Arial" w:eastAsia="Arial" w:hAnsi="Arial" w:cs="Arial"/>
                 <w:b/>
                 <w:sz w:val="22"/>
                 <w:szCs w:val="22"/>
@@ -653,6 +1017,55 @@
               <w:pStyle w:val="Standard"/>
               <w:widowControl w:val="0"/>
               <w:spacing w:before="120" w:line="240" w:lineRule="auto"/>
+              <w:rPr>
+                <w:rFonts w:ascii="Arial" w:eastAsia="Arial" w:hAnsi="Arial" w:cs="Arial"/>
+                <w:i/>
+                <w:sz w:val="22"/>
+                <w:szCs w:val="22"/>
+              </w:rPr>
+            </w:pPr>
+            <w:r>
+              <w:rPr>
+                <w:rFonts w:ascii="Arial" w:eastAsia="Arial" w:hAnsi="Arial" w:cs="Arial"/>
+                <w:i/>
+                <w:sz w:val="22"/>
+                <w:szCs w:val="22"/>
+              </w:rPr>
+              <w:t xml:space="preserve">No new time series data will be collected for this study. The results </w:t>
+            </w:r>
+            <w:r>
+              <w:rPr>
+                <w:rFonts w:ascii="Arial" w:eastAsia="Arial" w:hAnsi="Arial" w:cs="Arial"/>
+                <w:i/>
+                <w:sz w:val="22"/>
+                <w:szCs w:val="22"/>
+              </w:rPr>
+              <w:t>created during this research will be clearly documented in the report, tables and reproducible code housed in GitHub (</w:t>
+            </w:r>
+            <w:r>
+              <w:rPr>
+                <w:rFonts w:ascii="Arial" w:eastAsia="Arial" w:hAnsi="Arial" w:cs="Arial"/>
+                <w:i/>
+                <w:sz w:val="22"/>
+                <w:szCs w:val="22"/>
+              </w:rPr>
+              <w:t>https://github.com/MoFrod/downsampling_timeseries/tree/main</w:t>
+            </w:r>
+            <w:r>
+              <w:rPr>
+                <w:rFonts w:ascii="Arial" w:eastAsia="Arial" w:hAnsi="Arial" w:cs="Arial"/>
+                <w:i/>
+                <w:sz w:val="22"/>
+                <w:szCs w:val="22"/>
+              </w:rPr>
+              <w:t>).</w:t>
+            </w:r>
+          </w:p>
+          <w:p>
+            <w:pPr>
+              <w:pStyle w:val="Standard"/>
+              <w:widowControl w:val="0"/>
+              <w:spacing w:before="120" w:line="240" w:lineRule="auto"/>
             </w:pPr>
             <w:r>
               <w:rPr>
@@ -679,16 +1092,43 @@
                 <w:sz w:val="22"/>
                 <w:szCs w:val="22"/>
               </w:rPr>
-              <w:t>s no data source that currently sets out how the</w:t>
-            </w:r>
-            <w:r>
-              <w:rPr>
-                <w:rFonts w:ascii="Arial" w:eastAsia="Arial" w:hAnsi="Arial" w:cs="Arial"/>
-                <w:i/>
-                <w:sz w:val="22"/>
-                <w:szCs w:val="22"/>
-              </w:rPr>
-              <w:t xml:space="preserve"> perspectives of these users.</w:t>
+              <w:t>s no data source that currently sets out</w:t>
+            </w:r>
+            <w:r>
+              <w:rPr>
+                <w:rFonts w:ascii="Arial" w:eastAsia="Arial" w:hAnsi="Arial" w:cs="Arial"/>
+                <w:i/>
+                <w:sz w:val="22"/>
+                <w:szCs w:val="22"/>
+              </w:rPr>
+              <w:t xml:space="preserve"> </w:t>
+            </w:r>
+            <w:r>
+              <w:rPr>
+                <w:rFonts w:ascii="Arial" w:eastAsia="Arial" w:hAnsi="Arial" w:cs="Arial"/>
+                <w:i/>
+                <w:sz w:val="22"/>
+                <w:szCs w:val="22"/>
+              </w:rPr>
+              <w:t>the</w:t>
+            </w:r>
+            <w:r>
+              <w:rPr>
+                <w:rFonts w:ascii="Arial" w:eastAsia="Arial" w:hAnsi="Arial" w:cs="Arial"/>
+                <w:i/>
+                <w:sz w:val="22"/>
+                <w:szCs w:val="22"/>
+              </w:rPr>
+              <w:t xml:space="preserve"> perspectives of these users</w:t>
+            </w:r>
+            <w:r>
+              <w:rPr>
+                <w:rFonts w:ascii="Arial" w:eastAsia="Arial" w:hAnsi="Arial" w:cs="Arial"/>
+                <w:i/>
+                <w:sz w:val="22"/>
+                <w:szCs w:val="22"/>
+              </w:rPr>
+              <w:t>, so new data is needed. This new qualitative data will be collected from a standardised list of interview questions that are asked to volunteer participants.</w:t>
             </w:r>
           </w:p>
           <w:p>
@@ -727,7 +1167,16 @@
                 <w:sz w:val="22"/>
                 <w:szCs w:val="22"/>
               </w:rPr>
-              <w:t>Interviews with user researchers will be conducted with a standardised list of questions and over virtual video software to enable recording.</w:t>
+              <w:t xml:space="preserve">The quantitative data quality of the datasets is acceptable in line with the FAIR principles, and </w:t>
+            </w:r>
+            <w:r>
+              <w:rPr>
+                <w:rFonts w:ascii="Arial" w:eastAsia="Arial" w:hAnsi="Arial" w:cs="Arial"/>
+                <w:i/>
+                <w:sz w:val="22"/>
+                <w:szCs w:val="22"/>
+              </w:rPr>
+              <w:t>data cleaning will be conducted as required. The qualitative data quality cannot be determined until it is collected.</w:t>
             </w:r>
           </w:p>
         </w:tc>
@@ -738,7 +1187,7 @@
         </w:trPr>
         <w:tc>
           <w:tcPr>
-            <w:tcW w:w="9496" w:type="dxa"/>
+            <w:tcW w:w="9497" w:type="dxa"/>
             <w:gridSpan w:val="2"/>
             <w:tcBorders>
               <w:top w:val="single" w:sz="4" w:space="0" w:color="000000"/>
@@ -766,7 +1215,27 @@
                 <w:sz w:val="22"/>
                 <w:szCs w:val="22"/>
               </w:rPr>
-              <w:t>3. Data management, documentation and curation</w:t>
+              <w:t xml:space="preserve">3. Data management, </w:t>
+            </w:r>
+            <w:proofErr w:type="gramStart"/>
+            <w:r>
+              <w:rPr>
+                <w:rFonts w:ascii="Arial" w:eastAsia="Arial" w:hAnsi="Arial" w:cs="Arial"/>
+                <w:b/>
+                <w:sz w:val="22"/>
+                <w:szCs w:val="22"/>
+              </w:rPr>
+              <w:t>documentation</w:t>
+            </w:r>
+            <w:proofErr w:type="gramEnd"/>
+            <w:r>
+              <w:rPr>
+                <w:rFonts w:ascii="Arial" w:eastAsia="Arial" w:hAnsi="Arial" w:cs="Arial"/>
+                <w:b/>
+                <w:sz w:val="22"/>
+                <w:szCs w:val="22"/>
+              </w:rPr>
+              <w:t xml:space="preserve"> and curation</w:t>
             </w:r>
           </w:p>
         </w:tc>
@@ -774,7 +1243,7 @@
       <w:tr>
         <w:tc>
           <w:tcPr>
-            <w:tcW w:w="9496" w:type="dxa"/>
+            <w:tcW w:w="9497" w:type="dxa"/>
             <w:gridSpan w:val="2"/>
             <w:tcBorders>
               <w:top w:val="single" w:sz="4" w:space="0" w:color="000000"/>
@@ -797,21 +1266,6 @@
             <w:r>
               <w:rPr>
                 <w:rFonts w:ascii="Arial" w:eastAsia="Arial" w:hAnsi="Arial" w:cs="Arial"/>
-                <w:i/>
-                <w:sz w:val="22"/>
-                <w:szCs w:val="22"/>
-              </w:rPr>
-              <w:t>Keep this section concise and accessible to readers who are not data-management experts. Focus on principles, systems and major standards. Focus on the main kind(s) of study data. Give brief examples and avoid long lists.</w:t>
-            </w:r>
-          </w:p>
-          <w:p>
-            <w:pPr>
-              <w:pStyle w:val="Standard"/>
-              <w:spacing w:before="120" w:line="240" w:lineRule="auto"/>
-            </w:pPr>
-            <w:r>
-              <w:rPr>
-                <w:rFonts w:ascii="Arial" w:eastAsia="Arial" w:hAnsi="Arial" w:cs="Arial"/>
                 <w:b/>
                 <w:sz w:val="22"/>
                 <w:szCs w:val="22"/>
@@ -832,33 +1286,80 @@
           <w:p>
             <w:pPr>
               <w:pStyle w:val="Standard"/>
-              <w:spacing w:before="120" w:line="240" w:lineRule="auto"/>
-            </w:pPr>
-            <w:r>
-              <w:rPr>
-                <w:rFonts w:ascii="Arial" w:eastAsia="Arial" w:hAnsi="Arial" w:cs="Arial"/>
-                <w:i/>
-                <w:sz w:val="22"/>
-                <w:szCs w:val="22"/>
-              </w:rPr>
-              <w:t xml:space="preserve">Briefly describe how data will be stored, backed-up, managed and curated in the short to medium term. Specify any community agreed or other formal data standards used (with URL references). [Enter data </w:t>
-            </w:r>
-            <w:r>
-              <w:rPr>
-                <w:rFonts w:ascii="Arial" w:eastAsia="Arial" w:hAnsi="Arial" w:cs="Arial"/>
-                <w:sz w:val="22"/>
-                <w:szCs w:val="22"/>
-              </w:rPr>
-              <w:t>security</w:t>
-            </w:r>
-            <w:r>
-              <w:rPr>
-                <w:rFonts w:ascii="Arial" w:eastAsia="Arial" w:hAnsi="Arial" w:cs="Arial"/>
-                <w:i/>
-                <w:sz w:val="22"/>
-                <w:szCs w:val="22"/>
-              </w:rPr>
-              <w:t xml:space="preserve"> standards in Section 4].</w:t>
+              <w:widowControl w:val="0"/>
+              <w:spacing w:before="120"/>
+              <w:rPr>
+                <w:rFonts w:ascii="Arial" w:eastAsia="Arial" w:hAnsi="Arial" w:cs="Arial"/>
+                <w:i/>
+                <w:sz w:val="22"/>
+                <w:szCs w:val="22"/>
+              </w:rPr>
+            </w:pPr>
+            <w:r>
+              <w:rPr>
+                <w:rFonts w:ascii="Arial" w:eastAsia="Arial" w:hAnsi="Arial" w:cs="Arial"/>
+                <w:i/>
+                <w:sz w:val="22"/>
+                <w:szCs w:val="22"/>
+              </w:rPr>
+              <w:t xml:space="preserve">The qualitative data generated by user research interviews will be stored in password protected </w:t>
+            </w:r>
+            <w:r>
+              <w:rPr>
+                <w:rFonts w:ascii="Arial" w:eastAsia="Arial" w:hAnsi="Arial" w:cs="Arial"/>
+                <w:i/>
+                <w:sz w:val="22"/>
+                <w:szCs w:val="22"/>
+              </w:rPr>
+              <w:lastRenderedPageBreak/>
+              <w:t xml:space="preserve">folders as video recordings of the interviews. Notes taken from these interviews will be stored as password protected csv files. </w:t>
+            </w:r>
+          </w:p>
+          <w:p>
+            <w:pPr>
+              <w:pStyle w:val="Standard"/>
+              <w:spacing w:before="120" w:line="240" w:lineRule="auto"/>
+              <w:rPr>
+                <w:rFonts w:ascii="Arial" w:eastAsia="Arial" w:hAnsi="Arial" w:cs="Arial"/>
+                <w:bCs/>
+                <w:i/>
+                <w:iCs/>
+                <w:sz w:val="22"/>
+                <w:szCs w:val="22"/>
+              </w:rPr>
+            </w:pPr>
+            <w:r>
+              <w:rPr>
+                <w:rFonts w:ascii="Arial" w:eastAsia="Arial" w:hAnsi="Arial" w:cs="Arial"/>
+                <w:bCs/>
+                <w:i/>
+                <w:iCs/>
+                <w:sz w:val="22"/>
+                <w:szCs w:val="22"/>
+              </w:rPr>
+              <w:t xml:space="preserve">The quantitative data will be stored locally with instructions of how to access the data specified in the project </w:t>
+            </w:r>
+            <w:r>
+              <w:rPr>
+                <w:rFonts w:ascii="Arial" w:eastAsia="Arial" w:hAnsi="Arial" w:cs="Arial"/>
+                <w:bCs/>
+                <w:i/>
+                <w:iCs/>
+                <w:sz w:val="22"/>
+                <w:szCs w:val="22"/>
+              </w:rPr>
+              <w:t>GitHub</w:t>
+            </w:r>
+            <w:r>
+              <w:rPr>
+                <w:rFonts w:ascii="Arial" w:eastAsia="Arial" w:hAnsi="Arial" w:cs="Arial"/>
+                <w:bCs/>
+                <w:i/>
+                <w:iCs/>
+                <w:sz w:val="22"/>
+                <w:szCs w:val="22"/>
+              </w:rPr>
+              <w:t xml:space="preserve"> repository included in 2.1.</w:t>
             </w:r>
           </w:p>
           <w:p>
@@ -898,58 +1399,29 @@
                 <w:sz w:val="22"/>
                 <w:szCs w:val="22"/>
               </w:rPr>
-              <w:lastRenderedPageBreak/>
-              <w:t xml:space="preserve">What metadata is produced about the data generated from the research? For example descriptions of data that enable research data to be used by others outside of your own team. This may include </w:t>
-            </w:r>
-            <w:r>
-              <w:rPr>
-                <w:rFonts w:ascii="Arial" w:eastAsia="Arial" w:hAnsi="Arial" w:cs="Arial"/>
-                <w:i/>
-                <w:color w:val="000000"/>
-                <w:sz w:val="22"/>
-                <w:szCs w:val="22"/>
-              </w:rPr>
-              <w:t>documenting the methods used to generate the data, analytical and procedural information, capturing instrument metadata alongside data, documenting provenance of data and their coding, detailed descriptions for variables, records, etc.</w:t>
-            </w:r>
-          </w:p>
-          <w:p>
-            <w:pPr>
-              <w:pStyle w:val="Standard"/>
-              <w:spacing w:before="120" w:line="240" w:lineRule="auto"/>
-            </w:pPr>
-            <w:r>
-              <w:rPr>
-                <w:rFonts w:ascii="Arial" w:eastAsia="Arial" w:hAnsi="Arial" w:cs="Arial"/>
-                <w:b/>
-                <w:sz w:val="22"/>
-                <w:szCs w:val="22"/>
-              </w:rPr>
-              <w:t>3.3</w:t>
-            </w:r>
-            <w:r>
-              <w:rPr>
-                <w:rFonts w:ascii="Arial" w:eastAsia="Arial" w:hAnsi="Arial" w:cs="Arial"/>
-                <w:b/>
-                <w:sz w:val="22"/>
-                <w:szCs w:val="22"/>
-              </w:rPr>
-              <w:tab/>
-              <w:t>Data preservation strategy and standards</w:t>
-            </w:r>
-          </w:p>
-          <w:p>
-            <w:pPr>
-              <w:pStyle w:val="Standard"/>
-              <w:spacing w:before="120" w:line="240" w:lineRule="auto"/>
-            </w:pPr>
-            <w:r>
-              <w:rPr>
-                <w:rFonts w:ascii="Arial" w:eastAsia="Arial" w:hAnsi="Arial" w:cs="Arial"/>
-                <w:i/>
-                <w:sz w:val="22"/>
-                <w:szCs w:val="22"/>
-              </w:rPr>
-              <w:t>Plans and place for long-term storage, preservation and planned retention period for the research data. Formal preservation standards, if any. Indicate which data may not be retained (if any).</w:t>
+              <w:t>Descriptions of the data used throughout this study will be provided as part of the final report and any details needed for reproducibility will be documented in README files in the project GitHub repository shared in 2.1.</w:t>
+            </w:r>
+          </w:p>
+          <w:p>
+            <w:pPr>
+              <w:pStyle w:val="Standard"/>
+              <w:widowControl w:val="0"/>
+              <w:spacing w:before="120"/>
+              <w:rPr>
+                <w:rFonts w:ascii="Arial" w:eastAsia="Arial" w:hAnsi="Arial" w:cs="Arial"/>
+                <w:i/>
+                <w:sz w:val="22"/>
+                <w:szCs w:val="22"/>
+              </w:rPr>
+            </w:pPr>
+            <w:r>
+              <w:rPr>
+                <w:rFonts w:ascii="Arial" w:eastAsia="Arial" w:hAnsi="Arial" w:cs="Arial"/>
+                <w:i/>
+                <w:sz w:val="22"/>
+                <w:szCs w:val="22"/>
+              </w:rPr>
+              <w:t>The qualitative data will not be shared beyond the researcher and supervisor in line with the participants’ wishes outlined by completed consent forms.</w:t>
             </w:r>
           </w:p>
         </w:tc>
@@ -960,7 +1432,7 @@
         </w:trPr>
         <w:tc>
           <w:tcPr>
-            <w:tcW w:w="9496" w:type="dxa"/>
+            <w:tcW w:w="9497" w:type="dxa"/>
             <w:gridSpan w:val="2"/>
             <w:tcBorders>
               <w:top w:val="single" w:sz="4" w:space="0" w:color="000000"/>
@@ -997,7 +1469,7 @@
       <w:tr>
         <w:tc>
           <w:tcPr>
-            <w:tcW w:w="9496" w:type="dxa"/>
+            <w:tcW w:w="9497" w:type="dxa"/>
             <w:gridSpan w:val="2"/>
             <w:tcBorders>
               <w:top w:val="single" w:sz="4" w:space="0" w:color="000000"/>
@@ -1020,40 +1492,6 @@
             <w:r>
               <w:rPr>
                 <w:rFonts w:ascii="Arial" w:eastAsia="Arial" w:hAnsi="Arial" w:cs="Arial"/>
-                <w:i/>
-                <w:sz w:val="22"/>
-                <w:szCs w:val="22"/>
-              </w:rPr>
-              <w:t xml:space="preserve">This section MUST be completed if your research data includes </w:t>
-            </w:r>
-            <w:r>
-              <w:rPr>
-                <w:rFonts w:ascii="Arial" w:eastAsia="Arial" w:hAnsi="Arial" w:cs="Arial"/>
-                <w:b/>
-                <w:i/>
-                <w:sz w:val="22"/>
-                <w:szCs w:val="22"/>
-              </w:rPr>
-              <w:t>personal data relating to human participants in research</w:t>
-            </w:r>
-            <w:r>
-              <w:rPr>
-                <w:rFonts w:ascii="Arial" w:eastAsia="Arial" w:hAnsi="Arial" w:cs="Arial"/>
-                <w:i/>
-                <w:sz w:val="22"/>
-                <w:szCs w:val="22"/>
-              </w:rPr>
-              <w:t>. For other research, the safeguarding and security of data should also be considered. Information provided will be in line with you ethical review. Please note this section concerns protecting the data, not the patients.</w:t>
-            </w:r>
-          </w:p>
-          <w:p>
-            <w:pPr>
-              <w:pStyle w:val="Standard"/>
-              <w:spacing w:before="120" w:line="240" w:lineRule="auto"/>
-            </w:pPr>
-            <w:r>
-              <w:rPr>
-                <w:rFonts w:ascii="Arial" w:eastAsia="Arial" w:hAnsi="Arial" w:cs="Arial"/>
                 <w:b/>
                 <w:sz w:val="22"/>
                 <w:szCs w:val="22"/>
@@ -1083,7 +1521,7 @@
                 <w:sz w:val="22"/>
                 <w:szCs w:val="22"/>
               </w:rPr>
-              <w:t>Identify formal information standards with which your study is or will be compliant. An example is ISO 27001.If your organisation is ISO compliant, please state the registration number.</w:t>
+              <w:t>Not applicable.</w:t>
             </w:r>
           </w:p>
           <w:p>
@@ -1114,103 +1552,23 @@
           <w:p>
             <w:pPr>
               <w:pStyle w:val="Standard"/>
-              <w:spacing w:before="120" w:line="240" w:lineRule="auto"/>
-            </w:pPr>
-            <w:r>
-              <w:rPr>
-                <w:rFonts w:ascii="Arial" w:eastAsia="Arial" w:hAnsi="Arial" w:cs="Arial"/>
-                <w:i/>
-                <w:sz w:val="22"/>
-                <w:szCs w:val="22"/>
-              </w:rPr>
-              <w:t xml:space="preserve">All personal data has an element of risk.  , Summarise the main risks to the confidentiality and security of information related to </w:t>
-            </w:r>
-            <w:r>
-              <w:rPr>
-                <w:rFonts w:ascii="Arial" w:eastAsia="Arial" w:hAnsi="Arial" w:cs="Arial"/>
-                <w:color w:val="262626"/>
-                <w:sz w:val="22"/>
-                <w:szCs w:val="22"/>
-              </w:rPr>
-              <w:t>human participants</w:t>
-            </w:r>
-            <w:r>
-              <w:rPr>
-                <w:rFonts w:ascii="Arial" w:eastAsia="Arial" w:hAnsi="Arial" w:cs="Arial"/>
-                <w:i/>
-                <w:color w:val="262626"/>
-                <w:sz w:val="22"/>
-                <w:szCs w:val="22"/>
-              </w:rPr>
-              <w:t xml:space="preserve">, the level of risk and how these risks will be managed. Cover the main processes or </w:t>
-            </w:r>
-            <w:r>
-              <w:rPr>
-                <w:rFonts w:ascii="Arial" w:eastAsia="Arial" w:hAnsi="Arial" w:cs="Arial"/>
-                <w:i/>
-                <w:sz w:val="22"/>
-                <w:szCs w:val="22"/>
-              </w:rPr>
-              <w:t>facilities for storage and processing of personal data, data access, with controls put in place and any auditing of user compliance with consent and security conditions. It is not sufficient to write not applicable under this heading.</w:t>
-            </w:r>
-          </w:p>
-          <w:p>
-            <w:pPr>
-              <w:pStyle w:val="Standard"/>
-              <w:spacing w:before="120" w:line="240" w:lineRule="auto"/>
-            </w:pPr>
-            <w:r>
-              <w:rPr>
-                <w:rFonts w:ascii="Arial" w:eastAsia="Arial" w:hAnsi="Arial" w:cs="Arial"/>
-                <w:i/>
-                <w:sz w:val="22"/>
-                <w:szCs w:val="22"/>
-              </w:rPr>
-              <w:t xml:space="preserve">MRC guidance on the </w:t>
-            </w:r>
-            <w:hyperlink r:id="rId8" w:history="1">
-              <w:r>
-                <w:rPr>
-                  <w:rFonts w:ascii="Arial" w:eastAsia="Arial" w:hAnsi="Arial" w:cs="Arial"/>
-                  <w:i/>
-                  <w:color w:val="0000FF"/>
-                  <w:sz w:val="22"/>
-                  <w:szCs w:val="22"/>
-                  <w:u w:val="single"/>
-                </w:rPr>
-                <w:t>Confidentiality and data security</w:t>
-              </w:r>
-            </w:hyperlink>
-            <w:r>
-              <w:rPr>
-                <w:rFonts w:ascii="Arial" w:eastAsia="Arial" w:hAnsi="Arial" w:cs="Arial"/>
-                <w:i/>
-                <w:sz w:val="22"/>
-                <w:szCs w:val="22"/>
-              </w:rPr>
-              <w:t xml:space="preserve"> is provided (please see page 24 of the PDF file generated by selecting the above or adjacent </w:t>
-            </w:r>
-            <w:hyperlink r:id="rId9" w:history="1">
-              <w:r>
-                <w:rPr>
-                  <w:rFonts w:ascii="Arial" w:eastAsia="Arial" w:hAnsi="Arial" w:cs="Arial"/>
-                  <w:i/>
-                  <w:color w:val="0000FF"/>
-                  <w:sz w:val="22"/>
-                  <w:szCs w:val="22"/>
-                  <w:u w:val="single"/>
-                </w:rPr>
-                <w:t>link</w:t>
-              </w:r>
-            </w:hyperlink>
-            <w:r>
-              <w:rPr>
-                <w:rFonts w:ascii="Arial" w:eastAsia="Arial" w:hAnsi="Arial" w:cs="Arial"/>
-                <w:i/>
-                <w:sz w:val="22"/>
-                <w:szCs w:val="22"/>
-              </w:rPr>
-              <w:t>).</w:t>
+              <w:widowControl w:val="0"/>
+              <w:spacing w:before="120"/>
+              <w:rPr>
+                <w:rFonts w:ascii="Arial" w:eastAsia="Arial" w:hAnsi="Arial" w:cs="Arial"/>
+                <w:i/>
+                <w:sz w:val="22"/>
+                <w:szCs w:val="22"/>
+              </w:rPr>
+            </w:pPr>
+            <w:r>
+              <w:rPr>
+                <w:rFonts w:ascii="Arial" w:eastAsia="Arial" w:hAnsi="Arial" w:cs="Arial"/>
+                <w:i/>
+                <w:sz w:val="22"/>
+                <w:szCs w:val="22"/>
+              </w:rPr>
+              <w:t xml:space="preserve">The data security risks for this study are in-relation to personal or sensitive data that may be collected as part of the user research.  To mitigate these risks, participants will be required to complete a consent form before participating, all information will be anonymized in a password protected file saved in a separate location to the interviews, and participants will be reminded that the session is being recorded before recording starts. Recorded interviews will be stored in password protected folders as video recordings of the interviews. Notes taken from these interviews will be stored as password protected csv files. </w:t>
             </w:r>
           </w:p>
         </w:tc>
@@ -1221,7 +1579,7 @@
         </w:trPr>
         <w:tc>
           <w:tcPr>
-            <w:tcW w:w="9496" w:type="dxa"/>
+            <w:tcW w:w="9497" w:type="dxa"/>
             <w:gridSpan w:val="2"/>
             <w:tcBorders>
               <w:top w:val="single" w:sz="4" w:space="0" w:color="000000"/>
@@ -1261,7 +1619,7 @@
         </w:trPr>
         <w:tc>
           <w:tcPr>
-            <w:tcW w:w="9496" w:type="dxa"/>
+            <w:tcW w:w="9497" w:type="dxa"/>
             <w:gridSpan w:val="2"/>
             <w:tcBorders>
               <w:top w:val="single" w:sz="4" w:space="0" w:color="000000"/>
@@ -1281,59 +1639,7 @@
               <w:pStyle w:val="Standard"/>
               <w:widowControl w:val="0"/>
             </w:pPr>
-            <w:r>
-              <w:rPr>
-                <w:rFonts w:ascii="Arial" w:eastAsia="Arial" w:hAnsi="Arial" w:cs="Arial"/>
-                <w:sz w:val="22"/>
-                <w:szCs w:val="22"/>
-              </w:rPr>
-              <w:t xml:space="preserve">Identify any data repository (-ies) that are, or will be, entrusted with storing, curating and/or sharing data from your study, </w:t>
-            </w:r>
-            <w:r>
-              <w:rPr>
-                <w:rFonts w:ascii="Arial" w:eastAsia="Arial" w:hAnsi="Arial" w:cs="Arial"/>
-                <w:color w:val="262626"/>
-                <w:sz w:val="22"/>
-                <w:szCs w:val="22"/>
-              </w:rPr>
-              <w:t xml:space="preserve">where they exist for particular disciplinary domains or data types. </w:t>
-            </w:r>
-            <w:hyperlink r:id="rId10" w:history="1">
-              <w:r>
-                <w:rPr>
-                  <w:rFonts w:ascii="Arial" w:eastAsia="Arial" w:hAnsi="Arial" w:cs="Arial"/>
-                  <w:color w:val="0000FF"/>
-                  <w:sz w:val="22"/>
-                  <w:szCs w:val="22"/>
-                  <w:u w:val="single"/>
-                </w:rPr>
-                <w:t>Information on repositories is available here</w:t>
-              </w:r>
-            </w:hyperlink>
-            <w:hyperlink r:id="rId11" w:history="1">
-              <w:r>
-                <w:rPr>
-                  <w:rFonts w:ascii="Arial" w:eastAsia="Arial" w:hAnsi="Arial" w:cs="Arial"/>
-                  <w:color w:val="176F83"/>
-                  <w:sz w:val="22"/>
-                  <w:szCs w:val="22"/>
-                </w:rPr>
-                <w:t xml:space="preserve">. </w:t>
-              </w:r>
-            </w:hyperlink>
-          </w:p>
-          <w:p>
-            <w:pPr>
-              <w:pStyle w:val="Standard"/>
-              <w:widowControl w:val="0"/>
-            </w:pPr>
-            <w:hyperlink r:id="rId12" w:history="1"/>
-          </w:p>
-          <w:p>
-            <w:pPr>
-              <w:pStyle w:val="Standard"/>
-              <w:widowControl w:val="0"/>
-            </w:pPr>
+            <w:hyperlink r:id="rId9" w:history="1"/>
             <w:r>
               <w:rPr>
                 <w:rFonts w:ascii="Arial" w:eastAsia="Arial" w:hAnsi="Arial" w:cs="Arial"/>
@@ -1369,25 +1675,16 @@
                 <w:sz w:val="22"/>
                 <w:szCs w:val="22"/>
               </w:rPr>
-              <w:t>Is the data you propose to collect (or existing data you propose to use) in the study suitable for sharing?  If yes, briefly state why it is suitable.</w:t>
-            </w:r>
-          </w:p>
-          <w:p>
-            <w:pPr>
-              <w:pStyle w:val="Standard"/>
-              <w:tabs>
-                <w:tab w:val="left" w:pos="34"/>
-              </w:tabs>
-              <w:spacing w:before="120" w:line="240" w:lineRule="auto"/>
-            </w:pPr>
-            <w:r>
-              <w:rPr>
-                <w:rFonts w:ascii="Arial" w:eastAsia="Arial" w:hAnsi="Arial" w:cs="Arial"/>
-                <w:i/>
-                <w:sz w:val="22"/>
-                <w:szCs w:val="22"/>
-              </w:rPr>
-              <w:t>If No, indicate why the data will not be suitable for sharing and then go to Section 6.</w:t>
+              <w:t xml:space="preserve">The quantitative </w:t>
+            </w:r>
+            <w:r>
+              <w:rPr>
+                <w:rFonts w:ascii="Arial" w:eastAsia="Arial" w:hAnsi="Arial" w:cs="Arial"/>
+                <w:i/>
+                <w:sz w:val="22"/>
+                <w:szCs w:val="22"/>
+              </w:rPr>
+              <w:t>data used or generated in this project is suitable for sharing as the original data is already publicly available and cited in a published paper. Thew qualitative data will not be suitable for sharing outside anonymized quotes used for the final report.</w:t>
             </w:r>
           </w:p>
           <w:p>
@@ -1426,33 +1723,21 @@
                 <w:tab w:val="left" w:pos="34"/>
               </w:tabs>
               <w:spacing w:before="120" w:line="240" w:lineRule="auto"/>
-            </w:pPr>
-            <w:r>
-              <w:rPr>
-                <w:rFonts w:ascii="Arial" w:eastAsia="Arial" w:hAnsi="Arial" w:cs="Arial"/>
-                <w:i/>
-                <w:sz w:val="22"/>
-                <w:szCs w:val="22"/>
-              </w:rPr>
-              <w:t>Indicate how potential new users (outside of your organisation) can find out about your data and identify whether it could be suitable for their research purposes, e.g. through summary information (metadata) being readily available on the study website, in the MRC gateway for population and patient research data, or in other databases or catalogues. How widely accessible is this depository?</w:t>
-            </w:r>
-          </w:p>
-          <w:p>
-            <w:pPr>
-              <w:pStyle w:val="Standard"/>
-              <w:tabs>
-                <w:tab w:val="left" w:pos="34"/>
-              </w:tabs>
-              <w:spacing w:before="120" w:line="240" w:lineRule="auto"/>
-            </w:pPr>
-            <w:r>
-              <w:rPr>
-                <w:rFonts w:ascii="Arial" w:eastAsia="Arial" w:hAnsi="Arial" w:cs="Arial"/>
-                <w:i/>
-                <w:sz w:val="22"/>
-                <w:szCs w:val="22"/>
-              </w:rPr>
-              <w:t>Indicate whether your policy or approach to data sharing is (or will be) published on your study website (or by other means).</w:t>
+              <w:rPr>
+                <w:rFonts w:ascii="Arial" w:eastAsia="Arial" w:hAnsi="Arial" w:cs="Arial"/>
+                <w:i/>
+                <w:sz w:val="22"/>
+                <w:szCs w:val="22"/>
+              </w:rPr>
+            </w:pPr>
+            <w:r>
+              <w:rPr>
+                <w:rFonts w:ascii="Arial" w:eastAsia="Arial" w:hAnsi="Arial" w:cs="Arial"/>
+                <w:i/>
+                <w:sz w:val="22"/>
+                <w:szCs w:val="22"/>
+              </w:rPr>
+              <w:t xml:space="preserve">The quantitative data being used for this project is already publicly available. The code that generates results from this data will be pushed in the GitHub repository shared in section 2.1. If the project generates useful insights, the researcher will consider publication to help achieve the research aim. </w:t>
             </w:r>
           </w:p>
           <w:p>
@@ -1487,118 +1772,16 @@
           <w:p>
             <w:pPr>
               <w:pStyle w:val="Standard"/>
-              <w:tabs>
-                <w:tab w:val="left" w:pos="34"/>
-              </w:tabs>
-              <w:spacing w:before="120" w:line="240" w:lineRule="auto"/>
-            </w:pPr>
-            <w:r>
-              <w:rPr>
-                <w:rFonts w:ascii="Arial" w:eastAsia="Arial" w:hAnsi="Arial" w:cs="Arial"/>
-                <w:i/>
-                <w:sz w:val="22"/>
-                <w:szCs w:val="22"/>
-              </w:rPr>
-              <w:t xml:space="preserve">Identify </w:t>
-            </w:r>
-            <w:r>
-              <w:rPr>
-                <w:rFonts w:ascii="Arial" w:eastAsia="Arial" w:hAnsi="Arial" w:cs="Arial"/>
-                <w:i/>
-                <w:sz w:val="22"/>
-                <w:szCs w:val="22"/>
-                <w:u w:val="single"/>
-              </w:rPr>
-              <w:t>who</w:t>
-            </w:r>
-            <w:r>
-              <w:rPr>
-                <w:rFonts w:ascii="Arial" w:eastAsia="Arial" w:hAnsi="Arial" w:cs="Arial"/>
-                <w:i/>
-                <w:sz w:val="22"/>
-                <w:szCs w:val="22"/>
-              </w:rPr>
-              <w:t xml:space="preserve"> makes or will make the decision on whether to supply research data to a potential new user.</w:t>
-            </w:r>
-          </w:p>
-          <w:p>
-            <w:pPr>
-              <w:pStyle w:val="Standard"/>
-              <w:tabs>
-                <w:tab w:val="left" w:pos="34"/>
-              </w:tabs>
-              <w:spacing w:before="120" w:line="240" w:lineRule="auto"/>
-            </w:pPr>
-            <w:bookmarkStart w:id="1" w:name="_heading=h.30j0zll"/>
-            <w:bookmarkEnd w:id="1"/>
-            <w:r>
-              <w:rPr>
-                <w:rFonts w:ascii="Arial" w:eastAsia="Arial" w:hAnsi="Arial" w:cs="Arial"/>
-                <w:i/>
-                <w:sz w:val="22"/>
-                <w:szCs w:val="22"/>
-              </w:rPr>
-              <w:t xml:space="preserve">For population health and patient-based research, indicate how </w:t>
-            </w:r>
-            <w:hyperlink r:id="rId13" w:history="1">
-              <w:r>
-                <w:rPr>
-                  <w:rFonts w:ascii="Arial" w:eastAsia="Arial" w:hAnsi="Arial" w:cs="Arial"/>
-                  <w:i/>
-                  <w:color w:val="0000FF"/>
-                  <w:sz w:val="22"/>
-                  <w:szCs w:val="22"/>
-                  <w:u w:val="single"/>
-                </w:rPr>
-                <w:t>independent oversight of data access and sharing</w:t>
-              </w:r>
-            </w:hyperlink>
-            <w:r>
-              <w:rPr>
-                <w:rFonts w:ascii="Arial" w:eastAsia="Arial" w:hAnsi="Arial" w:cs="Arial"/>
-                <w:i/>
-                <w:sz w:val="22"/>
-                <w:szCs w:val="22"/>
-              </w:rPr>
-              <w:t xml:space="preserve"> (please see page 10 of PDF file generated by selecting the above or adjacent </w:t>
-            </w:r>
-            <w:hyperlink r:id="rId14" w:history="1">
-              <w:r>
-                <w:rPr>
-                  <w:rFonts w:ascii="Arial" w:eastAsia="Arial" w:hAnsi="Arial" w:cs="Arial"/>
-                  <w:i/>
-                  <w:color w:val="0000FF"/>
-                  <w:sz w:val="22"/>
-                  <w:szCs w:val="22"/>
-                  <w:u w:val="single"/>
-                </w:rPr>
-                <w:t>link</w:t>
-              </w:r>
-            </w:hyperlink>
-            <w:r>
-              <w:rPr>
-                <w:rFonts w:ascii="Arial" w:eastAsia="Arial" w:hAnsi="Arial" w:cs="Arial"/>
-                <w:i/>
-                <w:sz w:val="22"/>
-                <w:szCs w:val="22"/>
-              </w:rPr>
-              <w:t>) works (or will work) in compliance with MRC policy.</w:t>
-            </w:r>
-          </w:p>
-          <w:p>
-            <w:pPr>
-              <w:pStyle w:val="Standard"/>
-              <w:spacing w:before="120" w:line="240" w:lineRule="auto"/>
-            </w:pPr>
-            <w:r>
-              <w:rPr>
-                <w:rFonts w:ascii="Arial" w:eastAsia="Arial" w:hAnsi="Arial" w:cs="Arial"/>
-                <w:i/>
-                <w:sz w:val="22"/>
-                <w:szCs w:val="22"/>
-              </w:rPr>
-              <w:lastRenderedPageBreak/>
-              <w:t>Indicate whether the research data will be deposited in and available from an identified community database, repository, archive or other infrastructure established to curate and share data.</w:t>
+              <w:spacing w:before="120" w:line="240" w:lineRule="auto"/>
+            </w:pPr>
+            <w:r>
+              <w:rPr>
+                <w:rFonts w:ascii="Arial" w:eastAsia="Arial" w:hAnsi="Arial" w:cs="Arial"/>
+                <w:i/>
+                <w:sz w:val="22"/>
+                <w:szCs w:val="22"/>
+              </w:rPr>
+              <w:t>The qualitative data generated in this study will not be shared beyond the researcher and supervisor in line with the consent form.</w:t>
             </w:r>
           </w:p>
           <w:p>
@@ -1606,15 +1789,63 @@
               <w:pStyle w:val="Standard"/>
               <w:keepNext/>
               <w:spacing w:before="120" w:line="240" w:lineRule="auto"/>
-            </w:pPr>
-            <w:r>
-              <w:rPr>
-                <w:rFonts w:ascii="Arial" w:eastAsia="Arial" w:hAnsi="Arial" w:cs="Arial"/>
-                <w:b/>
-                <w:sz w:val="22"/>
-                <w:szCs w:val="22"/>
-              </w:rPr>
-              <w:t>5.4</w:t>
+              <w:rPr>
+                <w:rFonts w:ascii="Arial" w:eastAsia="Arial" w:hAnsi="Arial" w:cs="Arial"/>
+                <w:bCs/>
+                <w:sz w:val="22"/>
+                <w:szCs w:val="22"/>
+              </w:rPr>
+            </w:pPr>
+            <w:r>
+              <w:rPr>
+                <w:rFonts w:ascii="Arial" w:eastAsia="Arial" w:hAnsi="Arial" w:cs="Arial"/>
+                <w:b/>
+                <w:sz w:val="22"/>
+                <w:szCs w:val="22"/>
+              </w:rPr>
+              <w:t>5.4 The study team’s exclusive use of the data</w:t>
+            </w:r>
+          </w:p>
+          <w:p>
+            <w:pPr>
+              <w:pStyle w:val="Standard"/>
+              <w:keepNext/>
+              <w:spacing w:before="120" w:line="240" w:lineRule="auto"/>
+              <w:rPr>
+                <w:rFonts w:ascii="Arial" w:eastAsia="Arial" w:hAnsi="Arial" w:cs="Arial"/>
+                <w:bCs/>
+                <w:i/>
+                <w:iCs/>
+                <w:sz w:val="22"/>
+                <w:szCs w:val="22"/>
+              </w:rPr>
+            </w:pPr>
+            <w:r>
+              <w:rPr>
+                <w:rFonts w:ascii="Arial" w:eastAsia="Arial" w:hAnsi="Arial" w:cs="Arial"/>
+                <w:bCs/>
+                <w:i/>
+                <w:iCs/>
+                <w:sz w:val="22"/>
+                <w:szCs w:val="22"/>
+              </w:rPr>
+              <w:t>Not applicable.</w:t>
+            </w:r>
+          </w:p>
+          <w:p>
+            <w:pPr>
+              <w:pStyle w:val="Standard"/>
+              <w:keepNext/>
+              <w:spacing w:before="120" w:line="240" w:lineRule="auto"/>
+            </w:pPr>
+            <w:r>
+              <w:rPr>
+                <w:rFonts w:ascii="Arial" w:eastAsia="Arial" w:hAnsi="Arial" w:cs="Arial"/>
+                <w:b/>
+                <w:sz w:val="22"/>
+                <w:szCs w:val="22"/>
+              </w:rPr>
+              <w:t>5.5</w:t>
             </w:r>
             <w:r>
               <w:rPr>
@@ -1624,100 +1855,53 @@
                 <w:szCs w:val="22"/>
               </w:rPr>
               <w:tab/>
-              <w:t>The study team’s exclusive use of the data</w:t>
-            </w:r>
-          </w:p>
-          <w:p>
-            <w:pPr>
-              <w:pStyle w:val="Standard"/>
-              <w:spacing w:before="120" w:line="240" w:lineRule="auto"/>
-            </w:pPr>
-            <w:r>
-              <w:rPr>
-                <w:rFonts w:ascii="Arial" w:eastAsia="Arial" w:hAnsi="Arial" w:cs="Arial"/>
-                <w:i/>
-                <w:sz w:val="22"/>
-                <w:szCs w:val="22"/>
-              </w:rPr>
-              <w:t>MRC’s requirement is for timely data sharing, with the understanding that a limited, defined period of exclusive use of data for primary research is reasonable according to the nature and value of the data, and that this restriction on sharing should be based on simple, clear principles</w:t>
-            </w:r>
-            <w:r>
-              <w:rPr>
-                <w:rFonts w:ascii="Arial" w:eastAsia="Arial" w:hAnsi="Arial" w:cs="Arial"/>
-                <w:sz w:val="22"/>
-                <w:szCs w:val="22"/>
-              </w:rPr>
-              <w:t xml:space="preserve">. </w:t>
-            </w:r>
-            <w:r>
-              <w:rPr>
-                <w:rFonts w:ascii="Arial" w:eastAsia="Arial" w:hAnsi="Arial" w:cs="Arial"/>
-                <w:i/>
-                <w:sz w:val="22"/>
-                <w:szCs w:val="22"/>
-              </w:rPr>
-              <w:t>What are the timescale/dependencies for when data will be accessible to others outside of your team? Summarize the principles of your current/intended policy.</w:t>
-            </w:r>
-          </w:p>
-          <w:p>
-            <w:pPr>
-              <w:pStyle w:val="Standard"/>
-              <w:keepNext/>
-              <w:spacing w:before="120" w:line="240" w:lineRule="auto"/>
-            </w:pPr>
-            <w:r>
-              <w:rPr>
-                <w:rFonts w:ascii="Arial" w:eastAsia="Arial" w:hAnsi="Arial" w:cs="Arial"/>
-                <w:b/>
-                <w:sz w:val="22"/>
-                <w:szCs w:val="22"/>
-              </w:rPr>
-              <w:t>5.5</w:t>
-            </w:r>
-            <w:r>
-              <w:rPr>
-                <w:rFonts w:ascii="Arial" w:eastAsia="Arial" w:hAnsi="Arial" w:cs="Arial"/>
-                <w:b/>
-                <w:sz w:val="22"/>
-                <w:szCs w:val="22"/>
-              </w:rPr>
-              <w:tab/>
-              <w:t>Restrictions or delays to sharing, with planned actions to limit such restrictions</w:t>
-            </w:r>
-          </w:p>
-          <w:p>
-            <w:pPr>
-              <w:pStyle w:val="Standard"/>
-              <w:spacing w:before="120" w:line="240" w:lineRule="auto"/>
-            </w:pPr>
-            <w:r>
-              <w:rPr>
-                <w:rFonts w:ascii="Arial" w:eastAsia="Arial" w:hAnsi="Arial" w:cs="Arial"/>
-                <w:i/>
-                <w:sz w:val="22"/>
-                <w:szCs w:val="22"/>
-              </w:rPr>
-              <w:t>Restriction to data sharing may be due to participant confidentiality, consent agreements or IPR. Strategies to limit restrictions may include data being</w:t>
-            </w:r>
-            <w:r>
-              <w:rPr>
-                <w:rFonts w:ascii="Arial" w:eastAsia="Arial" w:hAnsi="Arial" w:cs="Arial"/>
-                <w:i/>
-                <w:color w:val="000000"/>
-                <w:sz w:val="22"/>
-                <w:szCs w:val="22"/>
-              </w:rPr>
-              <w:t xml:space="preserve"> anonymised or aggregated; gaining participant consent for data sharing; gaining copyright permissions. </w:t>
-            </w:r>
-            <w:r>
-              <w:rPr>
-                <w:rFonts w:ascii="Arial" w:eastAsia="Arial" w:hAnsi="Arial" w:cs="Arial"/>
-                <w:i/>
-                <w:color w:val="262626"/>
-                <w:sz w:val="22"/>
-                <w:szCs w:val="22"/>
-              </w:rPr>
-              <w:t>For prospective studies, consent procedures should include provision for data sharing to maximise the value of the data for wider research use, while providing adequate safeguards for participants. As part of the consent process, proposed procedures for data sharing should be set out clearly and current and potential future risks associated with this explained to research participants.</w:t>
+              <w:t xml:space="preserve">Restrictions or delays to sharing, with planned actions to limit such </w:t>
+            </w:r>
+            <w:proofErr w:type="gramStart"/>
+            <w:r>
+              <w:rPr>
+                <w:rFonts w:ascii="Arial" w:eastAsia="Arial" w:hAnsi="Arial" w:cs="Arial"/>
+                <w:b/>
+                <w:sz w:val="22"/>
+                <w:szCs w:val="22"/>
+              </w:rPr>
+              <w:t>restrictions</w:t>
+            </w:r>
+            <w:proofErr w:type="gramEnd"/>
+          </w:p>
+          <w:p>
+            <w:pPr>
+              <w:pStyle w:val="Standard"/>
+              <w:spacing w:before="120" w:line="240" w:lineRule="auto"/>
+            </w:pPr>
+            <w:r>
+              <w:rPr>
+                <w:rFonts w:ascii="Arial" w:eastAsia="Arial" w:hAnsi="Arial" w:cs="Arial"/>
+                <w:i/>
+                <w:sz w:val="22"/>
+                <w:szCs w:val="22"/>
+              </w:rPr>
+              <w:t xml:space="preserve">The raw qualitative data from recorded interviews cannot be shared. However, two options have been included in the consent form to help facilitate sharing of the anonymised data for publication and further research. Sharing of anonmyised and aggregated </w:t>
+            </w:r>
+            <w:proofErr w:type="gramStart"/>
+            <w:r>
+              <w:rPr>
+                <w:rFonts w:ascii="Arial" w:eastAsia="Arial" w:hAnsi="Arial" w:cs="Arial"/>
+                <w:i/>
+                <w:sz w:val="22"/>
+                <w:szCs w:val="22"/>
+              </w:rPr>
+              <w:t>data  may</w:t>
+            </w:r>
+            <w:proofErr w:type="gramEnd"/>
+            <w:r>
+              <w:rPr>
+                <w:rFonts w:ascii="Arial" w:eastAsia="Arial" w:hAnsi="Arial" w:cs="Arial"/>
+                <w:i/>
+                <w:sz w:val="22"/>
+                <w:szCs w:val="22"/>
+              </w:rPr>
+              <w:t xml:space="preserve"> be permitted if the participants consent. </w:t>
             </w:r>
           </w:p>
           <w:p>
@@ -1751,60 +1935,27 @@
               <w:pStyle w:val="Standard"/>
               <w:spacing w:before="120" w:line="240" w:lineRule="auto"/>
             </w:pPr>
-            <w:bookmarkStart w:id="2" w:name="_heading=h.1fob9te"/>
-            <w:bookmarkEnd w:id="2"/>
-            <w:r>
-              <w:rPr>
-                <w:rFonts w:ascii="Arial" w:eastAsia="Arial" w:hAnsi="Arial" w:cs="Arial"/>
-                <w:i/>
-                <w:sz w:val="22"/>
-                <w:szCs w:val="22"/>
-              </w:rPr>
-              <w:t xml:space="preserve">Indicate whether external users are (will be) bound by </w:t>
-            </w:r>
-            <w:hyperlink r:id="rId15" w:history="1">
-              <w:r>
-                <w:rPr>
-                  <w:rFonts w:ascii="Arial" w:eastAsia="Arial" w:hAnsi="Arial" w:cs="Arial"/>
-                  <w:i/>
-                  <w:color w:val="0000FF"/>
-                  <w:sz w:val="22"/>
-                  <w:szCs w:val="22"/>
-                  <w:u w:val="single"/>
-                </w:rPr>
-                <w:t>data sharing agreements</w:t>
-              </w:r>
-            </w:hyperlink>
-            <w:r>
-              <w:rPr>
-                <w:rFonts w:ascii="Arial" w:eastAsia="Arial" w:hAnsi="Arial" w:cs="Arial"/>
-                <w:i/>
-                <w:sz w:val="22"/>
-                <w:szCs w:val="22"/>
-              </w:rPr>
-              <w:t xml:space="preserve">, setting out their main responsibilities (please see page 13 section 7, titled </w:t>
-            </w:r>
-            <w:hyperlink r:id="rId16" w:history="1">
-              <w:r>
-                <w:rPr>
-                  <w:rFonts w:ascii="Arial" w:eastAsia="Arial" w:hAnsi="Arial" w:cs="Arial"/>
-                  <w:i/>
-                  <w:color w:val="0000FF"/>
-                  <w:sz w:val="22"/>
-                  <w:szCs w:val="22"/>
-                  <w:u w:val="single"/>
-                </w:rPr>
-                <w:t>Data-sharing agreements</w:t>
-              </w:r>
-            </w:hyperlink>
-            <w:r>
-              <w:rPr>
-                <w:rFonts w:ascii="Arial" w:eastAsia="Arial" w:hAnsi="Arial" w:cs="Arial"/>
-                <w:i/>
-                <w:sz w:val="22"/>
-                <w:szCs w:val="22"/>
-              </w:rPr>
-              <w:t xml:space="preserve"> of the PDF file generated by selecting either of two links above).</w:t>
+            <w:bookmarkStart w:id="0" w:name="_heading=h.1fob9te"/>
+            <w:bookmarkEnd w:id="0"/>
+            <w:proofErr w:type="gramStart"/>
+            <w:r>
+              <w:rPr>
+                <w:rFonts w:ascii="Arial" w:eastAsia="Arial" w:hAnsi="Arial" w:cs="Arial"/>
+                <w:i/>
+                <w:sz w:val="22"/>
+                <w:szCs w:val="22"/>
+              </w:rPr>
+              <w:t>If  anonymised</w:t>
+            </w:r>
+            <w:proofErr w:type="gramEnd"/>
+            <w:r>
+              <w:rPr>
+                <w:rFonts w:ascii="Arial" w:eastAsia="Arial" w:hAnsi="Arial" w:cs="Arial"/>
+                <w:i/>
+                <w:sz w:val="22"/>
+                <w:szCs w:val="22"/>
+              </w:rPr>
+              <w:t xml:space="preserve"> and aggregated data can be shared, it may only be shared for further research on the topic outlined by the consent form. This will be specified clearly as appropriate.</w:t>
             </w:r>
           </w:p>
         </w:tc>
@@ -1815,7 +1966,7 @@
         </w:trPr>
         <w:tc>
           <w:tcPr>
-            <w:tcW w:w="9496" w:type="dxa"/>
+            <w:tcW w:w="9497" w:type="dxa"/>
             <w:gridSpan w:val="2"/>
             <w:tcBorders>
               <w:top w:val="single" w:sz="4" w:space="0" w:color="000000"/>
@@ -1844,7 +1995,6 @@
                 <w:sz w:val="22"/>
                 <w:szCs w:val="22"/>
               </w:rPr>
-              <w:lastRenderedPageBreak/>
               <w:t>6.</w:t>
             </w:r>
             <w:r>
@@ -1866,7 +2016,7 @@
         </w:trPr>
         <w:tc>
           <w:tcPr>
-            <w:tcW w:w="9496" w:type="dxa"/>
+            <w:tcW w:w="9497" w:type="dxa"/>
             <w:gridSpan w:val="2"/>
             <w:tcBorders>
               <w:top w:val="single" w:sz="4" w:space="0" w:color="000000"/>
@@ -1886,29 +2036,6 @@
               <w:pStyle w:val="Standard"/>
               <w:widowControl w:val="0"/>
               <w:tabs>
-                <w:tab w:val="left" w:pos="284"/>
-              </w:tabs>
-              <w:spacing w:before="120" w:line="240" w:lineRule="auto"/>
-            </w:pPr>
-            <w:r>
-              <w:rPr>
-                <w:rFonts w:ascii="Arial" w:eastAsia="Arial" w:hAnsi="Arial" w:cs="Arial"/>
-                <w:i/>
-                <w:sz w:val="22"/>
-                <w:szCs w:val="22"/>
-              </w:rPr>
-              <w:t>Apart from the PI, who is responsible at your organisation/within your consortia for:</w:t>
-            </w:r>
-          </w:p>
-          <w:p>
-            <w:pPr>
-              <w:pStyle w:val="Standard"/>
-              <w:widowControl w:val="0"/>
-              <w:numPr>
-                <w:ilvl w:val="0"/>
-                <w:numId w:val="3"/>
-              </w:numPr>
-              <w:tabs>
                 <w:tab w:val="left" w:pos="1079"/>
               </w:tabs>
               <w:spacing w:before="120" w:line="240" w:lineRule="auto"/>
@@ -1920,76 +2047,95 @@
                 <w:sz w:val="22"/>
                 <w:szCs w:val="22"/>
               </w:rPr>
-              <w:t>study-wide data management</w:t>
-            </w:r>
-          </w:p>
-          <w:p>
-            <w:pPr>
-              <w:pStyle w:val="Standard"/>
-              <w:widowControl w:val="0"/>
-              <w:numPr>
-                <w:ilvl w:val="0"/>
-                <w:numId w:val="2"/>
-              </w:numPr>
-              <w:tabs>
-                <w:tab w:val="left" w:pos="1079"/>
-              </w:tabs>
-              <w:spacing w:before="120" w:line="240" w:lineRule="auto"/>
-            </w:pPr>
-            <w:r>
-              <w:rPr>
-                <w:rFonts w:ascii="Arial" w:eastAsia="Arial" w:hAnsi="Arial" w:cs="Arial"/>
-                <w:i/>
-                <w:sz w:val="22"/>
-                <w:szCs w:val="22"/>
-              </w:rPr>
-              <w:t>metadata creation,</w:t>
-            </w:r>
-          </w:p>
-          <w:p>
-            <w:pPr>
-              <w:pStyle w:val="Standard"/>
-              <w:widowControl w:val="0"/>
-              <w:numPr>
-                <w:ilvl w:val="0"/>
-                <w:numId w:val="2"/>
-              </w:numPr>
-              <w:tabs>
-                <w:tab w:val="left" w:pos="1079"/>
-              </w:tabs>
-              <w:spacing w:before="120" w:line="240" w:lineRule="auto"/>
-            </w:pPr>
-            <w:r>
-              <w:rPr>
-                <w:rFonts w:ascii="Arial" w:eastAsia="Arial" w:hAnsi="Arial" w:cs="Arial"/>
-                <w:i/>
-                <w:sz w:val="22"/>
-                <w:szCs w:val="22"/>
-              </w:rPr>
-              <w:t>data security</w:t>
-            </w:r>
-          </w:p>
-          <w:p>
-            <w:pPr>
-              <w:pStyle w:val="Standard"/>
-              <w:widowControl w:val="0"/>
-              <w:numPr>
-                <w:ilvl w:val="0"/>
-                <w:numId w:val="2"/>
-              </w:numPr>
-              <w:tabs>
-                <w:tab w:val="left" w:pos="1079"/>
-              </w:tabs>
-              <w:spacing w:before="120" w:line="240" w:lineRule="auto"/>
-            </w:pPr>
-            <w:r>
-              <w:rPr>
-                <w:rFonts w:ascii="Arial" w:eastAsia="Arial" w:hAnsi="Arial" w:cs="Arial"/>
-                <w:i/>
-                <w:sz w:val="22"/>
-                <w:szCs w:val="22"/>
-              </w:rPr>
-              <w:t>quality assurance of data.</w:t>
+              <w:t xml:space="preserve">The Dissertation Supervisor, Matthew Forshaw, will be supporting this </w:t>
+            </w:r>
+            <w:proofErr w:type="gramStart"/>
+            <w:r>
+              <w:rPr>
+                <w:rFonts w:ascii="Arial" w:eastAsia="Arial" w:hAnsi="Arial" w:cs="Arial"/>
+                <w:i/>
+                <w:sz w:val="22"/>
+                <w:szCs w:val="22"/>
+              </w:rPr>
+              <w:t xml:space="preserve">project </w:t>
+            </w:r>
+            <w:r>
+              <w:rPr>
+                <w:rFonts w:ascii="Arial" w:eastAsia="Arial" w:hAnsi="Arial" w:cs="Arial"/>
+                <w:i/>
+                <w:sz w:val="22"/>
+                <w:szCs w:val="22"/>
+              </w:rPr>
+              <w:t>.</w:t>
+            </w:r>
+            <w:proofErr w:type="gramEnd"/>
+            <w:r>
+              <w:rPr>
+                <w:rFonts w:ascii="Arial" w:eastAsia="Arial" w:hAnsi="Arial" w:cs="Arial"/>
+                <w:i/>
+                <w:sz w:val="22"/>
+                <w:szCs w:val="22"/>
+              </w:rPr>
+              <w:t xml:space="preserve"> He has the </w:t>
+            </w:r>
+            <w:r>
+              <w:rPr>
+                <w:rFonts w:ascii="Arial" w:eastAsia="Arial" w:hAnsi="Arial" w:cs="Arial"/>
+                <w:i/>
+                <w:sz w:val="22"/>
+                <w:szCs w:val="22"/>
+              </w:rPr>
+              <w:lastRenderedPageBreak/>
+              <w:t xml:space="preserve">same responsibilities as </w:t>
+            </w:r>
+            <w:proofErr w:type="gramStart"/>
+            <w:r>
+              <w:rPr>
+                <w:rFonts w:ascii="Arial" w:eastAsia="Arial" w:hAnsi="Arial" w:cs="Arial"/>
+                <w:i/>
+                <w:sz w:val="22"/>
+                <w:szCs w:val="22"/>
+              </w:rPr>
+              <w:t>the research</w:t>
+            </w:r>
+            <w:proofErr w:type="gramEnd"/>
+            <w:r>
+              <w:rPr>
+                <w:rFonts w:ascii="Arial" w:eastAsia="Arial" w:hAnsi="Arial" w:cs="Arial"/>
+                <w:i/>
+                <w:sz w:val="22"/>
+                <w:szCs w:val="22"/>
+              </w:rPr>
+              <w:t xml:space="preserve"> </w:t>
+            </w:r>
+            <w:proofErr w:type="gramStart"/>
+            <w:r>
+              <w:rPr>
+                <w:rFonts w:ascii="Arial" w:eastAsia="Arial" w:hAnsi="Arial" w:cs="Arial"/>
+                <w:i/>
+                <w:sz w:val="22"/>
+                <w:szCs w:val="22"/>
+              </w:rPr>
+              <w:t>and also</w:t>
+            </w:r>
+            <w:proofErr w:type="gramEnd"/>
+            <w:r>
+              <w:rPr>
+                <w:rFonts w:ascii="Arial" w:eastAsia="Arial" w:hAnsi="Arial" w:cs="Arial"/>
+                <w:i/>
+                <w:sz w:val="22"/>
+                <w:szCs w:val="22"/>
+              </w:rPr>
+              <w:t xml:space="preserve"> </w:t>
+            </w:r>
+            <w:r>
+              <w:rPr>
+                <w:rFonts w:ascii="Arial" w:eastAsia="Arial" w:hAnsi="Arial" w:cs="Arial"/>
+                <w:i/>
+                <w:sz w:val="22"/>
+                <w:szCs w:val="22"/>
+              </w:rPr>
+              <w:t xml:space="preserve">has the responsibility of oversight. </w:t>
             </w:r>
           </w:p>
         </w:tc>
@@ -2000,7 +2146,7 @@
         </w:trPr>
         <w:tc>
           <w:tcPr>
-            <w:tcW w:w="9496" w:type="dxa"/>
+            <w:tcW w:w="9497" w:type="dxa"/>
             <w:gridSpan w:val="2"/>
             <w:tcBorders>
               <w:top w:val="single" w:sz="4" w:space="0" w:color="000000"/>
@@ -2032,60 +2178,8 @@
                 <w:sz w:val="22"/>
                 <w:szCs w:val="22"/>
               </w:rPr>
+              <w:lastRenderedPageBreak/>
               <w:t>7. Relevant institutional, departmental or study policies on data sharing and data security</w:t>
-            </w:r>
-          </w:p>
-        </w:tc>
-      </w:tr>
-      <w:tr>
-        <w:trPr>
-          <w:trHeight w:val="216"/>
-        </w:trPr>
-        <w:tc>
-          <w:tcPr>
-            <w:tcW w:w="9496" w:type="dxa"/>
-            <w:gridSpan w:val="2"/>
-            <w:tcBorders>
-              <w:top w:val="single" w:sz="4" w:space="0" w:color="000000"/>
-              <w:left w:val="single" w:sz="4" w:space="0" w:color="000000"/>
-              <w:bottom w:val="single" w:sz="4" w:space="0" w:color="000000"/>
-              <w:right w:val="single" w:sz="4" w:space="0" w:color="000000"/>
-            </w:tcBorders>
-            <w:tcMar>
-              <w:top w:w="0" w:type="dxa"/>
-              <w:left w:w="113" w:type="dxa"/>
-              <w:bottom w:w="0" w:type="dxa"/>
-              <w:right w:w="108" w:type="dxa"/>
-            </w:tcMar>
-          </w:tcPr>
-          <w:p>
-            <w:pPr>
-              <w:pStyle w:val="Standard"/>
-              <w:spacing w:before="120" w:line="240" w:lineRule="auto"/>
-            </w:pPr>
-            <w:r>
-              <w:rPr>
-                <w:rFonts w:ascii="Arial" w:eastAsia="Arial" w:hAnsi="Arial" w:cs="Arial"/>
-                <w:i/>
-                <w:sz w:val="22"/>
-                <w:szCs w:val="22"/>
-              </w:rPr>
-              <w:t>Please complete, where such policies are (i) relevant to your study, and (ii) are in the public domain, e.g. accessible through the internet.</w:t>
-            </w:r>
-          </w:p>
-          <w:p>
-            <w:pPr>
-              <w:pStyle w:val="Standard"/>
-              <w:spacing w:before="120" w:line="240" w:lineRule="auto"/>
-            </w:pPr>
-            <w:r>
-              <w:rPr>
-                <w:rFonts w:ascii="Arial" w:eastAsia="Arial" w:hAnsi="Arial" w:cs="Arial"/>
-                <w:i/>
-                <w:sz w:val="22"/>
-                <w:szCs w:val="22"/>
-              </w:rPr>
-              <w:t>Add any others that are relevant</w:t>
             </w:r>
           </w:p>
         </w:tc>
@@ -2128,7 +2222,7 @@
         </w:tc>
         <w:tc>
           <w:tcPr>
-            <w:tcW w:w="6804" w:type="dxa"/>
+            <w:tcW w:w="6805" w:type="dxa"/>
             <w:tcBorders>
               <w:top w:val="single" w:sz="4" w:space="0" w:color="000000"/>
               <w:left w:val="single" w:sz="4" w:space="0" w:color="000000"/>
@@ -2196,7 +2290,7 @@
         </w:tc>
         <w:tc>
           <w:tcPr>
-            <w:tcW w:w="6804" w:type="dxa"/>
+            <w:tcW w:w="6805" w:type="dxa"/>
             <w:tcBorders>
               <w:top w:val="single" w:sz="4" w:space="0" w:color="000000"/>
               <w:left w:val="single" w:sz="4" w:space="0" w:color="000000"/>
@@ -2220,6 +2314,25 @@
                 <w:szCs w:val="22"/>
               </w:rPr>
             </w:pPr>
+            <w:hyperlink r:id="rId10" w:history="1">
+              <w:r>
+                <w:rPr>
+                  <w:rStyle w:val="Hyperlink"/>
+                  <w:rFonts w:ascii="Arial" w:eastAsia="Arial" w:hAnsi="Arial" w:cs="Arial"/>
+                  <w:sz w:val="22"/>
+                  <w:szCs w:val="22"/>
+                </w:rPr>
+                <w:t>https://www.ncl.ac.uk/media/wwwnclacuk/research/files/ResearchDataManagementPolicy.pdf</w:t>
+              </w:r>
+            </w:hyperlink>
+            <w:r>
+              <w:rPr>
+                <w:rFonts w:ascii="Arial" w:eastAsia="Arial" w:hAnsi="Arial" w:cs="Arial"/>
+                <w:sz w:val="22"/>
+                <w:szCs w:val="22"/>
+              </w:rPr>
+              <w:t xml:space="preserve"> </w:t>
+            </w:r>
           </w:p>
         </w:tc>
       </w:tr>
@@ -2260,7 +2373,7 @@
         </w:tc>
         <w:tc>
           <w:tcPr>
-            <w:tcW w:w="6804" w:type="dxa"/>
+            <w:tcW w:w="6805" w:type="dxa"/>
             <w:tcBorders>
               <w:top w:val="single" w:sz="4" w:space="0" w:color="000000"/>
               <w:left w:val="single" w:sz="4" w:space="0" w:color="000000"/>
@@ -2284,6 +2397,25 @@
                 <w:szCs w:val="22"/>
               </w:rPr>
             </w:pPr>
+            <w:hyperlink r:id="rId11" w:history="1">
+              <w:r>
+                <w:rPr>
+                  <w:rStyle w:val="Hyperlink"/>
+                  <w:rFonts w:ascii="Arial" w:eastAsia="Arial" w:hAnsi="Arial" w:cs="Arial"/>
+                  <w:sz w:val="22"/>
+                  <w:szCs w:val="22"/>
+                </w:rPr>
+                <w:t>https://services.ncl.ac.uk/itservice/policies/InformationSecurityPolicy-v2_1%20SJ%20v0.1%20amended%202022-08-05.pdf</w:t>
+              </w:r>
+            </w:hyperlink>
+            <w:r>
+              <w:rPr>
+                <w:rFonts w:ascii="Arial" w:eastAsia="Arial" w:hAnsi="Arial" w:cs="Arial"/>
+                <w:sz w:val="22"/>
+                <w:szCs w:val="22"/>
+              </w:rPr>
+              <w:t xml:space="preserve"> </w:t>
+            </w:r>
           </w:p>
         </w:tc>
       </w:tr>
@@ -2322,9 +2454,11 @@
             </w:r>
           </w:p>
         </w:tc>
+        <w:bookmarkStart w:id="1" w:name="_heading=h.3znysh7"/>
+        <w:bookmarkEnd w:id="1"/>
         <w:tc>
           <w:tcPr>
-            <w:tcW w:w="6804" w:type="dxa"/>
+            <w:tcW w:w="6805" w:type="dxa"/>
             <w:tcBorders>
               <w:top w:val="single" w:sz="4" w:space="0" w:color="000000"/>
               <w:left w:val="single" w:sz="4" w:space="0" w:color="000000"/>
@@ -2343,229 +2477,94 @@
               <w:pStyle w:val="Standard"/>
               <w:spacing w:before="120" w:line="240" w:lineRule="auto"/>
             </w:pPr>
-            <w:bookmarkStart w:id="3" w:name="_heading=h.3znysh7"/>
-            <w:bookmarkEnd w:id="3"/>
-            <w:r>
-              <w:rPr>
-                <w:rFonts w:ascii="Arial" w:eastAsia="Arial" w:hAnsi="Arial" w:cs="Arial"/>
-                <w:i/>
-                <w:sz w:val="22"/>
-                <w:szCs w:val="22"/>
-              </w:rPr>
-              <w:t xml:space="preserve">e.g. a </w:t>
-            </w:r>
-            <w:hyperlink r:id="rId17" w:history="1">
-              <w:r>
-                <w:rPr>
-                  <w:rFonts w:ascii="Arial" w:eastAsia="Arial" w:hAnsi="Arial" w:cs="Arial"/>
-                  <w:i/>
-                  <w:color w:val="0000FF"/>
-                  <w:sz w:val="22"/>
-                  <w:szCs w:val="22"/>
-                  <w:u w:val="single"/>
-                </w:rPr>
-                <w:t>study policy of sharing research data</w:t>
-              </w:r>
-            </w:hyperlink>
-          </w:p>
-        </w:tc>
-      </w:tr>
-      <w:tr>
-        <w:trPr>
-          <w:trHeight w:val="168"/>
-        </w:trPr>
-        <w:tc>
-          <w:tcPr>
-            <w:tcW w:w="2692" w:type="dxa"/>
-            <w:tcBorders>
-              <w:top w:val="single" w:sz="4" w:space="0" w:color="000000"/>
-              <w:left w:val="single" w:sz="4" w:space="0" w:color="000000"/>
-              <w:bottom w:val="single" w:sz="4" w:space="0" w:color="000000"/>
-              <w:right w:val="single" w:sz="4" w:space="0" w:color="000000"/>
-            </w:tcBorders>
-            <w:tcMar>
-              <w:top w:w="0" w:type="dxa"/>
-              <w:left w:w="113" w:type="dxa"/>
-              <w:bottom w:w="0" w:type="dxa"/>
-              <w:right w:w="108" w:type="dxa"/>
-            </w:tcMar>
-          </w:tcPr>
-          <w:p>
-            <w:pPr>
-              <w:pStyle w:val="Standard"/>
-              <w:spacing w:before="120" w:line="240" w:lineRule="auto"/>
-            </w:pPr>
-            <w:r>
-              <w:rPr>
-                <w:rFonts w:ascii="Arial" w:eastAsia="Arial" w:hAnsi="Arial" w:cs="Arial"/>
-                <w:sz w:val="22"/>
-                <w:szCs w:val="22"/>
-              </w:rPr>
-              <w:t>Institutional Information Policy</w:t>
-            </w:r>
-          </w:p>
-        </w:tc>
-        <w:tc>
-          <w:tcPr>
-            <w:tcW w:w="6804" w:type="dxa"/>
-            <w:tcBorders>
-              <w:top w:val="single" w:sz="4" w:space="0" w:color="000000"/>
-              <w:left w:val="single" w:sz="4" w:space="0" w:color="000000"/>
-              <w:bottom w:val="single" w:sz="4" w:space="0" w:color="000000"/>
-              <w:right w:val="single" w:sz="4" w:space="0" w:color="000000"/>
-            </w:tcBorders>
-            <w:tcMar>
-              <w:top w:w="0" w:type="dxa"/>
-              <w:left w:w="113" w:type="dxa"/>
-              <w:bottom w:w="0" w:type="dxa"/>
-              <w:right w:w="108" w:type="dxa"/>
-            </w:tcMar>
-          </w:tcPr>
-          <w:p>
-            <w:pPr>
-              <w:pStyle w:val="Standard"/>
-              <w:spacing w:before="120" w:line="240" w:lineRule="auto"/>
-              <w:rPr>
-                <w:rFonts w:ascii="Arial" w:eastAsia="Arial" w:hAnsi="Arial" w:cs="Arial"/>
-                <w:sz w:val="22"/>
-                <w:szCs w:val="22"/>
-              </w:rPr>
-            </w:pPr>
-          </w:p>
-        </w:tc>
-      </w:tr>
-      <w:tr>
-        <w:trPr>
-          <w:trHeight w:val="168"/>
-        </w:trPr>
-        <w:tc>
-          <w:tcPr>
-            <w:tcW w:w="2692" w:type="dxa"/>
-            <w:tcBorders>
-              <w:top w:val="single" w:sz="4" w:space="0" w:color="000000"/>
-              <w:left w:val="single" w:sz="4" w:space="0" w:color="000000"/>
-              <w:bottom w:val="single" w:sz="4" w:space="0" w:color="000000"/>
-              <w:right w:val="single" w:sz="4" w:space="0" w:color="000000"/>
-            </w:tcBorders>
-            <w:tcMar>
-              <w:top w:w="0" w:type="dxa"/>
-              <w:left w:w="113" w:type="dxa"/>
-              <w:bottom w:w="0" w:type="dxa"/>
-              <w:right w:w="108" w:type="dxa"/>
-            </w:tcMar>
-          </w:tcPr>
-          <w:p>
-            <w:pPr>
-              <w:pStyle w:val="Standard"/>
-              <w:spacing w:before="120" w:line="240" w:lineRule="auto"/>
-            </w:pPr>
-            <w:r>
-              <w:rPr>
-                <w:rFonts w:ascii="Arial" w:eastAsia="Arial" w:hAnsi="Arial" w:cs="Arial"/>
-                <w:sz w:val="22"/>
-                <w:szCs w:val="22"/>
-              </w:rPr>
-              <w:t>Other:</w:t>
-            </w:r>
-          </w:p>
-        </w:tc>
-        <w:tc>
-          <w:tcPr>
-            <w:tcW w:w="6804" w:type="dxa"/>
-            <w:tcBorders>
-              <w:top w:val="single" w:sz="4" w:space="0" w:color="000000"/>
-              <w:left w:val="single" w:sz="4" w:space="0" w:color="000000"/>
-              <w:bottom w:val="single" w:sz="4" w:space="0" w:color="000000"/>
-              <w:right w:val="single" w:sz="4" w:space="0" w:color="000000"/>
-            </w:tcBorders>
-            <w:tcMar>
-              <w:top w:w="0" w:type="dxa"/>
-              <w:left w:w="113" w:type="dxa"/>
-              <w:bottom w:w="0" w:type="dxa"/>
-              <w:right w:w="108" w:type="dxa"/>
-            </w:tcMar>
-          </w:tcPr>
-          <w:p>
-            <w:pPr>
-              <w:pStyle w:val="Standard"/>
-              <w:spacing w:before="120" w:line="240" w:lineRule="auto"/>
-              <w:rPr>
-                <w:rFonts w:ascii="Arial" w:eastAsia="Arial" w:hAnsi="Arial" w:cs="Arial"/>
-                <w:sz w:val="22"/>
-                <w:szCs w:val="22"/>
-              </w:rPr>
-            </w:pPr>
-          </w:p>
-        </w:tc>
-      </w:tr>
-      <w:tr>
-        <w:trPr>
-          <w:trHeight w:val="168"/>
-        </w:trPr>
-        <w:tc>
-          <w:tcPr>
-            <w:tcW w:w="2692" w:type="dxa"/>
-            <w:tcBorders>
-              <w:top w:val="single" w:sz="4" w:space="0" w:color="000000"/>
-              <w:left w:val="single" w:sz="4" w:space="0" w:color="000000"/>
-              <w:bottom w:val="single" w:sz="4" w:space="0" w:color="000000"/>
-              <w:right w:val="single" w:sz="4" w:space="0" w:color="000000"/>
-            </w:tcBorders>
-            <w:tcMar>
-              <w:top w:w="0" w:type="dxa"/>
-              <w:left w:w="113" w:type="dxa"/>
-              <w:bottom w:w="0" w:type="dxa"/>
-              <w:right w:w="108" w:type="dxa"/>
-            </w:tcMar>
-          </w:tcPr>
-          <w:p>
-            <w:pPr>
-              <w:pStyle w:val="Standard"/>
-              <w:spacing w:before="120" w:line="240" w:lineRule="auto"/>
-            </w:pPr>
-            <w:r>
-              <w:rPr>
-                <w:rFonts w:ascii="Arial" w:eastAsia="Arial" w:hAnsi="Arial" w:cs="Arial"/>
-                <w:sz w:val="22"/>
-                <w:szCs w:val="22"/>
-              </w:rPr>
-              <w:t>Other</w:t>
-            </w:r>
-          </w:p>
-        </w:tc>
-        <w:tc>
-          <w:tcPr>
-            <w:tcW w:w="6804" w:type="dxa"/>
-            <w:tcBorders>
-              <w:top w:val="single" w:sz="4" w:space="0" w:color="000000"/>
-              <w:left w:val="single" w:sz="4" w:space="0" w:color="000000"/>
-              <w:bottom w:val="single" w:sz="4" w:space="0" w:color="000000"/>
-              <w:right w:val="single" w:sz="4" w:space="0" w:color="000000"/>
-            </w:tcBorders>
-            <w:tcMar>
-              <w:top w:w="0" w:type="dxa"/>
-              <w:left w:w="113" w:type="dxa"/>
-              <w:bottom w:w="0" w:type="dxa"/>
-              <w:right w:w="108" w:type="dxa"/>
-            </w:tcMar>
-          </w:tcPr>
-          <w:p>
-            <w:pPr>
-              <w:pStyle w:val="Standard"/>
-              <w:spacing w:before="120" w:line="240" w:lineRule="auto"/>
-              <w:rPr>
-                <w:rFonts w:ascii="Arial" w:eastAsia="Arial" w:hAnsi="Arial" w:cs="Arial"/>
-                <w:sz w:val="22"/>
-                <w:szCs w:val="22"/>
-              </w:rPr>
-            </w:pPr>
+            <w:r>
+              <w:rPr>
+                <w:rFonts w:ascii="Arial" w:eastAsia="Arial" w:hAnsi="Arial" w:cs="Arial"/>
+                <w:i/>
+                <w:sz w:val="22"/>
+                <w:szCs w:val="22"/>
+              </w:rPr>
+              <w:fldChar w:fldCharType="begin"/>
+            </w:r>
+            <w:r>
+              <w:rPr>
+                <w:rFonts w:ascii="Arial" w:eastAsia="Arial" w:hAnsi="Arial" w:cs="Arial"/>
+                <w:i/>
+                <w:sz w:val="22"/>
+                <w:szCs w:val="22"/>
+              </w:rPr>
+              <w:instrText>HYPERLINK "</w:instrText>
+            </w:r>
+            <w:r>
+              <w:rPr>
+                <w:rFonts w:ascii="Arial" w:eastAsia="Arial" w:hAnsi="Arial" w:cs="Arial"/>
+                <w:i/>
+                <w:sz w:val="22"/>
+                <w:szCs w:val="22"/>
+              </w:rPr>
+              <w:instrText>https://www.ncl.ac.uk/media/wwwnclacuk/freedomofinformation/dataprotection/Data%20Protection%20Policy%20June2020.pdf</w:instrText>
+            </w:r>
+            <w:r>
+              <w:rPr>
+                <w:rFonts w:ascii="Arial" w:eastAsia="Arial" w:hAnsi="Arial" w:cs="Arial"/>
+                <w:i/>
+                <w:sz w:val="22"/>
+                <w:szCs w:val="22"/>
+              </w:rPr>
+              <w:instrText>"</w:instrText>
+            </w:r>
+            <w:r>
+              <w:rPr>
+                <w:rFonts w:ascii="Arial" w:eastAsia="Arial" w:hAnsi="Arial" w:cs="Arial"/>
+                <w:i/>
+                <w:sz w:val="22"/>
+                <w:szCs w:val="22"/>
+              </w:rPr>
+            </w:r>
+            <w:r>
+              <w:rPr>
+                <w:rFonts w:ascii="Arial" w:eastAsia="Arial" w:hAnsi="Arial" w:cs="Arial"/>
+                <w:i/>
+                <w:sz w:val="22"/>
+                <w:szCs w:val="22"/>
+              </w:rPr>
+              <w:fldChar w:fldCharType="separate"/>
+            </w:r>
+            <w:r>
+              <w:rPr>
+                <w:rStyle w:val="Hyperlink"/>
+                <w:rFonts w:ascii="Arial" w:eastAsia="Arial" w:hAnsi="Arial" w:cs="Arial"/>
+                <w:i/>
+                <w:sz w:val="22"/>
+                <w:szCs w:val="22"/>
+              </w:rPr>
+              <w:t>https://www.ncl.ac.uk/media/wwwnclacuk/freedomofinformation/dataprotection/Data%20Protection%20Policy%20June2020.pdf</w:t>
+            </w:r>
+            <w:r>
+              <w:rPr>
+                <w:rFonts w:ascii="Arial" w:eastAsia="Arial" w:hAnsi="Arial" w:cs="Arial"/>
+                <w:i/>
+                <w:sz w:val="22"/>
+                <w:szCs w:val="22"/>
+              </w:rPr>
+              <w:fldChar w:fldCharType="end"/>
+            </w:r>
+            <w:r>
+              <w:rPr>
+                <w:rFonts w:ascii="Arial" w:eastAsia="Arial" w:hAnsi="Arial" w:cs="Arial"/>
+                <w:i/>
+                <w:sz w:val="22"/>
+                <w:szCs w:val="22"/>
+              </w:rPr>
+              <w:t xml:space="preserve"> </w:t>
+            </w:r>
           </w:p>
         </w:tc>
       </w:tr>
       <w:tr>
         <w:tc>
           <w:tcPr>
-            <w:tcW w:w="9496" w:type="dxa"/>
+            <w:tcW w:w="9497" w:type="dxa"/>
             <w:gridSpan w:val="2"/>
             <w:tcBorders>
               <w:top w:val="single" w:sz="4" w:space="0" w:color="000000"/>
@@ -2618,7 +2617,7 @@
       <w:tr>
         <w:tc>
           <w:tcPr>
-            <w:tcW w:w="9496" w:type="dxa"/>
+            <w:tcW w:w="9497" w:type="dxa"/>
             <w:gridSpan w:val="2"/>
             <w:tcBorders>
               <w:top w:val="single" w:sz="4" w:space="0" w:color="000000"/>
@@ -2643,6 +2642,14 @@
                 <w:szCs w:val="22"/>
               </w:rPr>
             </w:pPr>
+            <w:r>
+              <w:rPr>
+                <w:rFonts w:ascii="Arial" w:eastAsia="Arial" w:hAnsi="Arial" w:cs="Arial"/>
+                <w:sz w:val="22"/>
+                <w:szCs w:val="22"/>
+              </w:rPr>
+              <w:t>Morgan Frodsham</w:t>
+            </w:r>
           </w:p>
           <w:p>
             <w:pPr>
@@ -2680,7 +2687,7 @@
       </w:pPr>
     </w:p>
     <w:sectPr>
-      <w:footerReference w:type="default" r:id="rId18"/>
+      <w:footerReference w:type="default" r:id="rId12"/>
       <w:pgSz w:w="11906" w:h="16838"/>
       <w:pgMar w:top="1134" w:right="1410" w:bottom="1134" w:left="1134" w:header="720" w:footer="567" w:gutter="0"/>
       <w:pgNumType w:start="1"/>
@@ -2691,7 +2698,7 @@
 </file>
 
 <file path=word/endnotes.xml><?xml version="1.0" encoding="utf-8"?>
-<w:endnotes xmlns:wpc="http://schemas.microsoft.com/office/word/2010/wordprocessingCanvas" xmlns:cx="http://schemas.microsoft.com/office/drawing/2014/chartex" xmlns:cx1="http://schemas.microsoft.com/office/drawing/2015/9/8/chartex" xmlns:cx2="http://schemas.microsoft.com/office/drawing/2015/10/21/chartex" xmlns:cx3="http://schemas.microsoft.com/office/drawing/2016/5/9/chartex" xmlns:cx4="http://schemas.microsoft.com/office/drawing/2016/5/10/chartex" xmlns:cx5="http://schemas.microsoft.com/office/drawing/2016/5/11/chartex" xmlns:cx6="http://schemas.microsoft.com/office/drawing/2016/5/12/chartex" xmlns:cx7="http://schemas.microsoft.com/office/drawing/2016/5/13/chartex" xmlns:cx8="http://schemas.microsoft.com/office/drawing/2016/5/14/chartex" xmlns:mc="http://schemas.openxmlformats.org/markup-compatibility/2006" xmlns:aink="http://schemas.microsoft.com/office/drawing/2016/ink" xmlns:am3d="http://schemas.microsoft.com/office/drawing/2017/model3d" xmlns:o="urn:schemas-microsoft-com:office:office" xmlns:oel="http://schemas.microsoft.com/office/2019/extlst" xmlns:r="http://schemas.openxmlformats.org/officeDocument/2006/relationships" xmlns:m="http://schemas.openxmlformats.org/officeDocument/2006/math" xmlns:v="urn:schemas-microsoft-com:vml" xmlns:wp14="http://schemas.microsoft.com/office/word/2010/wordprocessingDrawing" xmlns:wp="http://schemas.openxmlformats.org/drawingml/2006/wordprocessingDrawing" xmlns:w10="urn:schemas-microsoft-com:office:word" xmlns:w="http://schemas.openxmlformats.org/wordprocessingml/2006/main" xmlns:w14="http://schemas.microsoft.com/office/word/2010/wordml" xmlns:w15="http://schemas.microsoft.com/office/word/2012/wordml" xmlns:w16cex="http://schemas.microsoft.com/office/word/2018/wordml/cex" xmlns:w16cid="http://schemas.microsoft.com/office/word/2016/wordml/cid" xmlns:w16="http://schemas.microsoft.com/office/word/2018/wordml" xmlns:w16du="http://schemas.microsoft.com/office/word/2023/wordml/word16du" xmlns:w16sdtdh="http://schemas.microsoft.com/office/word/2020/wordml/sdtdatahash" xmlns:w16se="http://schemas.microsoft.com/office/word/2015/wordml/symex" xmlns:wpg="http://schemas.microsoft.com/office/word/2010/wordprocessingGroup" xmlns:wpi="http://schemas.microsoft.com/office/word/2010/wordprocessingInk" xmlns:wne="http://schemas.microsoft.com/office/word/2006/wordml" xmlns:wps="http://schemas.microsoft.com/office/word/2010/wordprocessingShape" mc:Ignorable="w14 w15 w16se w16cid w16 w16cex w16sdtdh wp14">
+<w:endnotes xmlns:wpc="http://schemas.microsoft.com/office/word/2010/wordprocessingCanvas" xmlns:cx="http://schemas.microsoft.com/office/drawing/2014/chartex" xmlns:cx1="http://schemas.microsoft.com/office/drawing/2015/9/8/chartex" xmlns:cx2="http://schemas.microsoft.com/office/drawing/2015/10/21/chartex" xmlns:cx3="http://schemas.microsoft.com/office/drawing/2016/5/9/chartex" xmlns:cx4="http://schemas.microsoft.com/office/drawing/2016/5/10/chartex" xmlns:cx5="http://schemas.microsoft.com/office/drawing/2016/5/11/chartex" xmlns:cx6="http://schemas.microsoft.com/office/drawing/2016/5/12/chartex" xmlns:cx7="http://schemas.microsoft.com/office/drawing/2016/5/13/chartex" xmlns:cx8="http://schemas.microsoft.com/office/drawing/2016/5/14/chartex" xmlns:mc="http://schemas.openxmlformats.org/markup-compatibility/2006" xmlns:aink="http://schemas.microsoft.com/office/drawing/2016/ink" xmlns:am3d="http://schemas.microsoft.com/office/drawing/2017/model3d" xmlns:o="urn:schemas-microsoft-com:office:office" xmlns:oel="http://schemas.microsoft.com/office/2019/extlst" xmlns:r="http://schemas.openxmlformats.org/officeDocument/2006/relationships" xmlns:m="http://schemas.openxmlformats.org/officeDocument/2006/math" xmlns:v="urn:schemas-microsoft-com:vml" xmlns:wp14="http://schemas.microsoft.com/office/word/2010/wordprocessingDrawing" xmlns:wp="http://schemas.openxmlformats.org/drawingml/2006/wordprocessingDrawing" xmlns:w10="urn:schemas-microsoft-com:office:word" xmlns:w="http://schemas.openxmlformats.org/wordprocessingml/2006/main" xmlns:w14="http://schemas.microsoft.com/office/word/2010/wordml" xmlns:w15="http://schemas.microsoft.com/office/word/2012/wordml" xmlns:w16cex="http://schemas.microsoft.com/office/word/2018/wordml/cex" xmlns:w16cid="http://schemas.microsoft.com/office/word/2016/wordml/cid" xmlns:w16="http://schemas.microsoft.com/office/word/2018/wordml" xmlns:w16sdtdh="http://schemas.microsoft.com/office/word/2020/wordml/sdtdatahash" xmlns:w16se="http://schemas.microsoft.com/office/word/2015/wordml/symex" xmlns:wpg="http://schemas.microsoft.com/office/word/2010/wordprocessingGroup" xmlns:wpi="http://schemas.microsoft.com/office/word/2010/wordprocessingInk" xmlns:wne="http://schemas.microsoft.com/office/word/2006/wordml" xmlns:wps="http://schemas.microsoft.com/office/word/2010/wordprocessingShape" mc:Ignorable="w14 w15 w16se w16cid w16 w16cex w16sdtdh wp14">
   <w:endnote w:type="separator" w:id="-1">
     <w:p>
       <w:r>
@@ -2710,7 +2717,7 @@
 </file>
 
 <file path=word/footer1.xml><?xml version="1.0" encoding="utf-8"?>
-<w:ftr xmlns:wpc="http://schemas.microsoft.com/office/word/2010/wordprocessingCanvas" xmlns:cx="http://schemas.microsoft.com/office/drawing/2014/chartex" xmlns:cx1="http://schemas.microsoft.com/office/drawing/2015/9/8/chartex" xmlns:cx2="http://schemas.microsoft.com/office/drawing/2015/10/21/chartex" xmlns:cx3="http://schemas.microsoft.com/office/drawing/2016/5/9/chartex" xmlns:cx4="http://schemas.microsoft.com/office/drawing/2016/5/10/chartex" xmlns:cx5="http://schemas.microsoft.com/office/drawing/2016/5/11/chartex" xmlns:cx6="http://schemas.microsoft.com/office/drawing/2016/5/12/chartex" xmlns:cx7="http://schemas.microsoft.com/office/drawing/2016/5/13/chartex" xmlns:cx8="http://schemas.microsoft.com/office/drawing/2016/5/14/chartex" xmlns:mc="http://schemas.openxmlformats.org/markup-compatibility/2006" xmlns:aink="http://schemas.microsoft.com/office/drawing/2016/ink" xmlns:am3d="http://schemas.microsoft.com/office/drawing/2017/model3d" xmlns:o="urn:schemas-microsoft-com:office:office" xmlns:oel="http://schemas.microsoft.com/office/2019/extlst" xmlns:r="http://schemas.openxmlformats.org/officeDocument/2006/relationships" xmlns:m="http://schemas.openxmlformats.org/officeDocument/2006/math" xmlns:v="urn:schemas-microsoft-com:vml" xmlns:wp14="http://schemas.microsoft.com/office/word/2010/wordprocessingDrawing" xmlns:wp="http://schemas.openxmlformats.org/drawingml/2006/wordprocessingDrawing" xmlns:w10="urn:schemas-microsoft-com:office:word" xmlns:w="http://schemas.openxmlformats.org/wordprocessingml/2006/main" xmlns:w14="http://schemas.microsoft.com/office/word/2010/wordml" xmlns:w15="http://schemas.microsoft.com/office/word/2012/wordml" xmlns:w16cex="http://schemas.microsoft.com/office/word/2018/wordml/cex" xmlns:w16cid="http://schemas.microsoft.com/office/word/2016/wordml/cid" xmlns:w16="http://schemas.microsoft.com/office/word/2018/wordml" xmlns:w16du="http://schemas.microsoft.com/office/word/2023/wordml/word16du" xmlns:w16sdtdh="http://schemas.microsoft.com/office/word/2020/wordml/sdtdatahash" xmlns:w16se="http://schemas.microsoft.com/office/word/2015/wordml/symex" xmlns:wpg="http://schemas.microsoft.com/office/word/2010/wordprocessingGroup" xmlns:wpi="http://schemas.microsoft.com/office/word/2010/wordprocessingInk" xmlns:wne="http://schemas.microsoft.com/office/word/2006/wordml" xmlns:wps="http://schemas.microsoft.com/office/word/2010/wordprocessingShape" mc:Ignorable="w14 w15 w16se w16cid w16 w16cex w16sdtdh wp14">
+<w:ftr xmlns:wpc="http://schemas.microsoft.com/office/word/2010/wordprocessingCanvas" xmlns:cx="http://schemas.microsoft.com/office/drawing/2014/chartex" xmlns:cx1="http://schemas.microsoft.com/office/drawing/2015/9/8/chartex" xmlns:cx2="http://schemas.microsoft.com/office/drawing/2015/10/21/chartex" xmlns:cx3="http://schemas.microsoft.com/office/drawing/2016/5/9/chartex" xmlns:cx4="http://schemas.microsoft.com/office/drawing/2016/5/10/chartex" xmlns:cx5="http://schemas.microsoft.com/office/drawing/2016/5/11/chartex" xmlns:cx6="http://schemas.microsoft.com/office/drawing/2016/5/12/chartex" xmlns:cx7="http://schemas.microsoft.com/office/drawing/2016/5/13/chartex" xmlns:cx8="http://schemas.microsoft.com/office/drawing/2016/5/14/chartex" xmlns:mc="http://schemas.openxmlformats.org/markup-compatibility/2006" xmlns:aink="http://schemas.microsoft.com/office/drawing/2016/ink" xmlns:am3d="http://schemas.microsoft.com/office/drawing/2017/model3d" xmlns:o="urn:schemas-microsoft-com:office:office" xmlns:oel="http://schemas.microsoft.com/office/2019/extlst" xmlns:r="http://schemas.openxmlformats.org/officeDocument/2006/relationships" xmlns:m="http://schemas.openxmlformats.org/officeDocument/2006/math" xmlns:v="urn:schemas-microsoft-com:vml" xmlns:wp14="http://schemas.microsoft.com/office/word/2010/wordprocessingDrawing" xmlns:wp="http://schemas.openxmlformats.org/drawingml/2006/wordprocessingDrawing" xmlns:w10="urn:schemas-microsoft-com:office:word" xmlns:w="http://schemas.openxmlformats.org/wordprocessingml/2006/main" xmlns:w14="http://schemas.microsoft.com/office/word/2010/wordml" xmlns:w15="http://schemas.microsoft.com/office/word/2012/wordml" xmlns:w16cex="http://schemas.microsoft.com/office/word/2018/wordml/cex" xmlns:w16cid="http://schemas.microsoft.com/office/word/2016/wordml/cid" xmlns:w16="http://schemas.microsoft.com/office/word/2018/wordml" xmlns:w16sdtdh="http://schemas.microsoft.com/office/word/2020/wordml/sdtdatahash" xmlns:w16se="http://schemas.microsoft.com/office/word/2015/wordml/symex" xmlns:wpg="http://schemas.microsoft.com/office/word/2010/wordprocessingGroup" xmlns:wpi="http://schemas.microsoft.com/office/word/2010/wordprocessingInk" xmlns:wne="http://schemas.microsoft.com/office/word/2006/wordml" xmlns:wps="http://schemas.microsoft.com/office/word/2010/wordprocessingShape" mc:Ignorable="w14 w15 w16se w16cid w16 w16cex w16sdtdh wp14">
   <w:p>
     <w:pPr>
       <w:pStyle w:val="Standard"/>
@@ -2762,7 +2769,7 @@
 </file>
 
 <file path=word/footnotes.xml><?xml version="1.0" encoding="utf-8"?>
-<w:footnotes xmlns:wpc="http://schemas.microsoft.com/office/word/2010/wordprocessingCanvas" xmlns:cx="http://schemas.microsoft.com/office/drawing/2014/chartex" xmlns:cx1="http://schemas.microsoft.com/office/drawing/2015/9/8/chartex" xmlns:cx2="http://schemas.microsoft.com/office/drawing/2015/10/21/chartex" xmlns:cx3="http://schemas.microsoft.com/office/drawing/2016/5/9/chartex" xmlns:cx4="http://schemas.microsoft.com/office/drawing/2016/5/10/chartex" xmlns:cx5="http://schemas.microsoft.com/office/drawing/2016/5/11/chartex" xmlns:cx6="http://schemas.microsoft.com/office/drawing/2016/5/12/chartex" xmlns:cx7="http://schemas.microsoft.com/office/drawing/2016/5/13/chartex" xmlns:cx8="http://schemas.microsoft.com/office/drawing/2016/5/14/chartex" xmlns:mc="http://schemas.openxmlformats.org/markup-compatibility/2006" xmlns:aink="http://schemas.microsoft.com/office/drawing/2016/ink" xmlns:am3d="http://schemas.microsoft.com/office/drawing/2017/model3d" xmlns:o="urn:schemas-microsoft-com:office:office" xmlns:oel="http://schemas.microsoft.com/office/2019/extlst" xmlns:r="http://schemas.openxmlformats.org/officeDocument/2006/relationships" xmlns:m="http://schemas.openxmlformats.org/officeDocument/2006/math" xmlns:v="urn:schemas-microsoft-com:vml" xmlns:wp14="http://schemas.microsoft.com/office/word/2010/wordprocessingDrawing" xmlns:wp="http://schemas.openxmlformats.org/drawingml/2006/wordprocessingDrawing" xmlns:w10="urn:schemas-microsoft-com:office:word" xmlns:w="http://schemas.openxmlformats.org/wordprocessingml/2006/main" xmlns:w14="http://schemas.microsoft.com/office/word/2010/wordml" xmlns:w15="http://schemas.microsoft.com/office/word/2012/wordml" xmlns:w16cex="http://schemas.microsoft.com/office/word/2018/wordml/cex" xmlns:w16cid="http://schemas.microsoft.com/office/word/2016/wordml/cid" xmlns:w16="http://schemas.microsoft.com/office/word/2018/wordml" xmlns:w16du="http://schemas.microsoft.com/office/word/2023/wordml/word16du" xmlns:w16sdtdh="http://schemas.microsoft.com/office/word/2020/wordml/sdtdatahash" xmlns:w16se="http://schemas.microsoft.com/office/word/2015/wordml/symex" xmlns:wpg="http://schemas.microsoft.com/office/word/2010/wordprocessingGroup" xmlns:wpi="http://schemas.microsoft.com/office/word/2010/wordprocessingInk" xmlns:wne="http://schemas.microsoft.com/office/word/2006/wordml" xmlns:wps="http://schemas.microsoft.com/office/word/2010/wordprocessingShape" mc:Ignorable="w14 w15 w16se w16cid w16 w16cex w16sdtdh wp14">
+<w:footnotes xmlns:wpc="http://schemas.microsoft.com/office/word/2010/wordprocessingCanvas" xmlns:cx="http://schemas.microsoft.com/office/drawing/2014/chartex" xmlns:cx1="http://schemas.microsoft.com/office/drawing/2015/9/8/chartex" xmlns:cx2="http://schemas.microsoft.com/office/drawing/2015/10/21/chartex" xmlns:cx3="http://schemas.microsoft.com/office/drawing/2016/5/9/chartex" xmlns:cx4="http://schemas.microsoft.com/office/drawing/2016/5/10/chartex" xmlns:cx5="http://schemas.microsoft.com/office/drawing/2016/5/11/chartex" xmlns:cx6="http://schemas.microsoft.com/office/drawing/2016/5/12/chartex" xmlns:cx7="http://schemas.microsoft.com/office/drawing/2016/5/13/chartex" xmlns:cx8="http://schemas.microsoft.com/office/drawing/2016/5/14/chartex" xmlns:mc="http://schemas.openxmlformats.org/markup-compatibility/2006" xmlns:aink="http://schemas.microsoft.com/office/drawing/2016/ink" xmlns:am3d="http://schemas.microsoft.com/office/drawing/2017/model3d" xmlns:o="urn:schemas-microsoft-com:office:office" xmlns:oel="http://schemas.microsoft.com/office/2019/extlst" xmlns:r="http://schemas.openxmlformats.org/officeDocument/2006/relationships" xmlns:m="http://schemas.openxmlformats.org/officeDocument/2006/math" xmlns:v="urn:schemas-microsoft-com:vml" xmlns:wp14="http://schemas.microsoft.com/office/word/2010/wordprocessingDrawing" xmlns:wp="http://schemas.openxmlformats.org/drawingml/2006/wordprocessingDrawing" xmlns:w10="urn:schemas-microsoft-com:office:word" xmlns:w="http://schemas.openxmlformats.org/wordprocessingml/2006/main" xmlns:w14="http://schemas.microsoft.com/office/word/2010/wordml" xmlns:w15="http://schemas.microsoft.com/office/word/2012/wordml" xmlns:w16cex="http://schemas.microsoft.com/office/word/2018/wordml/cex" xmlns:w16cid="http://schemas.microsoft.com/office/word/2016/wordml/cid" xmlns:w16="http://schemas.microsoft.com/office/word/2018/wordml" xmlns:w16sdtdh="http://schemas.microsoft.com/office/word/2020/wordml/sdtdatahash" xmlns:w16se="http://schemas.microsoft.com/office/word/2015/wordml/symex" xmlns:wpg="http://schemas.microsoft.com/office/word/2010/wordprocessingGroup" xmlns:wpi="http://schemas.microsoft.com/office/word/2010/wordprocessingInk" xmlns:wne="http://schemas.microsoft.com/office/word/2006/wordml" xmlns:wps="http://schemas.microsoft.com/office/word/2010/wordprocessingShape" mc:Ignorable="w14 w15 w16se w16cid w16 w16cex w16sdtdh wp14">
   <w:footnote w:type="separator" w:id="-1">
     <w:p>
       <w:r>
@@ -2784,7 +2791,7 @@
 </file>
 
 <file path=word/numbering.xml><?xml version="1.0" encoding="utf-8"?>
-<w:numbering xmlns:wpc="http://schemas.microsoft.com/office/word/2010/wordprocessingCanvas" xmlns:cx="http://schemas.microsoft.com/office/drawing/2014/chartex" xmlns:cx1="http://schemas.microsoft.com/office/drawing/2015/9/8/chartex" xmlns:cx2="http://schemas.microsoft.com/office/drawing/2015/10/21/chartex" xmlns:cx3="http://schemas.microsoft.com/office/drawing/2016/5/9/chartex" xmlns:cx4="http://schemas.microsoft.com/office/drawing/2016/5/10/chartex" xmlns:cx5="http://schemas.microsoft.com/office/drawing/2016/5/11/chartex" xmlns:cx6="http://schemas.microsoft.com/office/drawing/2016/5/12/chartex" xmlns:cx7="http://schemas.microsoft.com/office/drawing/2016/5/13/chartex" xmlns:cx8="http://schemas.microsoft.com/office/drawing/2016/5/14/chartex" xmlns:mc="http://schemas.openxmlformats.org/markup-compatibility/2006" xmlns:aink="http://schemas.microsoft.com/office/drawing/2016/ink" xmlns:am3d="http://schemas.microsoft.com/office/drawing/2017/model3d" xmlns:o="urn:schemas-microsoft-com:office:office" xmlns:oel="http://schemas.microsoft.com/office/2019/extlst" xmlns:r="http://schemas.openxmlformats.org/officeDocument/2006/relationships" xmlns:m="http://schemas.openxmlformats.org/officeDocument/2006/math" xmlns:v="urn:schemas-microsoft-com:vml" xmlns:wp14="http://schemas.microsoft.com/office/word/2010/wordprocessingDrawing" xmlns:wp="http://schemas.openxmlformats.org/drawingml/2006/wordprocessingDrawing" xmlns:w10="urn:schemas-microsoft-com:office:word" xmlns:w="http://schemas.openxmlformats.org/wordprocessingml/2006/main" xmlns:w14="http://schemas.microsoft.com/office/word/2010/wordml" xmlns:w15="http://schemas.microsoft.com/office/word/2012/wordml" xmlns:w16cex="http://schemas.microsoft.com/office/word/2018/wordml/cex" xmlns:w16cid="http://schemas.microsoft.com/office/word/2016/wordml/cid" xmlns:w16="http://schemas.microsoft.com/office/word/2018/wordml" xmlns:w16du="http://schemas.microsoft.com/office/word/2023/wordml/word16du" xmlns:w16sdtdh="http://schemas.microsoft.com/office/word/2020/wordml/sdtdatahash" xmlns:w16se="http://schemas.microsoft.com/office/word/2015/wordml/symex" xmlns:wpg="http://schemas.microsoft.com/office/word/2010/wordprocessingGroup" xmlns:wpi="http://schemas.microsoft.com/office/word/2010/wordprocessingInk" xmlns:wne="http://schemas.microsoft.com/office/word/2006/wordml" xmlns:wps="http://schemas.microsoft.com/office/word/2010/wordprocessingShape" mc:Ignorable="w14 w15 w16se w16cid w16 w16cex w16sdtdh wp14">
+<w:numbering xmlns:wpc="http://schemas.microsoft.com/office/word/2010/wordprocessingCanvas" xmlns:cx="http://schemas.microsoft.com/office/drawing/2014/chartex" xmlns:cx1="http://schemas.microsoft.com/office/drawing/2015/9/8/chartex" xmlns:cx2="http://schemas.microsoft.com/office/drawing/2015/10/21/chartex" xmlns:cx3="http://schemas.microsoft.com/office/drawing/2016/5/9/chartex" xmlns:cx4="http://schemas.microsoft.com/office/drawing/2016/5/10/chartex" xmlns:cx5="http://schemas.microsoft.com/office/drawing/2016/5/11/chartex" xmlns:cx6="http://schemas.microsoft.com/office/drawing/2016/5/12/chartex" xmlns:cx7="http://schemas.microsoft.com/office/drawing/2016/5/13/chartex" xmlns:cx8="http://schemas.microsoft.com/office/drawing/2016/5/14/chartex" xmlns:mc="http://schemas.openxmlformats.org/markup-compatibility/2006" xmlns:aink="http://schemas.microsoft.com/office/drawing/2016/ink" xmlns:am3d="http://schemas.microsoft.com/office/drawing/2017/model3d" xmlns:o="urn:schemas-microsoft-com:office:office" xmlns:oel="http://schemas.microsoft.com/office/2019/extlst" xmlns:r="http://schemas.openxmlformats.org/officeDocument/2006/relationships" xmlns:m="http://schemas.openxmlformats.org/officeDocument/2006/math" xmlns:v="urn:schemas-microsoft-com:vml" xmlns:wp14="http://schemas.microsoft.com/office/word/2010/wordprocessingDrawing" xmlns:wp="http://schemas.openxmlformats.org/drawingml/2006/wordprocessingDrawing" xmlns:w10="urn:schemas-microsoft-com:office:word" xmlns:w="http://schemas.openxmlformats.org/wordprocessingml/2006/main" xmlns:w14="http://schemas.microsoft.com/office/word/2010/wordml" xmlns:w15="http://schemas.microsoft.com/office/word/2012/wordml" xmlns:w16cex="http://schemas.microsoft.com/office/word/2018/wordml/cex" xmlns:w16cid="http://schemas.microsoft.com/office/word/2016/wordml/cid" xmlns:w16="http://schemas.microsoft.com/office/word/2018/wordml" xmlns:w16sdtdh="http://schemas.microsoft.com/office/word/2020/wordml/sdtdatahash" xmlns:w16se="http://schemas.microsoft.com/office/word/2015/wordml/symex" xmlns:wpg="http://schemas.microsoft.com/office/word/2010/wordprocessingGroup" xmlns:wpi="http://schemas.microsoft.com/office/word/2010/wordprocessingInk" xmlns:wne="http://schemas.microsoft.com/office/word/2006/wordml" xmlns:wps="http://schemas.microsoft.com/office/word/2010/wordprocessingShape" mc:Ignorable="w14 w15 w16se w16cid w16 w16cex w16sdtdh wp14">
   <w:abstractNum w:abstractNumId="0" w15:restartNumberingAfterBreak="0">
     <w:nsid w:val="418A2018"/>
     <w:multiLevelType w:val="multilevel"/>
@@ -2997,6 +3004,119 @@
       </w:rPr>
     </w:lvl>
   </w:abstractNum>
+  <w:abstractNum w:abstractNumId="2" w15:restartNumberingAfterBreak="0">
+    <w:nsid w:val="6D0B0AB6"/>
+    <w:multiLevelType w:val="hybridMultilevel"/>
+    <w:tmpl w:val="486A57CC"/>
+    <w:lvl w:ilvl="0" w:tplc="08090001">
+      <w:start w:val="1"/>
+      <w:numFmt w:val="bullet"/>
+      <w:lvlText w:val=""/>
+      <w:lvlJc w:val="left"/>
+      <w:pPr>
+        <w:ind w:left="720" w:hanging="360"/>
+      </w:pPr>
+      <w:rPr>
+        <w:rFonts w:ascii="Symbol" w:hAnsi="Symbol" w:hint="default"/>
+      </w:rPr>
+    </w:lvl>
+    <w:lvl w:ilvl="1" w:tplc="08090003" w:tentative="1">
+      <w:start w:val="1"/>
+      <w:numFmt w:val="bullet"/>
+      <w:lvlText w:val="o"/>
+      <w:lvlJc w:val="left"/>
+      <w:pPr>
+        <w:ind w:left="1440" w:hanging="360"/>
+      </w:pPr>
+      <w:rPr>
+        <w:rFonts w:ascii="Courier New" w:hAnsi="Courier New" w:cs="Courier New" w:hint="default"/>
+      </w:rPr>
+    </w:lvl>
+    <w:lvl w:ilvl="2" w:tplc="08090005" w:tentative="1">
+      <w:start w:val="1"/>
+      <w:numFmt w:val="bullet"/>
+      <w:lvlText w:val=""/>
+      <w:lvlJc w:val="left"/>
+      <w:pPr>
+        <w:ind w:left="2160" w:hanging="360"/>
+      </w:pPr>
+      <w:rPr>
+        <w:rFonts w:ascii="Wingdings" w:hAnsi="Wingdings" w:hint="default"/>
+      </w:rPr>
+    </w:lvl>
+    <w:lvl w:ilvl="3" w:tplc="08090001" w:tentative="1">
+      <w:start w:val="1"/>
+      <w:numFmt w:val="bullet"/>
+      <w:lvlText w:val=""/>
+      <w:lvlJc w:val="left"/>
+      <w:pPr>
+        <w:ind w:left="2880" w:hanging="360"/>
+      </w:pPr>
+      <w:rPr>
+        <w:rFonts w:ascii="Symbol" w:hAnsi="Symbol" w:hint="default"/>
+      </w:rPr>
+    </w:lvl>
+    <w:lvl w:ilvl="4" w:tplc="08090003" w:tentative="1">
+      <w:start w:val="1"/>
+      <w:numFmt w:val="bullet"/>
+      <w:lvlText w:val="o"/>
+      <w:lvlJc w:val="left"/>
+      <w:pPr>
+        <w:ind w:left="3600" w:hanging="360"/>
+      </w:pPr>
+      <w:rPr>
+        <w:rFonts w:ascii="Courier New" w:hAnsi="Courier New" w:cs="Courier New" w:hint="default"/>
+      </w:rPr>
+    </w:lvl>
+    <w:lvl w:ilvl="5" w:tplc="08090005" w:tentative="1">
+      <w:start w:val="1"/>
+      <w:numFmt w:val="bullet"/>
+      <w:lvlText w:val=""/>
+      <w:lvlJc w:val="left"/>
+      <w:pPr>
+        <w:ind w:left="4320" w:hanging="360"/>
+      </w:pPr>
+      <w:rPr>
+        <w:rFonts w:ascii="Wingdings" w:hAnsi="Wingdings" w:hint="default"/>
+      </w:rPr>
+    </w:lvl>
+    <w:lvl w:ilvl="6" w:tplc="08090001" w:tentative="1">
+      <w:start w:val="1"/>
+      <w:numFmt w:val="bullet"/>
+      <w:lvlText w:val=""/>
+      <w:lvlJc w:val="left"/>
+      <w:pPr>
+        <w:ind w:left="5040" w:hanging="360"/>
+      </w:pPr>
+      <w:rPr>
+        <w:rFonts w:ascii="Symbol" w:hAnsi="Symbol" w:hint="default"/>
+      </w:rPr>
+    </w:lvl>
+    <w:lvl w:ilvl="7" w:tplc="08090003" w:tentative="1">
+      <w:start w:val="1"/>
+      <w:numFmt w:val="bullet"/>
+      <w:lvlText w:val="o"/>
+      <w:lvlJc w:val="left"/>
+      <w:pPr>
+        <w:ind w:left="5760" w:hanging="360"/>
+      </w:pPr>
+      <w:rPr>
+        <w:rFonts w:ascii="Courier New" w:hAnsi="Courier New" w:cs="Courier New" w:hint="default"/>
+      </w:rPr>
+    </w:lvl>
+    <w:lvl w:ilvl="8" w:tplc="08090005" w:tentative="1">
+      <w:start w:val="1"/>
+      <w:numFmt w:val="bullet"/>
+      <w:lvlText w:val=""/>
+      <w:lvlJc w:val="left"/>
+      <w:pPr>
+        <w:ind w:left="6480" w:hanging="360"/>
+      </w:pPr>
+      <w:rPr>
+        <w:rFonts w:ascii="Wingdings" w:hAnsi="Wingdings" w:hint="default"/>
+      </w:rPr>
+    </w:lvl>
+  </w:abstractNum>
   <w:num w:numId="1" w16cid:durableId="6904459">
     <w:abstractNumId w:val="0"/>
   </w:num>
@@ -3005,6 +3125,9 @@
   </w:num>
   <w:num w:numId="3" w16cid:durableId="528300892">
     <w:abstractNumId w:val="1"/>
+  </w:num>
+  <w:num w:numId="4" w16cid:durableId="1985505202">
+    <w:abstractNumId w:val="2"/>
   </w:num>
 </w:numbering>
 </file>
@@ -4006,6 +4129,29 @@
       </w:numPr>
     </w:pPr>
   </w:style>
+  <w:style w:type="character" w:styleId="Hyperlink">
+    <w:name w:val="Hyperlink"/>
+    <w:basedOn w:val="DefaultParagraphFont"/>
+    <w:uiPriority w:val="99"/>
+    <w:unhideWhenUsed/>
+    <w:rsid w:val="00860D84"/>
+    <w:rPr>
+      <w:color w:val="0563C1" w:themeColor="hyperlink"/>
+      <w:u w:val="single"/>
+    </w:rPr>
+  </w:style>
+  <w:style w:type="character" w:styleId="UnresolvedMention">
+    <w:name w:val="Unresolved Mention"/>
+    <w:basedOn w:val="DefaultParagraphFont"/>
+    <w:uiPriority w:val="99"/>
+    <w:semiHidden/>
+    <w:unhideWhenUsed/>
+    <w:rsid w:val="00860D84"/>
+    <w:rPr>
+      <w:color w:val="605E5C"/>
+      <w:shd w:val="clear" w:color="auto" w:fill="E1DFDD"/>
+    </w:rPr>
+  </w:style>
 </w:styles>
 </file>
 

</xml_diff>